<commit_message>
Persian architecture documentation was improved.
</commit_message>
<xml_diff>
--- a/doc/architecture.docx
+++ b/doc/architecture.docx
@@ -662,10 +662,6 @@
               </mc:Choice>
               <mc:Fallback>
                 <w:pict>
-                  <v:shapetype id="_x0000_t202" coordsize="21600,21600" o:spt="202" path="m,l,21600r21600,l21600,xe">
-                    <v:stroke joinstyle="miter"/>
-                    <v:path gradientshapeok="t" o:connecttype="rect"/>
-                  </v:shapetype>
                   <v:shape id="Text Box 113" o:spid="_x0000_s1028" type="#_x0000_t202" style="position:absolute;margin-left:0;margin-top:0;width:453pt;height:41.4pt;z-index:251660288;visibility:visible;mso-wrap-style:square;mso-width-percent:734;mso-height-percent:363;mso-left-percent:150;mso-top-percent:455;mso-wrap-distance-left:9pt;mso-wrap-distance-top:0;mso-wrap-distance-right:9pt;mso-wrap-distance-bottom:0;mso-position-horizontal-relative:page;mso-position-vertical-relative:page;mso-width-percent:734;mso-height-percent:363;mso-left-percent:150;mso-top-percent:455;mso-width-relative:page;mso-height-relative:page;v-text-anchor:bottom" o:gfxdata="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" filled="f" stroked="f" strokeweight=".5pt">
                     <v:textbox inset="0,0,0,0">
                       <w:txbxContent>
@@ -931,17 +927,16 @@
         <w:pStyle w:val="Heading1"/>
         <w:bidi/>
         <w:rPr>
+          <w:rtl/>
+          <w:lang w:bidi="fa-IR"/>
+        </w:rPr>
+      </w:pPr>
+      <w:r>
+        <w:rPr>
           <w:rFonts w:hint="cs"/>
           <w:rtl/>
           <w:lang w:bidi="fa-IR"/>
         </w:rPr>
-      </w:pPr>
-      <w:r>
-        <w:rPr>
-          <w:rFonts w:hint="cs"/>
-          <w:rtl/>
-          <w:lang w:bidi="fa-IR"/>
-        </w:rPr>
         <w:lastRenderedPageBreak/>
         <w:t>معماری کلی</w:t>
       </w:r>
@@ -950,7 +945,6 @@
       <w:pPr>
         <w:bidi/>
         <w:rPr>
-          <w:rFonts w:hint="cs"/>
           <w:lang w:bidi="fa-IR"/>
         </w:rPr>
       </w:pPr>
@@ -978,7 +972,7 @@
             <v:path o:extrusionok="f" gradientshapeok="t" o:connecttype="rect"/>
             <o:lock v:ext="edit" aspectratio="t"/>
           </v:shapetype>
-          <v:shape id="_x0000_i1027" type="#_x0000_t75" style="width:467.8pt;height:352.3pt">
+          <v:shape id="_x0000_i1025" type="#_x0000_t75" style="width:467.8pt;height:352.3pt">
             <v:imagedata r:id="rId8" o:title="architecture-Main"/>
           </v:shape>
         </w:pict>
@@ -1002,24 +996,37 @@
       <w:pPr>
         <w:bidi/>
         <w:rPr>
+          <w:rtl/>
+          <w:lang w:bidi="fa-IR"/>
+        </w:rPr>
+      </w:pPr>
+      <w:r>
+        <w:rPr>
           <w:rFonts w:hint="cs"/>
           <w:rtl/>
           <w:lang w:bidi="fa-IR"/>
         </w:rPr>
-      </w:pPr>
+        <w:t xml:space="preserve">بستر </w:t>
+      </w:r>
+      <w:r>
+        <w:rPr>
+          <w:lang w:bidi="fa-IR"/>
+        </w:rPr>
+        <w:t>Kaa</w:t>
+      </w:r>
       <w:r>
         <w:rPr>
           <w:rFonts w:hint="cs"/>
           <w:rtl/>
           <w:lang w:bidi="fa-IR"/>
         </w:rPr>
-        <w:t xml:space="preserve">بستر </w:t>
-      </w:r>
-      <w:r>
-        <w:rPr>
-          <w:lang w:bidi="fa-IR"/>
-        </w:rPr>
-        <w:t>Kaa</w:t>
+        <w:t xml:space="preserve"> نقش اصلی در میان‌افزار </w:t>
+      </w:r>
+      <w:r>
+        <w:rPr>
+          <w:lang w:bidi="fa-IR"/>
+        </w:rPr>
+        <w:t>IoT</w:t>
       </w:r>
       <w:r>
         <w:rPr>
@@ -1027,13 +1034,13 @@
           <w:rtl/>
           <w:lang w:bidi="fa-IR"/>
         </w:rPr>
-        <w:t xml:space="preserve"> نقش اصلی در میان‌افزار </w:t>
-      </w:r>
-      <w:r>
-        <w:rPr>
-          <w:lang w:bidi="fa-IR"/>
-        </w:rPr>
-        <w:t>IoT</w:t>
+        <w:t xml:space="preserve">  ایفا میکند، این بستر وظیفه مدیریت </w:t>
+      </w:r>
+      <w:r>
+        <w:rPr>
+          <w:lang w:bidi="fa-IR"/>
+        </w:rPr>
+        <w:t>Thing</w:t>
       </w:r>
       <w:r>
         <w:rPr>
@@ -1041,13 +1048,13 @@
           <w:rtl/>
           <w:lang w:bidi="fa-IR"/>
         </w:rPr>
-        <w:t xml:space="preserve">  ایفا میکند، این بستر وظیفه مدیریت </w:t>
-      </w:r>
-      <w:r>
-        <w:rPr>
-          <w:lang w:bidi="fa-IR"/>
-        </w:rPr>
-        <w:t>Thing</w:t>
+        <w:t xml:space="preserve">ها و برقراری ارتباط با آن‌ها را دارد، از این بستر برای انتقال </w:t>
+      </w:r>
+      <w:r>
+        <w:rPr>
+          <w:lang w:bidi="fa-IR"/>
+        </w:rPr>
+        <w:t>event</w:t>
       </w:r>
       <w:r>
         <w:rPr>
@@ -1055,13 +1062,13 @@
           <w:rtl/>
           <w:lang w:bidi="fa-IR"/>
         </w:rPr>
-        <w:t xml:space="preserve">ها و برقراری ارتباط با آن‌ها را دارد، از این بستر برای انتقال </w:t>
-      </w:r>
-      <w:r>
-        <w:rPr>
-          <w:lang w:bidi="fa-IR"/>
-        </w:rPr>
-        <w:t>event</w:t>
+        <w:t xml:space="preserve">ها و ... با نود‌ها استفاده می‌شود. این بستر می‌تواند </w:t>
+      </w:r>
+      <w:r>
+        <w:rPr>
+          <w:lang w:bidi="fa-IR"/>
+        </w:rPr>
+        <w:t>log</w:t>
       </w:r>
       <w:r>
         <w:rPr>
@@ -1069,13 +1076,7 @@
           <w:rtl/>
           <w:lang w:bidi="fa-IR"/>
         </w:rPr>
-        <w:t xml:space="preserve">ها و ... با نود‌ها استفاده می‌شود. این بستر می‌تواند </w:t>
-      </w:r>
-      <w:r>
-        <w:rPr>
-          <w:lang w:bidi="fa-IR"/>
-        </w:rPr>
-        <w:t>log</w:t>
+        <w:t>های مربوط به نودها را نیز ذخیره و مدیریت نماید.</w:t>
       </w:r>
       <w:r>
         <w:rPr>
@@ -1083,7 +1084,7 @@
           <w:rtl/>
           <w:lang w:bidi="fa-IR"/>
         </w:rPr>
-        <w:t>های مربوط به نودها را نیز ذخیره و مدیریت نماید.</w:t>
+        <w:t xml:space="preserve"> از دیگر وظایف این لایه میتوان به </w:t>
       </w:r>
       <w:r>
         <w:rPr>
@@ -1091,7 +1092,13 @@
           <w:rtl/>
           <w:lang w:bidi="fa-IR"/>
         </w:rPr>
-        <w:t xml:space="preserve"> از دیگر وظایف این لایه میتوان به </w:t>
+        <w:t xml:space="preserve">فراهم آوردن سطوح دسترسی و امنیت در مدیریت و دسترسی به </w:t>
+      </w:r>
+      <w:r>
+        <w:rPr>
+          <w:lang w:bidi="fa-IR"/>
+        </w:rPr>
+        <w:t>Thing</w:t>
       </w:r>
       <w:r>
         <w:rPr>
@@ -1099,21 +1106,172 @@
           <w:rtl/>
           <w:lang w:bidi="fa-IR"/>
         </w:rPr>
-        <w:t xml:space="preserve">فراهم آوردن سطوح دسترسی و امنیت در مدیریت و دسترسی به </w:t>
-      </w:r>
-      <w:r>
-        <w:rPr>
-          <w:lang w:bidi="fa-IR"/>
-        </w:rPr>
-        <w:t>Thing</w:t>
-      </w:r>
+        <w:t>ها اشاره نمود.</w:t>
+      </w:r>
+    </w:p>
+    <w:p>
+      <w:pPr>
+        <w:pStyle w:val="Heading1"/>
+        <w:rPr>
+          <w:lang w:bidi="fa-IR"/>
+        </w:rPr>
+      </w:pPr>
+      <w:r>
+        <w:rPr>
+          <w:lang w:bidi="fa-IR"/>
+        </w:rPr>
+        <w:t>Restful Applications [Lamp-REST]</w:t>
+      </w:r>
+    </w:p>
+    <w:p>
+      <w:pPr>
+        <w:bidi/>
+        <w:rPr>
+          <w:rtl/>
+          <w:lang w:bidi="fa-IR"/>
+        </w:rPr>
+      </w:pPr>
       <w:r>
         <w:rPr>
           <w:rFonts w:hint="cs"/>
           <w:rtl/>
           <w:lang w:bidi="fa-IR"/>
         </w:rPr>
-        <w:t>ها اشاره نمود.</w:t>
+        <w:t xml:space="preserve">این قسمت وظیفه‌ی تولید </w:t>
+      </w:r>
+      <w:r>
+        <w:rPr>
+          <w:lang w:bidi="fa-IR"/>
+        </w:rPr>
+        <w:t>event</w:t>
+      </w:r>
+      <w:r>
+        <w:rPr>
+          <w:rFonts w:hint="cs"/>
+          <w:rtl/>
+          <w:lang w:bidi="fa-IR"/>
+        </w:rPr>
+        <w:t xml:space="preserve">ها برای نودها را دارد، در بستر </w:t>
+      </w:r>
+      <w:r>
+        <w:rPr>
+          <w:lang w:bidi="fa-IR"/>
+        </w:rPr>
+        <w:t>Kaa</w:t>
+      </w:r>
+      <w:r>
+        <w:rPr>
+          <w:rFonts w:hint="cs"/>
+          <w:rtl/>
+          <w:lang w:bidi="fa-IR"/>
+        </w:rPr>
+        <w:t xml:space="preserve"> تنها نودها قابلیت تولید </w:t>
+      </w:r>
+      <w:r>
+        <w:rPr>
+          <w:lang w:bidi="fa-IR"/>
+        </w:rPr>
+        <w:t>event</w:t>
+      </w:r>
+      <w:r>
+        <w:rPr>
+          <w:rFonts w:hint="cs"/>
+          <w:rtl/>
+          <w:lang w:bidi="fa-IR"/>
+        </w:rPr>
+        <w:t xml:space="preserve"> برای سایر نودها را دارند، بنابراین </w:t>
+      </w:r>
+      <w:r>
+        <w:rPr>
+          <w:lang w:bidi="fa-IR"/>
+        </w:rPr>
+        <w:t>Restful Application</w:t>
+      </w:r>
+      <w:r>
+        <w:rPr>
+          <w:rFonts w:hint="cs"/>
+          <w:rtl/>
+          <w:lang w:bidi="fa-IR"/>
+        </w:rPr>
+        <w:t xml:space="preserve">های ما در این سطح نودهای </w:t>
+      </w:r>
+      <w:r>
+        <w:rPr>
+          <w:lang w:bidi="fa-IR"/>
+        </w:rPr>
+        <w:t>Kaa</w:t>
+      </w:r>
+      <w:r>
+        <w:rPr>
+          <w:rFonts w:hint="cs"/>
+          <w:rtl/>
+          <w:lang w:bidi="fa-IR"/>
+        </w:rPr>
+        <w:t xml:space="preserve">  هستند که می‌توانند از طریق </w:t>
+      </w:r>
+      <w:r>
+        <w:rPr>
+          <w:lang w:bidi="fa-IR"/>
+        </w:rPr>
+        <w:t>IP</w:t>
+      </w:r>
+      <w:r>
+        <w:rPr>
+          <w:rFonts w:hint="cs"/>
+          <w:rtl/>
+          <w:lang w:bidi="fa-IR"/>
+        </w:rPr>
+        <w:t xml:space="preserve"> تقاضای </w:t>
+      </w:r>
+      <w:r>
+        <w:rPr>
+          <w:lang w:bidi="fa-IR"/>
+        </w:rPr>
+        <w:t>REST</w:t>
+      </w:r>
+      <w:r>
+        <w:rPr>
+          <w:rFonts w:hint="cs"/>
+          <w:rtl/>
+          <w:lang w:bidi="fa-IR"/>
+        </w:rPr>
+        <w:t>‌ نیز دریافت کنند.</w:t>
+      </w:r>
+      <w:r>
+        <w:rPr>
+          <w:rFonts w:hint="cs"/>
+          <w:rtl/>
+          <w:lang w:bidi="fa-IR"/>
+        </w:rPr>
+        <w:t xml:space="preserve"> </w:t>
+      </w:r>
+      <w:r>
+        <w:rPr>
+          <w:lang w:bidi="fa-IR"/>
+        </w:rPr>
+        <w:t>API</w:t>
+      </w:r>
+      <w:r>
+        <w:rPr>
+          <w:rFonts w:hint="cs"/>
+          <w:rtl/>
+          <w:lang w:bidi="fa-IR"/>
+        </w:rPr>
+        <w:t xml:space="preserve"> این نودها مشخص بوده و میتوان از هر جایی به آن‌ها تقاضا داد، بررسی سطح دسترسی شما در تولید تقاضاها در بستر </w:t>
+      </w:r>
+      <w:r>
+        <w:rPr>
+          <w:lang w:bidi="fa-IR"/>
+        </w:rPr>
+        <w:t>Kaa</w:t>
+      </w:r>
+      <w:r>
+        <w:rPr>
+          <w:rFonts w:hint="cs"/>
+          <w:rtl/>
+          <w:lang w:bidi="fa-IR"/>
+        </w:rPr>
+        <w:t xml:space="preserve"> بررسی میشود.</w:t>
       </w:r>
     </w:p>
     <w:p>
@@ -1123,191 +1281,25 @@
           <w:lang w:bidi="fa-IR"/>
         </w:rPr>
       </w:pPr>
-      <w:r>
-        <w:rPr>
-          <w:lang w:bidi="fa-IR"/>
-        </w:rPr>
-        <w:t>Restful Applications [Lamp-REST]</w:t>
-      </w:r>
     </w:p>
     <w:p>
       <w:pPr>
-        <w:bidi/>
-        <w:rPr>
-          <w:rtl/>
-          <w:lang w:bidi="fa-IR"/>
-        </w:rPr>
-      </w:pPr>
-      <w:r>
-        <w:rPr>
-          <w:rFonts w:hint="cs"/>
-          <w:rtl/>
-          <w:lang w:bidi="fa-IR"/>
-        </w:rPr>
-        <w:t xml:space="preserve">این قسمت وظیفه‌ی تولید </w:t>
-      </w:r>
-      <w:r>
-        <w:rPr>
-          <w:lang w:bidi="fa-IR"/>
-        </w:rPr>
-        <w:t>event</w:t>
-      </w:r>
-      <w:r>
-        <w:rPr>
-          <w:rFonts w:hint="cs"/>
-          <w:rtl/>
-          <w:lang w:bidi="fa-IR"/>
-        </w:rPr>
-        <w:t xml:space="preserve">ها برای نودها را دارد، در بستر </w:t>
-      </w:r>
-      <w:r>
-        <w:rPr>
-          <w:lang w:bidi="fa-IR"/>
-        </w:rPr>
-        <w:t>Kaa</w:t>
-      </w:r>
-      <w:r>
-        <w:rPr>
-          <w:rFonts w:hint="cs"/>
-          <w:rtl/>
-          <w:lang w:bidi="fa-IR"/>
-        </w:rPr>
-        <w:t xml:space="preserve"> تنها نودها قابلیت تولید </w:t>
-      </w:r>
-      <w:r>
-        <w:rPr>
-          <w:lang w:bidi="fa-IR"/>
-        </w:rPr>
-        <w:t>event</w:t>
-      </w:r>
-      <w:r>
-        <w:rPr>
-          <w:rFonts w:hint="cs"/>
-          <w:rtl/>
-          <w:lang w:bidi="fa-IR"/>
-        </w:rPr>
-        <w:t xml:space="preserve"> برای سایر نودها را دارند، بنابراین </w:t>
-      </w:r>
-      <w:r>
-        <w:rPr>
-          <w:lang w:bidi="fa-IR"/>
-        </w:rPr>
-        <w:t>Restful Application</w:t>
-      </w:r>
-      <w:r>
-        <w:rPr>
-          <w:rFonts w:hint="cs"/>
-          <w:rtl/>
-          <w:lang w:bidi="fa-IR"/>
-        </w:rPr>
-        <w:t xml:space="preserve">های ما در این سطح نودهای </w:t>
-      </w:r>
-      <w:r>
-        <w:rPr>
-          <w:lang w:bidi="fa-IR"/>
-        </w:rPr>
-        <w:t>Kaa</w:t>
-      </w:r>
-      <w:r>
-        <w:rPr>
-          <w:rFonts w:hint="cs"/>
-          <w:rtl/>
-          <w:lang w:bidi="fa-IR"/>
-        </w:rPr>
-        <w:t xml:space="preserve">  هستند که می‌توانند از طریق </w:t>
-      </w:r>
-      <w:r>
-        <w:rPr>
-          <w:lang w:bidi="fa-IR"/>
-        </w:rPr>
-        <w:t>IP</w:t>
-      </w:r>
-      <w:r>
-        <w:rPr>
-          <w:rFonts w:hint="cs"/>
-          <w:rtl/>
-          <w:lang w:bidi="fa-IR"/>
-        </w:rPr>
-        <w:t xml:space="preserve"> تقاضای </w:t>
-      </w:r>
-      <w:r>
-        <w:rPr>
-          <w:lang w:bidi="fa-IR"/>
-        </w:rPr>
-        <w:t>REST</w:t>
-      </w:r>
-      <w:r>
-        <w:rPr>
-          <w:rFonts w:hint="cs"/>
-          <w:rtl/>
-          <w:lang w:bidi="fa-IR"/>
-        </w:rPr>
-        <w:t>‌ نیز دریافت کنند.</w:t>
-      </w:r>
-      <w:r>
-        <w:rPr>
-          <w:rFonts w:hint="cs"/>
-          <w:rtl/>
-          <w:lang w:bidi="fa-IR"/>
-        </w:rPr>
-        <w:t xml:space="preserve"> </w:t>
-      </w:r>
-      <w:r>
-        <w:rPr>
-          <w:lang w:bidi="fa-IR"/>
-        </w:rPr>
-        <w:t>API</w:t>
-      </w:r>
-      <w:r>
-        <w:rPr>
-          <w:rFonts w:hint="cs"/>
-          <w:rtl/>
-          <w:lang w:bidi="fa-IR"/>
-        </w:rPr>
-        <w:t xml:space="preserve"> این نودها مشخص بوده و میتوان از هر جایی به آن‌ها تقاضا داد، بررسی سطح دسترسی شما در تولید تقاضاها در بستر </w:t>
-      </w:r>
-      <w:r>
-        <w:rPr>
-          <w:lang w:bidi="fa-IR"/>
-        </w:rPr>
-        <w:t>Kaa</w:t>
-      </w:r>
-      <w:r>
-        <w:rPr>
-          <w:rFonts w:hint="cs"/>
-          <w:rtl/>
-          <w:lang w:bidi="fa-IR"/>
-        </w:rPr>
-        <w:t xml:space="preserve"> بررسی میشود.</w:t>
+        <w:pStyle w:val="Heading1"/>
+        <w:rPr>
+          <w:lang w:bidi="fa-IR"/>
+        </w:rPr>
+      </w:pPr>
+      <w:r>
+        <w:rPr>
+          <w:lang w:bidi="fa-IR"/>
+        </w:rPr>
+        <w:t>18.20 The IoT REST eXchanger</w:t>
       </w:r>
     </w:p>
     <w:p>
       <w:pPr>
-        <w:pStyle w:val="Heading1"/>
-        <w:rPr>
-          <w:lang w:bidi="fa-IR"/>
-        </w:rPr>
-      </w:pPr>
-    </w:p>
-    <w:p>
-      <w:pPr>
-        <w:pStyle w:val="Heading1"/>
-        <w:rPr>
-          <w:lang w:bidi="fa-IR"/>
-        </w:rPr>
-      </w:pPr>
-      <w:r>
-        <w:rPr>
-          <w:lang w:bidi="fa-IR"/>
-        </w:rPr>
-        <w:t>18.20 The IoT REST eXchanger</w:t>
-      </w:r>
-    </w:p>
-    <w:p>
-      <w:pPr>
         <w:bidi/>
         <w:rPr>
-          <w:rFonts w:hint="cs"/>
           <w:rtl/>
           <w:lang w:bidi="fa-IR"/>
         </w:rPr>
@@ -1560,15 +1552,7 @@
         <w:rPr>
           <w:lang w:bidi="fa-IR"/>
         </w:rPr>
-        <w:t>Response</w:t>
-      </w:r>
-      <w:bookmarkStart w:id="0" w:name="_GoBack"/>
-      <w:bookmarkEnd w:id="0"/>
-      <w:r>
-        <w:rPr>
-          <w:lang w:bidi="fa-IR"/>
-        </w:rPr>
-        <w:t xml:space="preserve"> Codes:</w:t>
+        <w:t>Response Codes:</w:t>
       </w:r>
     </w:p>
     <w:p>
@@ -1597,8 +1581,6 @@
           <w:numId w:val="2"/>
         </w:numPr>
         <w:rPr>
-          <w:rFonts w:hint="cs"/>
-          <w:rtl/>
           <w:lang w:bidi="fa-IR"/>
         </w:rPr>
       </w:pPr>
@@ -1611,9 +1593,1433 @@
     </w:p>
     <w:p>
       <w:pPr>
-        <w:bidi/>
-        <w:rPr>
-          <w:rFonts w:hint="cs"/>
+        <w:pStyle w:val="Heading1"/>
+        <w:rPr>
+          <w:lang w:bidi="fa-IR"/>
+        </w:rPr>
+      </w:pPr>
+      <w:r>
+        <w:rPr>
+          <w:lang w:bidi="fa-IR"/>
+        </w:rPr>
+        <w:t>Lamp API</w:t>
+      </w:r>
+    </w:p>
+    <w:p>
+      <w:pPr>
+        <w:rPr>
+          <w:lang w:bidi="fa-IR"/>
+        </w:rPr>
+      </w:pPr>
+    </w:p>
+    <w:p>
+      <w:pPr>
+        <w:rPr>
+          <w:lang w:bidi="fa-IR"/>
+        </w:rPr>
+      </w:pPr>
+      <w:r>
+        <w:rPr>
+          <w:lang w:bidi="fa-IR"/>
+        </w:rPr>
+        <w:t>Turn the lamp for specific interval</w:t>
+      </w:r>
+    </w:p>
+    <w:p>
+      <w:pPr>
+        <w:numPr>
+          <w:ilvl w:val="0"/>
+          <w:numId w:val="3"/>
+        </w:numPr>
+        <w:spacing w:before="100" w:beforeAutospacing="1" w:after="100" w:afterAutospacing="1" w:line="384" w:lineRule="atLeast"/>
+        <w:rPr>
+          <w:rFonts w:ascii="Helvetica" w:eastAsia="Times New Roman" w:hAnsi="Helvetica" w:cs="Times New Roman"/>
+          <w:color w:val="333333"/>
+          <w:sz w:val="24"/>
+        </w:rPr>
+      </w:pPr>
+      <w:r>
+        <w:rPr>
+          <w:rFonts w:ascii="Helvetica" w:eastAsia="Times New Roman" w:hAnsi="Helvetica" w:cs="Times New Roman"/>
+          <w:color w:val="333333"/>
+          <w:sz w:val="24"/>
+        </w:rPr>
+        <w:t xml:space="preserve">URL: </w:t>
+      </w:r>
+      <w:r>
+        <w:rPr>
+          <w:rFonts w:ascii="Helvetica" w:eastAsia="Times New Roman" w:hAnsi="Helvetica" w:cs="Times New Roman"/>
+          <w:color w:val="333333"/>
+          <w:sz w:val="24"/>
+        </w:rPr>
+        <w:t>event</w:t>
+      </w:r>
+      <w:r>
+        <w:rPr>
+          <w:rFonts w:ascii="Helvetica" w:eastAsia="Times New Roman" w:hAnsi="Helvetica" w:cs="Times New Roman"/>
+          <w:color w:val="333333"/>
+          <w:sz w:val="24"/>
+        </w:rPr>
+        <w:t>/lamp/OnI</w:t>
+      </w:r>
+    </w:p>
+    <w:p>
+      <w:pPr>
+        <w:numPr>
+          <w:ilvl w:val="0"/>
+          <w:numId w:val="3"/>
+        </w:numPr>
+        <w:spacing w:beforeAutospacing="1" w:after="0" w:afterAutospacing="1" w:line="384" w:lineRule="atLeast"/>
+        <w:rPr>
+          <w:rFonts w:ascii="Helvetica" w:eastAsia="Times New Roman" w:hAnsi="Helvetica" w:cs="Times New Roman"/>
+          <w:color w:val="333333"/>
+          <w:sz w:val="24"/>
+        </w:rPr>
+      </w:pPr>
+      <w:r>
+        <w:rPr>
+          <w:rFonts w:ascii="Helvetica" w:eastAsia="Times New Roman" w:hAnsi="Helvetica" w:cs="Times New Roman"/>
+          <w:color w:val="333333"/>
+          <w:sz w:val="24"/>
+        </w:rPr>
+        <w:t>Method: </w:t>
+      </w:r>
+      <w:r>
+        <w:rPr>
+          <w:rFonts w:ascii="Consolas" w:eastAsia="Times New Roman" w:hAnsi="Consolas" w:cs="Courier New"/>
+          <w:color w:val="333333"/>
+          <w:sz w:val="20"/>
+          <w:szCs w:val="20"/>
+        </w:rPr>
+        <w:t>POST</w:t>
+      </w:r>
+    </w:p>
+    <w:p>
+      <w:pPr>
+        <w:numPr>
+          <w:ilvl w:val="0"/>
+          <w:numId w:val="3"/>
+        </w:numPr>
+        <w:spacing w:before="100" w:beforeAutospacing="1" w:after="100" w:afterAutospacing="1" w:line="384" w:lineRule="atLeast"/>
+        <w:rPr>
+          <w:rFonts w:ascii="Helvetica" w:eastAsia="Times New Roman" w:hAnsi="Helvetica" w:cs="Times New Roman"/>
+          <w:color w:val="333333"/>
+          <w:sz w:val="24"/>
+        </w:rPr>
+      </w:pPr>
+      <w:r>
+        <w:rPr>
+          <w:rFonts w:ascii="Helvetica" w:eastAsia="Times New Roman" w:hAnsi="Helvetica" w:cs="Times New Roman"/>
+          <w:color w:val="333333"/>
+          <w:sz w:val="24"/>
+        </w:rPr>
+        <w:t>JSON Parameters:</w:t>
+      </w:r>
+    </w:p>
+    <w:tbl>
+      <w:tblPr>
+        <w:tblStyle w:val="GridTable2-Accent1"/>
+        <w:tblW w:w="5000" w:type="pct"/>
+        <w:tblLook w:val="0420" w:firstRow="1" w:lastRow="0" w:firstColumn="0" w:lastColumn="0" w:noHBand="0" w:noVBand="1"/>
+      </w:tblPr>
+      <w:tblGrid>
+        <w:gridCol w:w="2151"/>
+        <w:gridCol w:w="1698"/>
+        <w:gridCol w:w="5511"/>
+      </w:tblGrid>
+      <w:tr>
+        <w:trPr>
+          <w:cnfStyle w:val="100000000000" w:firstRow="1" w:lastRow="0" w:firstColumn="0" w:lastColumn="0" w:oddVBand="0" w:evenVBand="0" w:oddHBand="0" w:evenHBand="0" w:firstRowFirstColumn="0" w:firstRowLastColumn="0" w:lastRowFirstColumn="0" w:lastRowLastColumn="0"/>
+          <w:trHeight w:val="144"/>
+        </w:trPr>
+        <w:tc>
+          <w:tcPr>
+            <w:tcW w:w="1149" w:type="pct"/>
+            <w:hideMark/>
+          </w:tcPr>
+          <w:p>
+            <w:pPr>
+              <w:spacing w:after="240" w:line="384" w:lineRule="atLeast"/>
+              <w:jc w:val="center"/>
+              <w:rPr>
+                <w:rFonts w:ascii="Helvetica" w:eastAsia="Times New Roman" w:hAnsi="Helvetica" w:cs="Times New Roman"/>
+                <w:color w:val="333333"/>
+                <w:sz w:val="24"/>
+              </w:rPr>
+            </w:pPr>
+            <w:r>
+              <w:rPr>
+                <w:rFonts w:ascii="Helvetica" w:eastAsia="Times New Roman" w:hAnsi="Helvetica" w:cs="Times New Roman"/>
+                <w:color w:val="333333"/>
+                <w:sz w:val="24"/>
+              </w:rPr>
+              <w:t>Parameter</w:t>
+            </w:r>
+          </w:p>
+        </w:tc>
+        <w:tc>
+          <w:tcPr>
+            <w:tcW w:w="907" w:type="pct"/>
+            <w:hideMark/>
+          </w:tcPr>
+          <w:p>
+            <w:pPr>
+              <w:spacing w:after="240" w:line="384" w:lineRule="atLeast"/>
+              <w:jc w:val="center"/>
+              <w:rPr>
+                <w:rFonts w:ascii="Helvetica" w:eastAsia="Times New Roman" w:hAnsi="Helvetica" w:cs="Times New Roman"/>
+                <w:color w:val="333333"/>
+                <w:sz w:val="24"/>
+              </w:rPr>
+            </w:pPr>
+            <w:r>
+              <w:rPr>
+                <w:rFonts w:ascii="Helvetica" w:eastAsia="Times New Roman" w:hAnsi="Helvetica" w:cs="Times New Roman"/>
+                <w:color w:val="333333"/>
+                <w:sz w:val="24"/>
+              </w:rPr>
+              <w:t>Value</w:t>
+            </w:r>
+          </w:p>
+        </w:tc>
+        <w:tc>
+          <w:tcPr>
+            <w:tcW w:w="2945" w:type="pct"/>
+            <w:hideMark/>
+          </w:tcPr>
+          <w:p>
+            <w:pPr>
+              <w:spacing w:after="240" w:line="384" w:lineRule="atLeast"/>
+              <w:jc w:val="center"/>
+              <w:rPr>
+                <w:rFonts w:ascii="Helvetica" w:eastAsia="Times New Roman" w:hAnsi="Helvetica" w:cs="Times New Roman"/>
+                <w:color w:val="333333"/>
+                <w:sz w:val="24"/>
+              </w:rPr>
+            </w:pPr>
+            <w:r>
+              <w:rPr>
+                <w:rFonts w:ascii="Helvetica" w:eastAsia="Times New Roman" w:hAnsi="Helvetica" w:cs="Times New Roman"/>
+                <w:color w:val="333333"/>
+                <w:sz w:val="24"/>
+              </w:rPr>
+              <w:t>Description</w:t>
+            </w:r>
+          </w:p>
+        </w:tc>
+      </w:tr>
+      <w:tr>
+        <w:trPr>
+          <w:cnfStyle w:val="000000100000" w:firstRow="0" w:lastRow="0" w:firstColumn="0" w:lastColumn="0" w:oddVBand="0" w:evenVBand="0" w:oddHBand="1" w:evenHBand="0" w:firstRowFirstColumn="0" w:firstRowLastColumn="0" w:lastRowFirstColumn="0" w:lastRowLastColumn="0"/>
+          <w:trHeight w:val="144"/>
+        </w:trPr>
+        <w:tc>
+          <w:tcPr>
+            <w:tcW w:w="1149" w:type="pct"/>
+            <w:hideMark/>
+          </w:tcPr>
+          <w:p>
+            <w:pPr>
+              <w:spacing w:after="240" w:line="384" w:lineRule="atLeast"/>
+              <w:jc w:val="center"/>
+              <w:rPr>
+                <w:rFonts w:ascii="Helvetica" w:eastAsia="Times New Roman" w:hAnsi="Helvetica" w:cs="Times New Roman"/>
+                <w:color w:val="333333"/>
+                <w:sz w:val="24"/>
+              </w:rPr>
+            </w:pPr>
+            <w:r>
+              <w:rPr>
+                <w:rFonts w:ascii="Helvetica" w:eastAsia="Times New Roman" w:hAnsi="Helvetica" w:cs="Times New Roman"/>
+                <w:color w:val="333333"/>
+                <w:sz w:val="24"/>
+              </w:rPr>
+              <w:t>id</w:t>
+            </w:r>
+          </w:p>
+        </w:tc>
+        <w:tc>
+          <w:tcPr>
+            <w:tcW w:w="907" w:type="pct"/>
+            <w:hideMark/>
+          </w:tcPr>
+          <w:p>
+            <w:pPr>
+              <w:spacing w:after="240" w:line="384" w:lineRule="atLeast"/>
+              <w:jc w:val="center"/>
+              <w:rPr>
+                <w:rFonts w:ascii="Helvetica" w:eastAsia="Times New Roman" w:hAnsi="Helvetica" w:cs="Times New Roman"/>
+                <w:color w:val="333333"/>
+                <w:sz w:val="24"/>
+              </w:rPr>
+            </w:pPr>
+            <w:r>
+              <w:rPr>
+                <w:rFonts w:ascii="Helvetica" w:eastAsia="Times New Roman" w:hAnsi="Helvetica" w:cs="Times New Roman"/>
+                <w:color w:val="333333"/>
+                <w:sz w:val="24"/>
+              </w:rPr>
+              <w:t>string(2)</w:t>
+            </w:r>
+          </w:p>
+        </w:tc>
+        <w:tc>
+          <w:tcPr>
+            <w:tcW w:w="2945" w:type="pct"/>
+            <w:hideMark/>
+          </w:tcPr>
+          <w:p>
+            <w:pPr>
+              <w:spacing w:after="240" w:line="384" w:lineRule="atLeast"/>
+              <w:jc w:val="center"/>
+              <w:rPr>
+                <w:rFonts w:ascii="Helvetica" w:eastAsia="Times New Roman" w:hAnsi="Helvetica" w:cs="Times New Roman"/>
+                <w:color w:val="333333"/>
+                <w:sz w:val="24"/>
+              </w:rPr>
+            </w:pPr>
+            <w:r>
+              <w:rPr>
+                <w:rFonts w:ascii="Helvetica" w:eastAsia="Times New Roman" w:hAnsi="Helvetica" w:cs="Times New Roman"/>
+                <w:color w:val="333333"/>
+                <w:sz w:val="24"/>
+              </w:rPr>
+              <w:t>T</w:t>
+            </w:r>
+            <w:r>
+              <w:rPr>
+                <w:rFonts w:ascii="Helvetica" w:eastAsia="Times New Roman" w:hAnsi="Helvetica" w:cs="Times New Roman"/>
+                <w:color w:val="333333"/>
+                <w:sz w:val="24"/>
+              </w:rPr>
+              <w:t>he id of the destination lamp</w:t>
+            </w:r>
+          </w:p>
+        </w:tc>
+      </w:tr>
+      <w:tr>
+        <w:trPr>
+          <w:trHeight w:val="144"/>
+        </w:trPr>
+        <w:tc>
+          <w:tcPr>
+            <w:tcW w:w="1149" w:type="pct"/>
+            <w:hideMark/>
+          </w:tcPr>
+          <w:p>
+            <w:pPr>
+              <w:spacing w:after="240" w:line="384" w:lineRule="atLeast"/>
+              <w:jc w:val="center"/>
+              <w:rPr>
+                <w:rFonts w:ascii="Helvetica" w:eastAsia="Times New Roman" w:hAnsi="Helvetica" w:cs="Times New Roman"/>
+                <w:color w:val="333333"/>
+                <w:sz w:val="24"/>
+              </w:rPr>
+            </w:pPr>
+            <w:r>
+              <w:rPr>
+                <w:rFonts w:ascii="Helvetica" w:eastAsia="Times New Roman" w:hAnsi="Helvetica" w:cs="Times New Roman"/>
+                <w:color w:val="333333"/>
+                <w:sz w:val="24"/>
+              </w:rPr>
+              <w:t>command</w:t>
+            </w:r>
+          </w:p>
+        </w:tc>
+        <w:tc>
+          <w:tcPr>
+            <w:tcW w:w="907" w:type="pct"/>
+            <w:hideMark/>
+          </w:tcPr>
+          <w:p>
+            <w:pPr>
+              <w:spacing w:after="240" w:line="384" w:lineRule="atLeast"/>
+              <w:jc w:val="center"/>
+              <w:rPr>
+                <w:rFonts w:ascii="Helvetica" w:eastAsia="Times New Roman" w:hAnsi="Helvetica" w:cs="Times New Roman"/>
+                <w:color w:val="333333"/>
+                <w:sz w:val="24"/>
+              </w:rPr>
+            </w:pPr>
+            <w:r>
+              <w:rPr>
+                <w:rFonts w:ascii="Helvetica" w:eastAsia="Times New Roman" w:hAnsi="Helvetica" w:cs="Times New Roman"/>
+                <w:color w:val="333333"/>
+                <w:sz w:val="24"/>
+              </w:rPr>
+              <w:t>integer</w:t>
+            </w:r>
+          </w:p>
+        </w:tc>
+        <w:tc>
+          <w:tcPr>
+            <w:tcW w:w="2945" w:type="pct"/>
+            <w:hideMark/>
+          </w:tcPr>
+          <w:p>
+            <w:pPr>
+              <w:spacing w:after="240" w:line="384" w:lineRule="atLeast"/>
+              <w:jc w:val="center"/>
+              <w:rPr>
+                <w:rFonts w:ascii="Helvetica" w:eastAsia="Times New Roman" w:hAnsi="Helvetica" w:cs="Times New Roman"/>
+                <w:color w:val="333333"/>
+                <w:sz w:val="24"/>
+              </w:rPr>
+            </w:pPr>
+            <w:r>
+              <w:rPr>
+                <w:rFonts w:ascii="Helvetica" w:eastAsia="Times New Roman" w:hAnsi="Helvetica" w:cs="Times New Roman"/>
+                <w:color w:val="333333"/>
+                <w:sz w:val="24"/>
+              </w:rPr>
+              <w:t>T</w:t>
+            </w:r>
+            <w:r>
+              <w:rPr>
+                <w:rFonts w:ascii="Helvetica" w:eastAsia="Times New Roman" w:hAnsi="Helvetica" w:cs="Times New Roman"/>
+                <w:color w:val="333333"/>
+                <w:sz w:val="24"/>
+              </w:rPr>
+              <w:t>he interval in which lamp is on</w:t>
+            </w:r>
+          </w:p>
+        </w:tc>
+      </w:tr>
+    </w:tbl>
+    <w:p/>
+    <w:p/>
+    <w:p/>
+    <w:p/>
+    <w:p/>
+    <w:p/>
+    <w:p/>
+    <w:p/>
+    <w:p/>
+    <w:p>
+      <w:r>
+        <w:lastRenderedPageBreak/>
+        <w:t>Turn the lamp on or off generally (no interval specific)</w:t>
+      </w:r>
+    </w:p>
+    <w:p>
+      <w:pPr>
+        <w:numPr>
+          <w:ilvl w:val="0"/>
+          <w:numId w:val="4"/>
+        </w:numPr>
+        <w:spacing w:before="100" w:beforeAutospacing="1" w:after="100" w:afterAutospacing="1" w:line="384" w:lineRule="atLeast"/>
+        <w:rPr>
+          <w:rFonts w:ascii="Helvetica" w:eastAsia="Times New Roman" w:hAnsi="Helvetica" w:cs="Times New Roman"/>
+          <w:color w:val="333333"/>
+          <w:sz w:val="24"/>
+        </w:rPr>
+      </w:pPr>
+      <w:r>
+        <w:rPr>
+          <w:rFonts w:ascii="Helvetica" w:eastAsia="Times New Roman" w:hAnsi="Helvetica" w:cs="Times New Roman"/>
+          <w:color w:val="333333"/>
+          <w:sz w:val="24"/>
+        </w:rPr>
+        <w:t xml:space="preserve">URL: </w:t>
+      </w:r>
+      <w:r>
+        <w:rPr>
+          <w:rFonts w:ascii="Helvetica" w:eastAsia="Times New Roman" w:hAnsi="Helvetica" w:cs="Times New Roman"/>
+          <w:color w:val="333333"/>
+          <w:sz w:val="24"/>
+        </w:rPr>
+        <w:t>/event</w:t>
+      </w:r>
+      <w:r>
+        <w:rPr>
+          <w:rFonts w:ascii="Helvetica" w:eastAsia="Times New Roman" w:hAnsi="Helvetica" w:cs="Times New Roman"/>
+          <w:color w:val="333333"/>
+          <w:sz w:val="24"/>
+        </w:rPr>
+        <w:t>/lamp/turn</w:t>
+      </w:r>
+    </w:p>
+    <w:p>
+      <w:pPr>
+        <w:numPr>
+          <w:ilvl w:val="0"/>
+          <w:numId w:val="4"/>
+        </w:numPr>
+        <w:spacing w:beforeAutospacing="1" w:after="0" w:afterAutospacing="1" w:line="384" w:lineRule="atLeast"/>
+        <w:rPr>
+          <w:rFonts w:ascii="Helvetica" w:eastAsia="Times New Roman" w:hAnsi="Helvetica" w:cs="Times New Roman"/>
+          <w:color w:val="333333"/>
+          <w:sz w:val="24"/>
+        </w:rPr>
+      </w:pPr>
+      <w:r>
+        <w:rPr>
+          <w:rFonts w:ascii="Helvetica" w:eastAsia="Times New Roman" w:hAnsi="Helvetica" w:cs="Times New Roman"/>
+          <w:color w:val="333333"/>
+          <w:sz w:val="24"/>
+        </w:rPr>
+        <w:t>Method: </w:t>
+      </w:r>
+      <w:r>
+        <w:rPr>
+          <w:rFonts w:ascii="Consolas" w:eastAsia="Times New Roman" w:hAnsi="Consolas" w:cs="Courier New"/>
+          <w:color w:val="333333"/>
+          <w:sz w:val="20"/>
+          <w:szCs w:val="20"/>
+        </w:rPr>
+        <w:t>POST</w:t>
+      </w:r>
+    </w:p>
+    <w:p>
+      <w:pPr>
+        <w:numPr>
+          <w:ilvl w:val="0"/>
+          <w:numId w:val="4"/>
+        </w:numPr>
+        <w:spacing w:before="100" w:beforeAutospacing="1" w:after="100" w:afterAutospacing="1" w:line="384" w:lineRule="atLeast"/>
+        <w:rPr>
+          <w:rFonts w:ascii="Helvetica" w:eastAsia="Times New Roman" w:hAnsi="Helvetica" w:cs="Times New Roman"/>
+          <w:color w:val="333333"/>
+          <w:sz w:val="24"/>
+        </w:rPr>
+      </w:pPr>
+      <w:r>
+        <w:rPr>
+          <w:rFonts w:ascii="Helvetica" w:eastAsia="Times New Roman" w:hAnsi="Helvetica" w:cs="Times New Roman"/>
+          <w:color w:val="333333"/>
+          <w:sz w:val="24"/>
+        </w:rPr>
+        <w:t xml:space="preserve">JSON </w:t>
+      </w:r>
+      <w:r>
+        <w:rPr>
+          <w:rFonts w:ascii="Helvetica" w:eastAsia="Times New Roman" w:hAnsi="Helvetica" w:cs="Times New Roman"/>
+          <w:color w:val="333333"/>
+          <w:sz w:val="24"/>
+        </w:rPr>
+        <w:t>Parameters</w:t>
+      </w:r>
+      <w:r>
+        <w:rPr>
+          <w:rFonts w:ascii="Helvetica" w:eastAsia="Times New Roman" w:hAnsi="Helvetica" w:cs="Times New Roman"/>
+          <w:color w:val="333333"/>
+          <w:sz w:val="24"/>
+        </w:rPr>
+        <w:t>:</w:t>
+      </w:r>
+    </w:p>
+    <w:tbl>
+      <w:tblPr>
+        <w:tblStyle w:val="GridTable2-Accent1"/>
+        <w:tblW w:w="5000" w:type="pct"/>
+        <w:tblLook w:val="0420" w:firstRow="1" w:lastRow="0" w:firstColumn="0" w:lastColumn="0" w:noHBand="0" w:noVBand="1"/>
+      </w:tblPr>
+      <w:tblGrid>
+        <w:gridCol w:w="2003"/>
+        <w:gridCol w:w="2619"/>
+        <w:gridCol w:w="4738"/>
+      </w:tblGrid>
+      <w:tr>
+        <w:trPr>
+          <w:cnfStyle w:val="100000000000" w:firstRow="1" w:lastRow="0" w:firstColumn="0" w:lastColumn="0" w:oddVBand="0" w:evenVBand="0" w:oddHBand="0" w:evenHBand="0" w:firstRowFirstColumn="0" w:firstRowLastColumn="0" w:lastRowFirstColumn="0" w:lastRowLastColumn="0"/>
+        </w:trPr>
+        <w:tc>
+          <w:tcPr>
+            <w:tcW w:w="1070" w:type="pct"/>
+            <w:vAlign w:val="center"/>
+            <w:hideMark/>
+          </w:tcPr>
+          <w:p>
+            <w:pPr>
+              <w:spacing w:after="240" w:line="384" w:lineRule="atLeast"/>
+              <w:jc w:val="center"/>
+              <w:rPr>
+                <w:rFonts w:ascii="Helvetica" w:eastAsia="Times New Roman" w:hAnsi="Helvetica" w:cs="Times New Roman"/>
+                <w:color w:val="333333"/>
+                <w:sz w:val="24"/>
+              </w:rPr>
+            </w:pPr>
+            <w:r>
+              <w:rPr>
+                <w:rFonts w:ascii="Helvetica" w:eastAsia="Times New Roman" w:hAnsi="Helvetica" w:cs="Times New Roman"/>
+                <w:color w:val="333333"/>
+                <w:sz w:val="24"/>
+              </w:rPr>
+              <w:t>Parameter</w:t>
+            </w:r>
+          </w:p>
+        </w:tc>
+        <w:tc>
+          <w:tcPr>
+            <w:tcW w:w="1399" w:type="pct"/>
+            <w:vAlign w:val="center"/>
+            <w:hideMark/>
+          </w:tcPr>
+          <w:p>
+            <w:pPr>
+              <w:spacing w:after="240" w:line="384" w:lineRule="atLeast"/>
+              <w:jc w:val="center"/>
+              <w:rPr>
+                <w:rFonts w:ascii="Helvetica" w:eastAsia="Times New Roman" w:hAnsi="Helvetica" w:cs="Times New Roman"/>
+                <w:color w:val="333333"/>
+                <w:sz w:val="24"/>
+              </w:rPr>
+            </w:pPr>
+            <w:r>
+              <w:rPr>
+                <w:rFonts w:ascii="Helvetica" w:eastAsia="Times New Roman" w:hAnsi="Helvetica" w:cs="Times New Roman"/>
+                <w:color w:val="333333"/>
+                <w:sz w:val="24"/>
+              </w:rPr>
+              <w:t>Value</w:t>
+            </w:r>
+          </w:p>
+        </w:tc>
+        <w:tc>
+          <w:tcPr>
+            <w:tcW w:w="2531" w:type="pct"/>
+            <w:vAlign w:val="center"/>
+            <w:hideMark/>
+          </w:tcPr>
+          <w:p>
+            <w:pPr>
+              <w:spacing w:after="240" w:line="384" w:lineRule="atLeast"/>
+              <w:jc w:val="center"/>
+              <w:rPr>
+                <w:rFonts w:ascii="Helvetica" w:eastAsia="Times New Roman" w:hAnsi="Helvetica" w:cs="Times New Roman"/>
+                <w:color w:val="333333"/>
+                <w:sz w:val="24"/>
+              </w:rPr>
+            </w:pPr>
+            <w:r>
+              <w:rPr>
+                <w:rFonts w:ascii="Helvetica" w:eastAsia="Times New Roman" w:hAnsi="Helvetica" w:cs="Times New Roman"/>
+                <w:color w:val="333333"/>
+                <w:sz w:val="24"/>
+              </w:rPr>
+              <w:t>Description</w:t>
+            </w:r>
+          </w:p>
+        </w:tc>
+      </w:tr>
+      <w:tr>
+        <w:trPr>
+          <w:cnfStyle w:val="000000100000" w:firstRow="0" w:lastRow="0" w:firstColumn="0" w:lastColumn="0" w:oddVBand="0" w:evenVBand="0" w:oddHBand="1" w:evenHBand="0" w:firstRowFirstColumn="0" w:firstRowLastColumn="0" w:lastRowFirstColumn="0" w:lastRowLastColumn="0"/>
+        </w:trPr>
+        <w:tc>
+          <w:tcPr>
+            <w:tcW w:w="1070" w:type="pct"/>
+            <w:vAlign w:val="center"/>
+            <w:hideMark/>
+          </w:tcPr>
+          <w:p>
+            <w:pPr>
+              <w:spacing w:after="240" w:line="384" w:lineRule="atLeast"/>
+              <w:jc w:val="center"/>
+              <w:rPr>
+                <w:rFonts w:ascii="Helvetica" w:eastAsia="Times New Roman" w:hAnsi="Helvetica" w:cs="Times New Roman"/>
+                <w:color w:val="333333"/>
+                <w:sz w:val="24"/>
+              </w:rPr>
+            </w:pPr>
+            <w:r>
+              <w:rPr>
+                <w:rFonts w:ascii="Helvetica" w:eastAsia="Times New Roman" w:hAnsi="Helvetica" w:cs="Times New Roman"/>
+                <w:color w:val="333333"/>
+                <w:sz w:val="24"/>
+              </w:rPr>
+              <w:t>id</w:t>
+            </w:r>
+          </w:p>
+        </w:tc>
+        <w:tc>
+          <w:tcPr>
+            <w:tcW w:w="1399" w:type="pct"/>
+            <w:hideMark/>
+          </w:tcPr>
+          <w:p>
+            <w:pPr>
+              <w:spacing w:after="240" w:line="384" w:lineRule="atLeast"/>
+              <w:jc w:val="center"/>
+              <w:rPr>
+                <w:rFonts w:ascii="Helvetica" w:eastAsia="Times New Roman" w:hAnsi="Helvetica" w:cs="Times New Roman"/>
+                <w:color w:val="333333"/>
+                <w:sz w:val="24"/>
+              </w:rPr>
+            </w:pPr>
+            <w:r>
+              <w:rPr>
+                <w:rFonts w:ascii="Helvetica" w:eastAsia="Times New Roman" w:hAnsi="Helvetica" w:cs="Times New Roman"/>
+                <w:color w:val="333333"/>
+                <w:sz w:val="24"/>
+              </w:rPr>
+              <w:t>string(2)</w:t>
+            </w:r>
+          </w:p>
+        </w:tc>
+        <w:tc>
+          <w:tcPr>
+            <w:tcW w:w="2531" w:type="pct"/>
+            <w:vAlign w:val="center"/>
+            <w:hideMark/>
+          </w:tcPr>
+          <w:p>
+            <w:pPr>
+              <w:spacing w:after="240" w:line="384" w:lineRule="atLeast"/>
+              <w:jc w:val="center"/>
+              <w:rPr>
+                <w:rFonts w:ascii="Helvetica" w:eastAsia="Times New Roman" w:hAnsi="Helvetica" w:cs="Times New Roman"/>
+                <w:color w:val="333333"/>
+                <w:sz w:val="24"/>
+              </w:rPr>
+            </w:pPr>
+            <w:r>
+              <w:rPr>
+                <w:rFonts w:ascii="Helvetica" w:eastAsia="Times New Roman" w:hAnsi="Helvetica" w:cs="Times New Roman"/>
+                <w:color w:val="333333"/>
+                <w:sz w:val="24"/>
+              </w:rPr>
+              <w:t>T</w:t>
+            </w:r>
+            <w:r>
+              <w:rPr>
+                <w:rFonts w:ascii="Helvetica" w:eastAsia="Times New Roman" w:hAnsi="Helvetica" w:cs="Times New Roman"/>
+                <w:color w:val="333333"/>
+                <w:sz w:val="24"/>
+              </w:rPr>
+              <w:t>he id of the destination lamp</w:t>
+            </w:r>
+          </w:p>
+        </w:tc>
+      </w:tr>
+      <w:tr>
+        <w:tc>
+          <w:tcPr>
+            <w:tcW w:w="1070" w:type="pct"/>
+            <w:vAlign w:val="center"/>
+            <w:hideMark/>
+          </w:tcPr>
+          <w:p>
+            <w:pPr>
+              <w:spacing w:after="240" w:line="384" w:lineRule="atLeast"/>
+              <w:jc w:val="center"/>
+              <w:rPr>
+                <w:rFonts w:ascii="Helvetica" w:eastAsia="Times New Roman" w:hAnsi="Helvetica" w:cs="Times New Roman"/>
+                <w:color w:val="333333"/>
+                <w:sz w:val="24"/>
+              </w:rPr>
+            </w:pPr>
+            <w:r>
+              <w:rPr>
+                <w:rFonts w:ascii="Helvetica" w:eastAsia="Times New Roman" w:hAnsi="Helvetica" w:cs="Times New Roman"/>
+                <w:color w:val="333333"/>
+                <w:sz w:val="24"/>
+              </w:rPr>
+              <w:t>status</w:t>
+            </w:r>
+          </w:p>
+        </w:tc>
+        <w:tc>
+          <w:tcPr>
+            <w:tcW w:w="1399" w:type="pct"/>
+            <w:vAlign w:val="center"/>
+            <w:hideMark/>
+          </w:tcPr>
+          <w:p>
+            <w:pPr>
+              <w:spacing w:after="240" w:line="384" w:lineRule="atLeast"/>
+              <w:jc w:val="center"/>
+              <w:rPr>
+                <w:rFonts w:ascii="Helvetica" w:eastAsia="Times New Roman" w:hAnsi="Helvetica" w:cs="Times New Roman"/>
+                <w:color w:val="333333"/>
+                <w:sz w:val="24"/>
+              </w:rPr>
+            </w:pPr>
+            <w:r>
+              <w:rPr>
+                <w:rFonts w:ascii="Helvetica" w:eastAsia="Times New Roman" w:hAnsi="Helvetica" w:cs="Times New Roman"/>
+                <w:color w:val="333333"/>
+                <w:sz w:val="24"/>
+              </w:rPr>
+              <w:t>boolean</w:t>
+            </w:r>
+          </w:p>
+        </w:tc>
+        <w:tc>
+          <w:tcPr>
+            <w:tcW w:w="2531" w:type="pct"/>
+            <w:vAlign w:val="center"/>
+            <w:hideMark/>
+          </w:tcPr>
+          <w:p>
+            <w:pPr>
+              <w:spacing w:line="384" w:lineRule="atLeast"/>
+              <w:jc w:val="center"/>
+              <w:rPr>
+                <w:rFonts w:ascii="Helvetica" w:eastAsia="Times New Roman" w:hAnsi="Helvetica" w:cs="Times New Roman"/>
+                <w:color w:val="333333"/>
+                <w:sz w:val="24"/>
+              </w:rPr>
+            </w:pPr>
+            <w:r>
+              <w:rPr>
+                <w:rFonts w:ascii="Consolas" w:eastAsia="Times New Roman" w:hAnsi="Consolas" w:cs="Courier New"/>
+                <w:color w:val="333333"/>
+                <w:sz w:val="20"/>
+                <w:szCs w:val="20"/>
+              </w:rPr>
+              <w:t>true</w:t>
+            </w:r>
+            <w:r>
+              <w:rPr>
+                <w:rFonts w:ascii="Helvetica" w:eastAsia="Times New Roman" w:hAnsi="Helvetica" w:cs="Times New Roman"/>
+                <w:color w:val="333333"/>
+                <w:sz w:val="24"/>
+              </w:rPr>
+              <w:t> for on and </w:t>
+            </w:r>
+            <w:r>
+              <w:rPr>
+                <w:rFonts w:ascii="Consolas" w:eastAsia="Times New Roman" w:hAnsi="Consolas" w:cs="Courier New"/>
+                <w:color w:val="333333"/>
+                <w:sz w:val="20"/>
+                <w:szCs w:val="20"/>
+              </w:rPr>
+              <w:t>false</w:t>
+            </w:r>
+            <w:r>
+              <w:rPr>
+                <w:rFonts w:ascii="Helvetica" w:eastAsia="Times New Roman" w:hAnsi="Helvetica" w:cs="Times New Roman"/>
+                <w:color w:val="333333"/>
+                <w:sz w:val="24"/>
+              </w:rPr>
+              <w:t> for off</w:t>
+            </w:r>
+          </w:p>
+        </w:tc>
+      </w:tr>
+    </w:tbl>
+    <w:p>
+      <w:pPr>
+        <w:rPr>
+          <w:rtl/>
+          <w:lang w:bidi="fa-IR"/>
+        </w:rPr>
+      </w:pPr>
+    </w:p>
+    <w:p>
+      <w:pPr>
+        <w:pStyle w:val="Heading1"/>
+        <w:rPr>
+          <w:lang w:bidi="fa-IR"/>
+        </w:rPr>
+      </w:pPr>
+      <w:r>
+        <w:rPr>
+          <w:lang w:bidi="fa-IR"/>
+        </w:rPr>
+        <w:t>PIR Sensors API</w:t>
+      </w:r>
+    </w:p>
+    <w:p>
+      <w:pPr>
+        <w:rPr>
+          <w:lang w:bidi="fa-IR"/>
+        </w:rPr>
+      </w:pPr>
+    </w:p>
+    <w:p>
+      <w:pPr>
+        <w:rPr>
+          <w:lang w:bidi="fa-IR"/>
+        </w:rPr>
+      </w:pPr>
+      <w:r>
+        <w:rPr>
+          <w:lang w:bidi="fa-IR"/>
+        </w:rPr>
+        <w:t>Check room for person</w:t>
+      </w:r>
+    </w:p>
+    <w:p>
+      <w:pPr>
+        <w:numPr>
+          <w:ilvl w:val="0"/>
+          <w:numId w:val="4"/>
+        </w:numPr>
+        <w:spacing w:before="100" w:beforeAutospacing="1" w:after="100" w:afterAutospacing="1" w:line="384" w:lineRule="atLeast"/>
+        <w:rPr>
+          <w:rFonts w:ascii="Helvetica" w:eastAsia="Times New Roman" w:hAnsi="Helvetica" w:cs="Times New Roman"/>
+          <w:color w:val="333333"/>
+          <w:sz w:val="24"/>
+        </w:rPr>
+      </w:pPr>
+      <w:r>
+        <w:rPr>
+          <w:rFonts w:ascii="Helvetica" w:eastAsia="Times New Roman" w:hAnsi="Helvetica" w:cs="Times New Roman"/>
+          <w:color w:val="333333"/>
+          <w:sz w:val="24"/>
+        </w:rPr>
+        <w:t xml:space="preserve">URL: </w:t>
+      </w:r>
+      <w:r>
+        <w:rPr>
+          <w:rFonts w:ascii="Helvetica" w:eastAsia="Times New Roman" w:hAnsi="Helvetica" w:cs="Times New Roman"/>
+          <w:color w:val="333333"/>
+          <w:sz w:val="24"/>
+        </w:rPr>
+        <w:t>/</w:t>
+      </w:r>
+      <w:r>
+        <w:rPr>
+          <w:rFonts w:ascii="Helvetica" w:eastAsia="Times New Roman" w:hAnsi="Helvetica" w:cs="Times New Roman"/>
+          <w:color w:val="333333"/>
+          <w:sz w:val="24"/>
+        </w:rPr>
+        <w:t>statistics</w:t>
+      </w:r>
+      <w:bookmarkStart w:id="0" w:name="_GoBack"/>
+      <w:bookmarkEnd w:id="0"/>
+      <w:r>
+        <w:rPr>
+          <w:rFonts w:ascii="Helvetica" w:eastAsia="Times New Roman" w:hAnsi="Helvetica" w:cs="Times New Roman"/>
+          <w:color w:val="333333"/>
+          <w:sz w:val="24"/>
+        </w:rPr>
+        <w:t>/</w:t>
+      </w:r>
+      <w:r>
+        <w:rPr>
+          <w:rFonts w:ascii="Helvetica" w:eastAsia="Times New Roman" w:hAnsi="Helvetica" w:cs="Times New Roman"/>
+          <w:color w:val="333333"/>
+          <w:sz w:val="24"/>
+        </w:rPr>
+        <w:t>pir</w:t>
+      </w:r>
+      <w:r>
+        <w:rPr>
+          <w:rFonts w:ascii="Helvetica" w:eastAsia="Times New Roman" w:hAnsi="Helvetica" w:cs="Times New Roman"/>
+          <w:color w:val="333333"/>
+          <w:sz w:val="24"/>
+        </w:rPr>
+        <w:t>/</w:t>
+      </w:r>
+      <w:r>
+        <w:rPr>
+          <w:rFonts w:ascii="Helvetica" w:eastAsia="Times New Roman" w:hAnsi="Helvetica" w:cs="Times New Roman"/>
+          <w:color w:val="333333"/>
+          <w:sz w:val="24"/>
+        </w:rPr>
+        <w:t>check</w:t>
+      </w:r>
+    </w:p>
+    <w:p>
+      <w:pPr>
+        <w:numPr>
+          <w:ilvl w:val="0"/>
+          <w:numId w:val="4"/>
+        </w:numPr>
+        <w:spacing w:beforeAutospacing="1" w:after="0" w:afterAutospacing="1" w:line="384" w:lineRule="atLeast"/>
+        <w:rPr>
+          <w:rFonts w:ascii="Helvetica" w:eastAsia="Times New Roman" w:hAnsi="Helvetica" w:cs="Times New Roman"/>
+          <w:color w:val="333333"/>
+          <w:sz w:val="24"/>
+        </w:rPr>
+      </w:pPr>
+      <w:r>
+        <w:rPr>
+          <w:rFonts w:ascii="Helvetica" w:eastAsia="Times New Roman" w:hAnsi="Helvetica" w:cs="Times New Roman"/>
+          <w:color w:val="333333"/>
+          <w:sz w:val="24"/>
+        </w:rPr>
+        <w:t>Method: </w:t>
+      </w:r>
+      <w:r>
+        <w:rPr>
+          <w:rFonts w:ascii="Consolas" w:eastAsia="Times New Roman" w:hAnsi="Consolas" w:cs="Courier New"/>
+          <w:color w:val="333333"/>
+          <w:sz w:val="20"/>
+          <w:szCs w:val="20"/>
+        </w:rPr>
+        <w:t>POST</w:t>
+      </w:r>
+    </w:p>
+    <w:p>
+      <w:pPr>
+        <w:numPr>
+          <w:ilvl w:val="0"/>
+          <w:numId w:val="4"/>
+        </w:numPr>
+        <w:spacing w:before="100" w:beforeAutospacing="1" w:after="100" w:afterAutospacing="1" w:line="384" w:lineRule="atLeast"/>
+        <w:rPr>
+          <w:rFonts w:ascii="Helvetica" w:eastAsia="Times New Roman" w:hAnsi="Helvetica" w:cs="Times New Roman"/>
+          <w:color w:val="333333"/>
+          <w:sz w:val="24"/>
+        </w:rPr>
+      </w:pPr>
+      <w:r>
+        <w:rPr>
+          <w:rFonts w:ascii="Helvetica" w:eastAsia="Times New Roman" w:hAnsi="Helvetica" w:cs="Times New Roman"/>
+          <w:color w:val="333333"/>
+          <w:sz w:val="24"/>
+        </w:rPr>
+        <w:t xml:space="preserve">JSON </w:t>
+      </w:r>
+      <w:r>
+        <w:rPr>
+          <w:rFonts w:ascii="Helvetica" w:eastAsia="Times New Roman" w:hAnsi="Helvetica" w:cs="Times New Roman"/>
+          <w:color w:val="333333"/>
+          <w:sz w:val="24"/>
+        </w:rPr>
+        <w:t>Parameters</w:t>
+      </w:r>
+      <w:r>
+        <w:rPr>
+          <w:rFonts w:ascii="Helvetica" w:eastAsia="Times New Roman" w:hAnsi="Helvetica" w:cs="Times New Roman"/>
+          <w:color w:val="333333"/>
+          <w:sz w:val="24"/>
+        </w:rPr>
+        <w:t>:</w:t>
+      </w:r>
+    </w:p>
+    <w:tbl>
+      <w:tblPr>
+        <w:tblStyle w:val="GridTable2-Accent1"/>
+        <w:tblW w:w="5000" w:type="pct"/>
+        <w:tblLook w:val="0420" w:firstRow="1" w:lastRow="0" w:firstColumn="0" w:lastColumn="0" w:noHBand="0" w:noVBand="1"/>
+      </w:tblPr>
+      <w:tblGrid>
+        <w:gridCol w:w="2003"/>
+        <w:gridCol w:w="2619"/>
+        <w:gridCol w:w="4738"/>
+      </w:tblGrid>
+      <w:tr>
+        <w:trPr>
+          <w:cnfStyle w:val="100000000000" w:firstRow="1" w:lastRow="0" w:firstColumn="0" w:lastColumn="0" w:oddVBand="0" w:evenVBand="0" w:oddHBand="0" w:evenHBand="0" w:firstRowFirstColumn="0" w:firstRowLastColumn="0" w:lastRowFirstColumn="0" w:lastRowLastColumn="0"/>
+        </w:trPr>
+        <w:tc>
+          <w:tcPr>
+            <w:tcW w:w="1070" w:type="pct"/>
+            <w:vAlign w:val="center"/>
+            <w:hideMark/>
+          </w:tcPr>
+          <w:p>
+            <w:pPr>
+              <w:spacing w:after="240" w:line="384" w:lineRule="atLeast"/>
+              <w:jc w:val="center"/>
+              <w:rPr>
+                <w:rFonts w:ascii="Helvetica" w:eastAsia="Times New Roman" w:hAnsi="Helvetica" w:cs="Times New Roman"/>
+                <w:color w:val="333333"/>
+                <w:sz w:val="24"/>
+              </w:rPr>
+            </w:pPr>
+            <w:r>
+              <w:rPr>
+                <w:rFonts w:ascii="Helvetica" w:eastAsia="Times New Roman" w:hAnsi="Helvetica" w:cs="Times New Roman"/>
+                <w:color w:val="333333"/>
+                <w:sz w:val="24"/>
+              </w:rPr>
+              <w:t>Parameter</w:t>
+            </w:r>
+          </w:p>
+        </w:tc>
+        <w:tc>
+          <w:tcPr>
+            <w:tcW w:w="1399" w:type="pct"/>
+            <w:vAlign w:val="center"/>
+            <w:hideMark/>
+          </w:tcPr>
+          <w:p>
+            <w:pPr>
+              <w:spacing w:after="240" w:line="384" w:lineRule="atLeast"/>
+              <w:jc w:val="center"/>
+              <w:rPr>
+                <w:rFonts w:ascii="Helvetica" w:eastAsia="Times New Roman" w:hAnsi="Helvetica" w:cs="Times New Roman"/>
+                <w:color w:val="333333"/>
+                <w:sz w:val="24"/>
+              </w:rPr>
+            </w:pPr>
+            <w:r>
+              <w:rPr>
+                <w:rFonts w:ascii="Helvetica" w:eastAsia="Times New Roman" w:hAnsi="Helvetica" w:cs="Times New Roman"/>
+                <w:color w:val="333333"/>
+                <w:sz w:val="24"/>
+              </w:rPr>
+              <w:t>Value</w:t>
+            </w:r>
+          </w:p>
+        </w:tc>
+        <w:tc>
+          <w:tcPr>
+            <w:tcW w:w="2531" w:type="pct"/>
+            <w:vAlign w:val="center"/>
+            <w:hideMark/>
+          </w:tcPr>
+          <w:p>
+            <w:pPr>
+              <w:spacing w:after="240" w:line="384" w:lineRule="atLeast"/>
+              <w:jc w:val="center"/>
+              <w:rPr>
+                <w:rFonts w:ascii="Helvetica" w:eastAsia="Times New Roman" w:hAnsi="Helvetica" w:cs="Times New Roman"/>
+                <w:color w:val="333333"/>
+                <w:sz w:val="24"/>
+              </w:rPr>
+            </w:pPr>
+            <w:r>
+              <w:rPr>
+                <w:rFonts w:ascii="Helvetica" w:eastAsia="Times New Roman" w:hAnsi="Helvetica" w:cs="Times New Roman"/>
+                <w:color w:val="333333"/>
+                <w:sz w:val="24"/>
+              </w:rPr>
+              <w:t>Description</w:t>
+            </w:r>
+          </w:p>
+        </w:tc>
+      </w:tr>
+      <w:tr>
+        <w:trPr>
+          <w:cnfStyle w:val="000000100000" w:firstRow="0" w:lastRow="0" w:firstColumn="0" w:lastColumn="0" w:oddVBand="0" w:evenVBand="0" w:oddHBand="1" w:evenHBand="0" w:firstRowFirstColumn="0" w:firstRowLastColumn="0" w:lastRowFirstColumn="0" w:lastRowLastColumn="0"/>
+        </w:trPr>
+        <w:tc>
+          <w:tcPr>
+            <w:tcW w:w="1070" w:type="pct"/>
+            <w:vAlign w:val="center"/>
+            <w:hideMark/>
+          </w:tcPr>
+          <w:p>
+            <w:pPr>
+              <w:spacing w:after="240" w:line="384" w:lineRule="atLeast"/>
+              <w:jc w:val="center"/>
+              <w:rPr>
+                <w:rFonts w:ascii="Helvetica" w:eastAsia="Times New Roman" w:hAnsi="Helvetica" w:cs="Times New Roman"/>
+                <w:color w:val="333333"/>
+                <w:sz w:val="24"/>
+              </w:rPr>
+            </w:pPr>
+            <w:r>
+              <w:rPr>
+                <w:rFonts w:ascii="Helvetica" w:eastAsia="Times New Roman" w:hAnsi="Helvetica" w:cs="Times New Roman"/>
+                <w:color w:val="333333"/>
+                <w:sz w:val="24"/>
+              </w:rPr>
+              <w:t>id</w:t>
+            </w:r>
+          </w:p>
+        </w:tc>
+        <w:tc>
+          <w:tcPr>
+            <w:tcW w:w="1399" w:type="pct"/>
+            <w:hideMark/>
+          </w:tcPr>
+          <w:p>
+            <w:pPr>
+              <w:spacing w:after="240" w:line="384" w:lineRule="atLeast"/>
+              <w:jc w:val="center"/>
+              <w:rPr>
+                <w:rFonts w:ascii="Helvetica" w:eastAsia="Times New Roman" w:hAnsi="Helvetica" w:cs="Times New Roman"/>
+                <w:color w:val="333333"/>
+                <w:sz w:val="24"/>
+              </w:rPr>
+            </w:pPr>
+            <w:r>
+              <w:rPr>
+                <w:rFonts w:ascii="Helvetica" w:eastAsia="Times New Roman" w:hAnsi="Helvetica" w:cs="Times New Roman"/>
+                <w:color w:val="333333"/>
+                <w:sz w:val="24"/>
+              </w:rPr>
+              <w:t>string(2)</w:t>
+            </w:r>
+          </w:p>
+        </w:tc>
+        <w:tc>
+          <w:tcPr>
+            <w:tcW w:w="2531" w:type="pct"/>
+            <w:vAlign w:val="center"/>
+            <w:hideMark/>
+          </w:tcPr>
+          <w:p>
+            <w:pPr>
+              <w:spacing w:after="240" w:line="384" w:lineRule="atLeast"/>
+              <w:jc w:val="center"/>
+              <w:rPr>
+                <w:rFonts w:ascii="Helvetica" w:eastAsia="Times New Roman" w:hAnsi="Helvetica" w:cs="Times New Roman"/>
+                <w:color w:val="333333"/>
+                <w:sz w:val="24"/>
+              </w:rPr>
+            </w:pPr>
+            <w:r>
+              <w:rPr>
+                <w:rFonts w:ascii="Helvetica" w:eastAsia="Times New Roman" w:hAnsi="Helvetica" w:cs="Times New Roman"/>
+                <w:color w:val="333333"/>
+                <w:sz w:val="24"/>
+              </w:rPr>
+              <w:t>T</w:t>
+            </w:r>
+            <w:r>
+              <w:rPr>
+                <w:rFonts w:ascii="Helvetica" w:eastAsia="Times New Roman" w:hAnsi="Helvetica" w:cs="Times New Roman"/>
+                <w:color w:val="333333"/>
+                <w:sz w:val="24"/>
+              </w:rPr>
+              <w:t>he id of the destination lamp</w:t>
+            </w:r>
+          </w:p>
+        </w:tc>
+      </w:tr>
+    </w:tbl>
+    <w:p>
+      <w:pPr>
+        <w:pStyle w:val="ListParagraph"/>
+        <w:numPr>
+          <w:ilvl w:val="0"/>
+          <w:numId w:val="4"/>
+        </w:numPr>
+        <w:spacing w:beforeAutospacing="1" w:after="0" w:afterAutospacing="1" w:line="384" w:lineRule="atLeast"/>
+        <w:rPr>
+          <w:rFonts w:ascii="Helvetica" w:eastAsia="Times New Roman" w:hAnsi="Helvetica" w:cs="Times New Roman"/>
+          <w:color w:val="333333"/>
+          <w:sz w:val="24"/>
+        </w:rPr>
+      </w:pPr>
+      <w:r>
+        <w:rPr>
+          <w:rFonts w:ascii="Helvetica" w:eastAsia="Times New Roman" w:hAnsi="Helvetica" w:cs="Times New Roman"/>
+          <w:color w:val="333333"/>
+          <w:sz w:val="24"/>
+        </w:rPr>
+        <w:t>Response JSON</w:t>
+      </w:r>
+    </w:p>
+    <w:tbl>
+      <w:tblPr>
+        <w:tblStyle w:val="GridTable2-Accent1"/>
+        <w:tblW w:w="5000" w:type="pct"/>
+        <w:tblLook w:val="0420" w:firstRow="1" w:lastRow="0" w:firstColumn="0" w:lastColumn="0" w:noHBand="0" w:noVBand="1"/>
+      </w:tblPr>
+      <w:tblGrid>
+        <w:gridCol w:w="2003"/>
+        <w:gridCol w:w="2619"/>
+        <w:gridCol w:w="4738"/>
+      </w:tblGrid>
+      <w:tr>
+        <w:trPr>
+          <w:cnfStyle w:val="100000000000" w:firstRow="1" w:lastRow="0" w:firstColumn="0" w:lastColumn="0" w:oddVBand="0" w:evenVBand="0" w:oddHBand="0" w:evenHBand="0" w:firstRowFirstColumn="0" w:firstRowLastColumn="0" w:lastRowFirstColumn="0" w:lastRowLastColumn="0"/>
+        </w:trPr>
+        <w:tc>
+          <w:tcPr>
+            <w:tcW w:w="1070" w:type="pct"/>
+            <w:vAlign w:val="center"/>
+            <w:hideMark/>
+          </w:tcPr>
+          <w:p>
+            <w:pPr>
+              <w:spacing w:after="240" w:line="384" w:lineRule="atLeast"/>
+              <w:jc w:val="center"/>
+              <w:rPr>
+                <w:rFonts w:ascii="Helvetica" w:eastAsia="Times New Roman" w:hAnsi="Helvetica" w:cs="Times New Roman"/>
+                <w:color w:val="333333"/>
+                <w:sz w:val="24"/>
+              </w:rPr>
+            </w:pPr>
+            <w:r>
+              <w:rPr>
+                <w:rFonts w:ascii="Helvetica" w:eastAsia="Times New Roman" w:hAnsi="Helvetica" w:cs="Times New Roman"/>
+                <w:color w:val="333333"/>
+                <w:sz w:val="24"/>
+              </w:rPr>
+              <w:t>Parameter</w:t>
+            </w:r>
+          </w:p>
+        </w:tc>
+        <w:tc>
+          <w:tcPr>
+            <w:tcW w:w="1399" w:type="pct"/>
+            <w:vAlign w:val="center"/>
+            <w:hideMark/>
+          </w:tcPr>
+          <w:p>
+            <w:pPr>
+              <w:spacing w:after="240" w:line="384" w:lineRule="atLeast"/>
+              <w:jc w:val="center"/>
+              <w:rPr>
+                <w:rFonts w:ascii="Helvetica" w:eastAsia="Times New Roman" w:hAnsi="Helvetica" w:cs="Times New Roman"/>
+                <w:color w:val="333333"/>
+                <w:sz w:val="24"/>
+              </w:rPr>
+            </w:pPr>
+            <w:r>
+              <w:rPr>
+                <w:rFonts w:ascii="Helvetica" w:eastAsia="Times New Roman" w:hAnsi="Helvetica" w:cs="Times New Roman"/>
+                <w:color w:val="333333"/>
+                <w:sz w:val="24"/>
+              </w:rPr>
+              <w:t>Value</w:t>
+            </w:r>
+          </w:p>
+        </w:tc>
+        <w:tc>
+          <w:tcPr>
+            <w:tcW w:w="2531" w:type="pct"/>
+            <w:vAlign w:val="center"/>
+            <w:hideMark/>
+          </w:tcPr>
+          <w:p>
+            <w:pPr>
+              <w:spacing w:after="240" w:line="384" w:lineRule="atLeast"/>
+              <w:jc w:val="center"/>
+              <w:rPr>
+                <w:rFonts w:ascii="Helvetica" w:eastAsia="Times New Roman" w:hAnsi="Helvetica" w:cs="Times New Roman"/>
+                <w:color w:val="333333"/>
+                <w:sz w:val="24"/>
+              </w:rPr>
+            </w:pPr>
+            <w:r>
+              <w:rPr>
+                <w:rFonts w:ascii="Helvetica" w:eastAsia="Times New Roman" w:hAnsi="Helvetica" w:cs="Times New Roman"/>
+                <w:color w:val="333333"/>
+                <w:sz w:val="24"/>
+              </w:rPr>
+              <w:t>Description</w:t>
+            </w:r>
+          </w:p>
+        </w:tc>
+      </w:tr>
+      <w:tr>
+        <w:trPr>
+          <w:cnfStyle w:val="000000100000" w:firstRow="0" w:lastRow="0" w:firstColumn="0" w:lastColumn="0" w:oddVBand="0" w:evenVBand="0" w:oddHBand="1" w:evenHBand="0" w:firstRowFirstColumn="0" w:firstRowLastColumn="0" w:lastRowFirstColumn="0" w:lastRowLastColumn="0"/>
+        </w:trPr>
+        <w:tc>
+          <w:tcPr>
+            <w:tcW w:w="1070" w:type="pct"/>
+            <w:vAlign w:val="center"/>
+            <w:hideMark/>
+          </w:tcPr>
+          <w:p>
+            <w:pPr>
+              <w:spacing w:after="240" w:line="384" w:lineRule="atLeast"/>
+              <w:jc w:val="center"/>
+              <w:rPr>
+                <w:rFonts w:ascii="Helvetica" w:eastAsia="Times New Roman" w:hAnsi="Helvetica" w:cs="Times New Roman"/>
+                <w:color w:val="333333"/>
+                <w:sz w:val="24"/>
+              </w:rPr>
+            </w:pPr>
+            <w:r>
+              <w:rPr>
+                <w:rFonts w:ascii="Helvetica" w:eastAsia="Times New Roman" w:hAnsi="Helvetica" w:cs="Times New Roman"/>
+                <w:color w:val="333333"/>
+                <w:sz w:val="24"/>
+              </w:rPr>
+              <w:t>status</w:t>
+            </w:r>
+          </w:p>
+        </w:tc>
+        <w:tc>
+          <w:tcPr>
+            <w:tcW w:w="1399" w:type="pct"/>
+            <w:hideMark/>
+          </w:tcPr>
+          <w:p>
+            <w:pPr>
+              <w:spacing w:after="240" w:line="384" w:lineRule="atLeast"/>
+              <w:jc w:val="center"/>
+              <w:rPr>
+                <w:rFonts w:ascii="Helvetica" w:eastAsia="Times New Roman" w:hAnsi="Helvetica" w:cs="Times New Roman"/>
+                <w:color w:val="333333"/>
+                <w:sz w:val="24"/>
+              </w:rPr>
+            </w:pPr>
+            <w:r>
+              <w:rPr>
+                <w:rFonts w:ascii="Helvetica" w:eastAsia="Times New Roman" w:hAnsi="Helvetica" w:cs="Times New Roman"/>
+                <w:color w:val="333333"/>
+                <w:sz w:val="24"/>
+              </w:rPr>
+              <w:t>boolean</w:t>
+            </w:r>
+          </w:p>
+        </w:tc>
+        <w:tc>
+          <w:tcPr>
+            <w:tcW w:w="2531" w:type="pct"/>
+            <w:vAlign w:val="center"/>
+            <w:hideMark/>
+          </w:tcPr>
+          <w:p>
+            <w:pPr>
+              <w:spacing w:line="384" w:lineRule="atLeast"/>
+              <w:jc w:val="center"/>
+              <w:rPr>
+                <w:rFonts w:ascii="Helvetica" w:eastAsia="Times New Roman" w:hAnsi="Helvetica" w:cs="Times New Roman"/>
+                <w:color w:val="333333"/>
+                <w:sz w:val="24"/>
+              </w:rPr>
+            </w:pPr>
+            <w:r>
+              <w:rPr>
+                <w:rFonts w:ascii="Consolas" w:eastAsia="Times New Roman" w:hAnsi="Consolas" w:cs="Courier New"/>
+                <w:color w:val="333333"/>
+                <w:sz w:val="20"/>
+                <w:szCs w:val="20"/>
+              </w:rPr>
+              <w:t>true</w:t>
+            </w:r>
+            <w:r>
+              <w:rPr>
+                <w:rFonts w:ascii="Helvetica" w:eastAsia="Times New Roman" w:hAnsi="Helvetica" w:cs="Times New Roman"/>
+                <w:color w:val="333333"/>
+                <w:sz w:val="24"/>
+              </w:rPr>
+              <w:t xml:space="preserve"> for </w:t>
+            </w:r>
+            <w:r>
+              <w:rPr>
+                <w:rFonts w:ascii="Helvetica" w:eastAsia="Times New Roman" w:hAnsi="Helvetica" w:cs="Times New Roman"/>
+                <w:color w:val="333333"/>
+                <w:sz w:val="24"/>
+              </w:rPr>
+              <w:t>existence</w:t>
+            </w:r>
+            <w:r>
+              <w:rPr>
+                <w:rFonts w:ascii="Helvetica" w:eastAsia="Times New Roman" w:hAnsi="Helvetica" w:cs="Times New Roman"/>
+                <w:color w:val="333333"/>
+                <w:sz w:val="24"/>
+              </w:rPr>
+              <w:t xml:space="preserve"> and </w:t>
+            </w:r>
+            <w:r>
+              <w:rPr>
+                <w:rFonts w:ascii="Consolas" w:eastAsia="Times New Roman" w:hAnsi="Consolas" w:cs="Courier New"/>
+                <w:color w:val="333333"/>
+                <w:sz w:val="20"/>
+                <w:szCs w:val="20"/>
+              </w:rPr>
+              <w:t>false</w:t>
+            </w:r>
+            <w:r>
+              <w:rPr>
+                <w:rFonts w:ascii="Helvetica" w:eastAsia="Times New Roman" w:hAnsi="Helvetica" w:cs="Times New Roman"/>
+                <w:color w:val="333333"/>
+                <w:sz w:val="24"/>
+              </w:rPr>
+              <w:t xml:space="preserve"> for </w:t>
+            </w:r>
+            <w:r>
+              <w:rPr>
+                <w:rFonts w:ascii="Helvetica" w:eastAsia="Times New Roman" w:hAnsi="Helvetica" w:cs="Times New Roman"/>
+                <w:color w:val="333333"/>
+                <w:sz w:val="24"/>
+              </w:rPr>
+              <w:t>non-existence</w:t>
+            </w:r>
+          </w:p>
+        </w:tc>
+      </w:tr>
+    </w:tbl>
+    <w:p>
+      <w:pPr>
+        <w:rPr>
           <w:rtl/>
           <w:lang w:bidi="fa-IR"/>
         </w:rPr>
@@ -1825,7 +3231,7 @@
         <w:rtl/>
         <w:lang w:bidi="fa-IR"/>
       </w:rPr>
-      <w:t>2</w:t>
+      <w:t>3</w:t>
     </w:r>
     <w:r>
       <w:rPr>
@@ -2156,11 +3562,315 @@
       </w:rPr>
     </w:lvl>
   </w:abstractNum>
+  <w:abstractNum w:abstractNumId="2" w15:restartNumberingAfterBreak="0">
+    <w:nsid w:val="50454012"/>
+    <w:multiLevelType w:val="multilevel"/>
+    <w:tmpl w:val="57E0BF6E"/>
+    <w:lvl w:ilvl="0">
+      <w:start w:val="1"/>
+      <w:numFmt w:val="bullet"/>
+      <w:lvlText w:val=""/>
+      <w:lvlJc w:val="left"/>
+      <w:pPr>
+        <w:tabs>
+          <w:tab w:val="num" w:pos="720"/>
+        </w:tabs>
+        <w:ind w:left="720" w:hanging="360"/>
+      </w:pPr>
+      <w:rPr>
+        <w:rFonts w:ascii="Symbol" w:hAnsi="Symbol" w:hint="default"/>
+        <w:sz w:val="20"/>
+      </w:rPr>
+    </w:lvl>
+    <w:lvl w:ilvl="1" w:tentative="1">
+      <w:start w:val="1"/>
+      <w:numFmt w:val="bullet"/>
+      <w:lvlText w:val="o"/>
+      <w:lvlJc w:val="left"/>
+      <w:pPr>
+        <w:tabs>
+          <w:tab w:val="num" w:pos="1440"/>
+        </w:tabs>
+        <w:ind w:left="1440" w:hanging="360"/>
+      </w:pPr>
+      <w:rPr>
+        <w:rFonts w:ascii="Courier New" w:hAnsi="Courier New" w:hint="default"/>
+        <w:sz w:val="20"/>
+      </w:rPr>
+    </w:lvl>
+    <w:lvl w:ilvl="2" w:tentative="1">
+      <w:start w:val="1"/>
+      <w:numFmt w:val="bullet"/>
+      <w:lvlText w:val=""/>
+      <w:lvlJc w:val="left"/>
+      <w:pPr>
+        <w:tabs>
+          <w:tab w:val="num" w:pos="2160"/>
+        </w:tabs>
+        <w:ind w:left="2160" w:hanging="360"/>
+      </w:pPr>
+      <w:rPr>
+        <w:rFonts w:ascii="Wingdings" w:hAnsi="Wingdings" w:hint="default"/>
+        <w:sz w:val="20"/>
+      </w:rPr>
+    </w:lvl>
+    <w:lvl w:ilvl="3" w:tentative="1">
+      <w:start w:val="1"/>
+      <w:numFmt w:val="bullet"/>
+      <w:lvlText w:val=""/>
+      <w:lvlJc w:val="left"/>
+      <w:pPr>
+        <w:tabs>
+          <w:tab w:val="num" w:pos="2880"/>
+        </w:tabs>
+        <w:ind w:left="2880" w:hanging="360"/>
+      </w:pPr>
+      <w:rPr>
+        <w:rFonts w:ascii="Wingdings" w:hAnsi="Wingdings" w:hint="default"/>
+        <w:sz w:val="20"/>
+      </w:rPr>
+    </w:lvl>
+    <w:lvl w:ilvl="4" w:tentative="1">
+      <w:start w:val="1"/>
+      <w:numFmt w:val="bullet"/>
+      <w:lvlText w:val=""/>
+      <w:lvlJc w:val="left"/>
+      <w:pPr>
+        <w:tabs>
+          <w:tab w:val="num" w:pos="3600"/>
+        </w:tabs>
+        <w:ind w:left="3600" w:hanging="360"/>
+      </w:pPr>
+      <w:rPr>
+        <w:rFonts w:ascii="Wingdings" w:hAnsi="Wingdings" w:hint="default"/>
+        <w:sz w:val="20"/>
+      </w:rPr>
+    </w:lvl>
+    <w:lvl w:ilvl="5" w:tentative="1">
+      <w:start w:val="1"/>
+      <w:numFmt w:val="bullet"/>
+      <w:lvlText w:val=""/>
+      <w:lvlJc w:val="left"/>
+      <w:pPr>
+        <w:tabs>
+          <w:tab w:val="num" w:pos="4320"/>
+        </w:tabs>
+        <w:ind w:left="4320" w:hanging="360"/>
+      </w:pPr>
+      <w:rPr>
+        <w:rFonts w:ascii="Wingdings" w:hAnsi="Wingdings" w:hint="default"/>
+        <w:sz w:val="20"/>
+      </w:rPr>
+    </w:lvl>
+    <w:lvl w:ilvl="6" w:tentative="1">
+      <w:start w:val="1"/>
+      <w:numFmt w:val="bullet"/>
+      <w:lvlText w:val=""/>
+      <w:lvlJc w:val="left"/>
+      <w:pPr>
+        <w:tabs>
+          <w:tab w:val="num" w:pos="5040"/>
+        </w:tabs>
+        <w:ind w:left="5040" w:hanging="360"/>
+      </w:pPr>
+      <w:rPr>
+        <w:rFonts w:ascii="Wingdings" w:hAnsi="Wingdings" w:hint="default"/>
+        <w:sz w:val="20"/>
+      </w:rPr>
+    </w:lvl>
+    <w:lvl w:ilvl="7" w:tentative="1">
+      <w:start w:val="1"/>
+      <w:numFmt w:val="bullet"/>
+      <w:lvlText w:val=""/>
+      <w:lvlJc w:val="left"/>
+      <w:pPr>
+        <w:tabs>
+          <w:tab w:val="num" w:pos="5760"/>
+        </w:tabs>
+        <w:ind w:left="5760" w:hanging="360"/>
+      </w:pPr>
+      <w:rPr>
+        <w:rFonts w:ascii="Wingdings" w:hAnsi="Wingdings" w:hint="default"/>
+        <w:sz w:val="20"/>
+      </w:rPr>
+    </w:lvl>
+    <w:lvl w:ilvl="8" w:tentative="1">
+      <w:start w:val="1"/>
+      <w:numFmt w:val="bullet"/>
+      <w:lvlText w:val=""/>
+      <w:lvlJc w:val="left"/>
+      <w:pPr>
+        <w:tabs>
+          <w:tab w:val="num" w:pos="6480"/>
+        </w:tabs>
+        <w:ind w:left="6480" w:hanging="360"/>
+      </w:pPr>
+      <w:rPr>
+        <w:rFonts w:ascii="Wingdings" w:hAnsi="Wingdings" w:hint="default"/>
+        <w:sz w:val="20"/>
+      </w:rPr>
+    </w:lvl>
+  </w:abstractNum>
+  <w:abstractNum w:abstractNumId="3" w15:restartNumberingAfterBreak="0">
+    <w:nsid w:val="53CE5052"/>
+    <w:multiLevelType w:val="multilevel"/>
+    <w:tmpl w:val="1B749F66"/>
+    <w:lvl w:ilvl="0">
+      <w:start w:val="1"/>
+      <w:numFmt w:val="bullet"/>
+      <w:lvlText w:val=""/>
+      <w:lvlJc w:val="left"/>
+      <w:pPr>
+        <w:tabs>
+          <w:tab w:val="num" w:pos="720"/>
+        </w:tabs>
+        <w:ind w:left="720" w:hanging="360"/>
+      </w:pPr>
+      <w:rPr>
+        <w:rFonts w:ascii="Symbol" w:hAnsi="Symbol" w:hint="default"/>
+        <w:sz w:val="20"/>
+      </w:rPr>
+    </w:lvl>
+    <w:lvl w:ilvl="1" w:tentative="1">
+      <w:start w:val="1"/>
+      <w:numFmt w:val="bullet"/>
+      <w:lvlText w:val="o"/>
+      <w:lvlJc w:val="left"/>
+      <w:pPr>
+        <w:tabs>
+          <w:tab w:val="num" w:pos="1440"/>
+        </w:tabs>
+        <w:ind w:left="1440" w:hanging="360"/>
+      </w:pPr>
+      <w:rPr>
+        <w:rFonts w:ascii="Courier New" w:hAnsi="Courier New" w:hint="default"/>
+        <w:sz w:val="20"/>
+      </w:rPr>
+    </w:lvl>
+    <w:lvl w:ilvl="2" w:tentative="1">
+      <w:start w:val="1"/>
+      <w:numFmt w:val="bullet"/>
+      <w:lvlText w:val=""/>
+      <w:lvlJc w:val="left"/>
+      <w:pPr>
+        <w:tabs>
+          <w:tab w:val="num" w:pos="2160"/>
+        </w:tabs>
+        <w:ind w:left="2160" w:hanging="360"/>
+      </w:pPr>
+      <w:rPr>
+        <w:rFonts w:ascii="Wingdings" w:hAnsi="Wingdings" w:hint="default"/>
+        <w:sz w:val="20"/>
+      </w:rPr>
+    </w:lvl>
+    <w:lvl w:ilvl="3" w:tentative="1">
+      <w:start w:val="1"/>
+      <w:numFmt w:val="bullet"/>
+      <w:lvlText w:val=""/>
+      <w:lvlJc w:val="left"/>
+      <w:pPr>
+        <w:tabs>
+          <w:tab w:val="num" w:pos="2880"/>
+        </w:tabs>
+        <w:ind w:left="2880" w:hanging="360"/>
+      </w:pPr>
+      <w:rPr>
+        <w:rFonts w:ascii="Wingdings" w:hAnsi="Wingdings" w:hint="default"/>
+        <w:sz w:val="20"/>
+      </w:rPr>
+    </w:lvl>
+    <w:lvl w:ilvl="4" w:tentative="1">
+      <w:start w:val="1"/>
+      <w:numFmt w:val="bullet"/>
+      <w:lvlText w:val=""/>
+      <w:lvlJc w:val="left"/>
+      <w:pPr>
+        <w:tabs>
+          <w:tab w:val="num" w:pos="3600"/>
+        </w:tabs>
+        <w:ind w:left="3600" w:hanging="360"/>
+      </w:pPr>
+      <w:rPr>
+        <w:rFonts w:ascii="Wingdings" w:hAnsi="Wingdings" w:hint="default"/>
+        <w:sz w:val="20"/>
+      </w:rPr>
+    </w:lvl>
+    <w:lvl w:ilvl="5" w:tentative="1">
+      <w:start w:val="1"/>
+      <w:numFmt w:val="bullet"/>
+      <w:lvlText w:val=""/>
+      <w:lvlJc w:val="left"/>
+      <w:pPr>
+        <w:tabs>
+          <w:tab w:val="num" w:pos="4320"/>
+        </w:tabs>
+        <w:ind w:left="4320" w:hanging="360"/>
+      </w:pPr>
+      <w:rPr>
+        <w:rFonts w:ascii="Wingdings" w:hAnsi="Wingdings" w:hint="default"/>
+        <w:sz w:val="20"/>
+      </w:rPr>
+    </w:lvl>
+    <w:lvl w:ilvl="6" w:tentative="1">
+      <w:start w:val="1"/>
+      <w:numFmt w:val="bullet"/>
+      <w:lvlText w:val=""/>
+      <w:lvlJc w:val="left"/>
+      <w:pPr>
+        <w:tabs>
+          <w:tab w:val="num" w:pos="5040"/>
+        </w:tabs>
+        <w:ind w:left="5040" w:hanging="360"/>
+      </w:pPr>
+      <w:rPr>
+        <w:rFonts w:ascii="Wingdings" w:hAnsi="Wingdings" w:hint="default"/>
+        <w:sz w:val="20"/>
+      </w:rPr>
+    </w:lvl>
+    <w:lvl w:ilvl="7" w:tentative="1">
+      <w:start w:val="1"/>
+      <w:numFmt w:val="bullet"/>
+      <w:lvlText w:val=""/>
+      <w:lvlJc w:val="left"/>
+      <w:pPr>
+        <w:tabs>
+          <w:tab w:val="num" w:pos="5760"/>
+        </w:tabs>
+        <w:ind w:left="5760" w:hanging="360"/>
+      </w:pPr>
+      <w:rPr>
+        <w:rFonts w:ascii="Wingdings" w:hAnsi="Wingdings" w:hint="default"/>
+        <w:sz w:val="20"/>
+      </w:rPr>
+    </w:lvl>
+    <w:lvl w:ilvl="8" w:tentative="1">
+      <w:start w:val="1"/>
+      <w:numFmt w:val="bullet"/>
+      <w:lvlText w:val=""/>
+      <w:lvlJc w:val="left"/>
+      <w:pPr>
+        <w:tabs>
+          <w:tab w:val="num" w:pos="6480"/>
+        </w:tabs>
+        <w:ind w:left="6480" w:hanging="360"/>
+      </w:pPr>
+      <w:rPr>
+        <w:rFonts w:ascii="Wingdings" w:hAnsi="Wingdings" w:hint="default"/>
+        <w:sz w:val="20"/>
+      </w:rPr>
+    </w:lvl>
+  </w:abstractNum>
   <w:num w:numId="1">
     <w:abstractNumId w:val="1"/>
   </w:num>
   <w:num w:numId="2">
     <w:abstractNumId w:val="0"/>
+  </w:num>
+  <w:num w:numId="3">
+    <w:abstractNumId w:val="2"/>
+  </w:num>
+  <w:num w:numId="4">
+    <w:abstractNumId w:val="3"/>
   </w:num>
 </w:numbering>
 </file>
@@ -2721,6 +4431,99 @@
       <w:contextualSpacing/>
     </w:pPr>
   </w:style>
+  <w:style w:type="character" w:customStyle="1" w:styleId="apple-converted-space">
+    <w:name w:val="apple-converted-space"/>
+    <w:basedOn w:val="DefaultParagraphFont"/>
+    <w:rsid w:val="00AF138A"/>
+  </w:style>
+  <w:style w:type="character" w:styleId="HTMLCode">
+    <w:name w:val="HTML Code"/>
+    <w:basedOn w:val="DefaultParagraphFont"/>
+    <w:uiPriority w:val="99"/>
+    <w:semiHidden/>
+    <w:unhideWhenUsed/>
+    <w:rsid w:val="00AF138A"/>
+    <w:rPr>
+      <w:rFonts w:ascii="Courier New" w:eastAsia="Times New Roman" w:hAnsi="Courier New" w:cs="Courier New"/>
+      <w:sz w:val="20"/>
+      <w:szCs w:val="20"/>
+    </w:rPr>
+  </w:style>
+  <w:style w:type="table" w:styleId="GridTable2-Accent1">
+    <w:name w:val="Grid Table 2 Accent 1"/>
+    <w:basedOn w:val="TableNormal"/>
+    <w:uiPriority w:val="47"/>
+    <w:rsid w:val="00AF138A"/>
+    <w:pPr>
+      <w:spacing w:after="0" w:line="240" w:lineRule="auto"/>
+    </w:pPr>
+    <w:tblPr>
+      <w:tblStyleRowBandSize w:val="1"/>
+      <w:tblStyleColBandSize w:val="1"/>
+      <w:tblBorders>
+        <w:top w:val="single" w:sz="2" w:space="0" w:color="9CC2E5" w:themeColor="accent1" w:themeTint="99"/>
+        <w:bottom w:val="single" w:sz="2" w:space="0" w:color="9CC2E5" w:themeColor="accent1" w:themeTint="99"/>
+        <w:insideH w:val="single" w:sz="2" w:space="0" w:color="9CC2E5" w:themeColor="accent1" w:themeTint="99"/>
+        <w:insideV w:val="single" w:sz="2" w:space="0" w:color="9CC2E5" w:themeColor="accent1" w:themeTint="99"/>
+      </w:tblBorders>
+    </w:tblPr>
+    <w:tblStylePr w:type="firstRow">
+      <w:rPr>
+        <w:b/>
+        <w:bCs/>
+      </w:rPr>
+      <w:tblPr/>
+      <w:tcPr>
+        <w:tcBorders>
+          <w:top w:val="nil"/>
+          <w:bottom w:val="single" w:sz="12" w:space="0" w:color="9CC2E5" w:themeColor="accent1" w:themeTint="99"/>
+          <w:insideH w:val="nil"/>
+          <w:insideV w:val="nil"/>
+        </w:tcBorders>
+        <w:shd w:val="clear" w:color="auto" w:fill="FFFFFF" w:themeFill="background1"/>
+      </w:tcPr>
+    </w:tblStylePr>
+    <w:tblStylePr w:type="lastRow">
+      <w:rPr>
+        <w:b/>
+        <w:bCs/>
+      </w:rPr>
+      <w:tblPr/>
+      <w:tcPr>
+        <w:tcBorders>
+          <w:top w:val="double" w:sz="2" w:space="0" w:color="9CC2E5" w:themeColor="accent1" w:themeTint="99"/>
+          <w:bottom w:val="nil"/>
+          <w:insideH w:val="nil"/>
+          <w:insideV w:val="nil"/>
+        </w:tcBorders>
+        <w:shd w:val="clear" w:color="auto" w:fill="FFFFFF" w:themeFill="background1"/>
+      </w:tcPr>
+    </w:tblStylePr>
+    <w:tblStylePr w:type="firstCol">
+      <w:rPr>
+        <w:b/>
+        <w:bCs/>
+      </w:rPr>
+    </w:tblStylePr>
+    <w:tblStylePr w:type="lastCol">
+      <w:rPr>
+        <w:b/>
+        <w:bCs/>
+      </w:rPr>
+    </w:tblStylePr>
+    <w:tblStylePr w:type="band1Vert">
+      <w:tblPr/>
+      <w:tcPr>
+        <w:shd w:val="clear" w:color="auto" w:fill="DEEAF6" w:themeFill="accent1" w:themeFillTint="33"/>
+      </w:tcPr>
+    </w:tblStylePr>
+    <w:tblStylePr w:type="band1Horz">
+      <w:tblPr/>
+      <w:tcPr>
+        <w:shd w:val="clear" w:color="auto" w:fill="DEEAF6" w:themeFill="accent1" w:themeFillTint="33"/>
+      </w:tcPr>
+    </w:tblStylePr>
+  </w:style>
 </w:styles>
 </file>
 
@@ -2881,6 +4684,20 @@
     <w:family w:val="auto"/>
     <w:pitch w:val="variable"/>
     <w:sig w:usb0="00002001" w:usb1="80000000" w:usb2="00000008" w:usb3="00000000" w:csb0="00000040" w:csb1="00000000"/>
+  </w:font>
+  <w:font w:name="Helvetica">
+    <w:panose1 w:val="020B0604020202020204"/>
+    <w:charset w:val="00"/>
+    <w:family w:val="swiss"/>
+    <w:pitch w:val="variable"/>
+    <w:sig w:usb0="00000003" w:usb1="00000000" w:usb2="00000000" w:usb3="00000000" w:csb0="00000001" w:csb1="00000000"/>
+  </w:font>
+  <w:font w:name="Consolas">
+    <w:panose1 w:val="020B0609020204030204"/>
+    <w:charset w:val="00"/>
+    <w:family w:val="modern"/>
+    <w:pitch w:val="fixed"/>
+    <w:sig w:usb0="E00002FF" w:usb1="0000FCFF" w:usb2="00000001" w:usb3="00000000" w:csb0="0000019F" w:csb1="00000000"/>
   </w:font>
   <w:font w:name="B Traffic">
     <w:panose1 w:val="00000400000000000000"/>
@@ -3654,7 +5471,7 @@
 </file>
 
 <file path=customXml/itemProps1.xml><?xml version="1.0" encoding="utf-8"?>
-<ds:datastoreItem xmlns:ds="http://schemas.openxmlformats.org/officeDocument/2006/customXml" ds:itemID="{76538D57-2435-45CB-A515-ACA5CAFFC9E8}">
+<ds:datastoreItem xmlns:ds="http://schemas.openxmlformats.org/officeDocument/2006/customXml" ds:itemID="{43E774E1-7021-4A9F-B86A-9111E4F233ED}">
   <ds:schemaRefs>
     <ds:schemaRef ds:uri="http://schemas.openxmlformats.org/officeDocument/2006/bibliography"/>
   </ds:schemaRefs>

</xml_diff>

<commit_message>
Improve architecture persian document.
</commit_message>
<xml_diff>
--- a/doc/architecture.docx
+++ b/doc/architecture.docx
@@ -985,11 +985,33 @@
           <w:lang w:bidi="fa-IR"/>
         </w:rPr>
       </w:pPr>
-      <w:r>
-        <w:rPr>
-          <w:lang w:bidi="fa-IR"/>
-        </w:rPr>
-        <w:t>Kaa IoT Platform</w:t>
+      <w:proofErr w:type="spellStart"/>
+      <w:r>
+        <w:rPr>
+          <w:lang w:bidi="fa-IR"/>
+        </w:rPr>
+        <w:t>Kaa</w:t>
+      </w:r>
+      <w:proofErr w:type="spellEnd"/>
+      <w:r>
+        <w:rPr>
+          <w:lang w:bidi="fa-IR"/>
+        </w:rPr>
+        <w:t xml:space="preserve"> </w:t>
+      </w:r>
+      <w:proofErr w:type="spellStart"/>
+      <w:r>
+        <w:rPr>
+          <w:lang w:bidi="fa-IR"/>
+        </w:rPr>
+        <w:t>IoT</w:t>
+      </w:r>
+      <w:proofErr w:type="spellEnd"/>
+      <w:r>
+        <w:rPr>
+          <w:lang w:bidi="fa-IR"/>
+        </w:rPr>
+        <w:t xml:space="preserve"> Platform</w:t>
       </w:r>
     </w:p>
     <w:p>
@@ -1008,12 +1030,14 @@
         </w:rPr>
         <w:t xml:space="preserve">بستر </w:t>
       </w:r>
+      <w:proofErr w:type="spellStart"/>
       <w:r>
         <w:rPr>
           <w:lang w:bidi="fa-IR"/>
         </w:rPr>
         <w:t>Kaa</w:t>
       </w:r>
+      <w:proofErr w:type="spellEnd"/>
       <w:r>
         <w:rPr>
           <w:rFonts w:hint="cs"/>
@@ -1022,12 +1046,14 @@
         </w:rPr>
         <w:t xml:space="preserve"> نقش اصلی در میان‌افزار </w:t>
       </w:r>
+      <w:proofErr w:type="spellStart"/>
       <w:r>
         <w:rPr>
           <w:lang w:bidi="fa-IR"/>
         </w:rPr>
         <w:t>IoT</w:t>
       </w:r>
+      <w:proofErr w:type="spellEnd"/>
       <w:r>
         <w:rPr>
           <w:rFonts w:hint="cs"/>
@@ -1153,12 +1179,14 @@
         </w:rPr>
         <w:t xml:space="preserve">ها برای نودها را دارد، در بستر </w:t>
       </w:r>
+      <w:proofErr w:type="spellStart"/>
       <w:r>
         <w:rPr>
           <w:lang w:bidi="fa-IR"/>
         </w:rPr>
         <w:t>Kaa</w:t>
       </w:r>
+      <w:proofErr w:type="spellEnd"/>
       <w:r>
         <w:rPr>
           <w:rFonts w:hint="cs"/>
@@ -1195,12 +1223,14 @@
         </w:rPr>
         <w:t xml:space="preserve">های ما در این سطح نودهای </w:t>
       </w:r>
+      <w:proofErr w:type="spellStart"/>
       <w:r>
         <w:rPr>
           <w:lang w:bidi="fa-IR"/>
         </w:rPr>
         <w:t>Kaa</w:t>
       </w:r>
+      <w:proofErr w:type="spellEnd"/>
       <w:r>
         <w:rPr>
           <w:rFonts w:hint="cs"/>
@@ -1259,12 +1289,14 @@
         </w:rPr>
         <w:t xml:space="preserve"> این نودها مشخص بوده و میتوان از هر جایی به آن‌ها تقاضا داد، بررسی سطح دسترسی شما در تولید تقاضاها در بستر </w:t>
       </w:r>
+      <w:proofErr w:type="spellStart"/>
       <w:r>
         <w:rPr>
           <w:lang w:bidi="fa-IR"/>
         </w:rPr>
         <w:t>Kaa</w:t>
       </w:r>
+      <w:proofErr w:type="spellEnd"/>
       <w:r>
         <w:rPr>
           <w:rFonts w:hint="cs"/>
@@ -1293,14 +1325,35 @@
         <w:rPr>
           <w:lang w:bidi="fa-IR"/>
         </w:rPr>
-        <w:t>18.20 The IoT REST eXchanger</w:t>
-      </w:r>
+        <w:t xml:space="preserve">18.20 The </w:t>
+      </w:r>
+      <w:proofErr w:type="spellStart"/>
+      <w:r>
+        <w:rPr>
+          <w:lang w:bidi="fa-IR"/>
+        </w:rPr>
+        <w:t>IoT</w:t>
+      </w:r>
+      <w:proofErr w:type="spellEnd"/>
+      <w:r>
+        <w:rPr>
+          <w:lang w:bidi="fa-IR"/>
+        </w:rPr>
+        <w:t xml:space="preserve"> REST </w:t>
+      </w:r>
+      <w:proofErr w:type="spellStart"/>
+      <w:r>
+        <w:rPr>
+          <w:lang w:bidi="fa-IR"/>
+        </w:rPr>
+        <w:t>eXchanger</w:t>
+      </w:r>
+      <w:proofErr w:type="spellEnd"/>
     </w:p>
     <w:p>
       <w:pPr>
         <w:bidi/>
         <w:rPr>
-          <w:rtl/>
           <w:lang w:bidi="fa-IR"/>
         </w:rPr>
       </w:pPr>
@@ -1312,12 +1365,14 @@
         </w:rPr>
         <w:t xml:space="preserve">وظیفه‌ی اصلی این بستر توزیع تقاضاها به طور مناسب بین بستر </w:t>
       </w:r>
+      <w:proofErr w:type="spellStart"/>
       <w:r>
         <w:rPr>
           <w:lang w:bidi="fa-IR"/>
         </w:rPr>
         <w:t>Kaa</w:t>
       </w:r>
+      <w:proofErr w:type="spellEnd"/>
       <w:r>
         <w:rPr>
           <w:rFonts w:hint="cs"/>
@@ -1480,7 +1535,85 @@
           <w:rtl/>
           <w:lang w:bidi="fa-IR"/>
         </w:rPr>
-        <w:t xml:space="preserve"> تشکیل شده است:</w:t>
+        <w:t xml:space="preserve"> تشکیل شده است، از این مجموعه تا به اینجا تنها قسمت مربوط به </w:t>
+      </w:r>
+      <w:r>
+        <w:rPr>
+          <w:lang w:bidi="fa-IR"/>
+        </w:rPr>
+        <w:t>event</w:t>
+      </w:r>
+      <w:r>
+        <w:rPr>
+          <w:rFonts w:hint="cs"/>
+          <w:rtl/>
+          <w:lang w:bidi="fa-IR"/>
+        </w:rPr>
+        <w:t>ها پیاده‌سازی شده است.</w:t>
+      </w:r>
+      <w:r>
+        <w:rPr>
+          <w:rFonts w:hint="cs"/>
+          <w:rtl/>
+          <w:lang w:bidi="fa-IR"/>
+        </w:rPr>
+        <w:t xml:space="preserve"> این قسمت با دریافت یک </w:t>
+      </w:r>
+      <w:r>
+        <w:rPr>
+          <w:lang w:bidi="fa-IR"/>
+        </w:rPr>
+        <w:t>JSON</w:t>
+      </w:r>
+      <w:r>
+        <w:rPr>
+          <w:rFonts w:hint="cs"/>
+          <w:rtl/>
+          <w:lang w:bidi="fa-IR"/>
+        </w:rPr>
+        <w:t xml:space="preserve"> یک </w:t>
+      </w:r>
+      <w:r>
+        <w:rPr>
+          <w:lang w:bidi="fa-IR"/>
+        </w:rPr>
+        <w:t>API</w:t>
+      </w:r>
+      <w:r>
+        <w:rPr>
+          <w:rFonts w:hint="cs"/>
+          <w:rtl/>
+          <w:lang w:bidi="fa-IR"/>
+        </w:rPr>
+        <w:t xml:space="preserve"> تولید میکند. در ادامه ساختار </w:t>
+      </w:r>
+      <w:r>
+        <w:rPr>
+          <w:lang w:bidi="fa-IR"/>
+        </w:rPr>
+        <w:t>JSON</w:t>
+      </w:r>
+      <w:r>
+        <w:rPr>
+          <w:rFonts w:hint="cs"/>
+          <w:rtl/>
+          <w:lang w:bidi="fa-IR"/>
+        </w:rPr>
+        <w:t xml:space="preserve"> و </w:t>
+      </w:r>
+      <w:r>
+        <w:rPr>
+          <w:lang w:bidi="fa-IR"/>
+        </w:rPr>
+        <w:t>API</w:t>
+      </w:r>
+      <w:r>
+        <w:rPr>
+          <w:rFonts w:hint="cs"/>
+          <w:rtl/>
+          <w:lang w:bidi="fa-IR"/>
+        </w:rPr>
+        <w:t xml:space="preserve"> تولید شده آورده شده است:</w:t>
       </w:r>
     </w:p>
     <w:p>
@@ -1504,8 +1637,895 @@
     <w:p>
       <w:pPr>
         <w:pStyle w:val="ListParagraph"/>
+        <w:shd w:val="clear" w:color="auto" w:fill="F7F7F7"/>
+        <w:tabs>
+          <w:tab w:val="left" w:pos="916"/>
+          <w:tab w:val="left" w:pos="1832"/>
+          <w:tab w:val="left" w:pos="2748"/>
+          <w:tab w:val="left" w:pos="3664"/>
+          <w:tab w:val="left" w:pos="4580"/>
+          <w:tab w:val="left" w:pos="5496"/>
+          <w:tab w:val="left" w:pos="6412"/>
+          <w:tab w:val="left" w:pos="7328"/>
+          <w:tab w:val="left" w:pos="8244"/>
+          <w:tab w:val="left" w:pos="9160"/>
+          <w:tab w:val="left" w:pos="10076"/>
+          <w:tab w:val="left" w:pos="10992"/>
+          <w:tab w:val="left" w:pos="11908"/>
+          <w:tab w:val="left" w:pos="12824"/>
+          <w:tab w:val="left" w:pos="13740"/>
+          <w:tab w:val="left" w:pos="14656"/>
+        </w:tabs>
+        <w:spacing w:after="0" w:line="240" w:lineRule="auto"/>
+        <w:rPr>
+          <w:rFonts w:ascii="Consolas" w:eastAsia="Times New Roman" w:hAnsi="Consolas" w:cs="Courier New"/>
+          <w:color w:val="333333"/>
+          <w:sz w:val="20"/>
+          <w:szCs w:val="20"/>
+        </w:rPr>
+      </w:pPr>
+      <w:r>
+        <w:rPr>
+          <w:rFonts w:ascii="Consolas" w:eastAsia="Times New Roman" w:hAnsi="Consolas" w:cs="Courier New"/>
+          <w:color w:val="333333"/>
+          <w:sz w:val="20"/>
+          <w:szCs w:val="20"/>
+        </w:rPr>
+        <w:t>{</w:t>
+      </w:r>
+    </w:p>
+    <w:p>
+      <w:pPr>
+        <w:pStyle w:val="ListParagraph"/>
+        <w:shd w:val="clear" w:color="auto" w:fill="F7F7F7"/>
+        <w:tabs>
+          <w:tab w:val="left" w:pos="916"/>
+          <w:tab w:val="left" w:pos="1832"/>
+          <w:tab w:val="left" w:pos="2748"/>
+          <w:tab w:val="left" w:pos="3664"/>
+          <w:tab w:val="left" w:pos="4580"/>
+          <w:tab w:val="left" w:pos="5496"/>
+          <w:tab w:val="left" w:pos="6412"/>
+          <w:tab w:val="left" w:pos="7328"/>
+          <w:tab w:val="left" w:pos="8244"/>
+          <w:tab w:val="left" w:pos="9160"/>
+          <w:tab w:val="left" w:pos="10076"/>
+          <w:tab w:val="left" w:pos="10992"/>
+          <w:tab w:val="left" w:pos="11908"/>
+          <w:tab w:val="left" w:pos="12824"/>
+          <w:tab w:val="left" w:pos="13740"/>
+          <w:tab w:val="left" w:pos="14656"/>
+        </w:tabs>
+        <w:spacing w:after="0" w:line="240" w:lineRule="auto"/>
+        <w:rPr>
+          <w:rFonts w:ascii="Consolas" w:eastAsia="Times New Roman" w:hAnsi="Consolas" w:cs="Courier New"/>
+          <w:color w:val="333333"/>
+          <w:sz w:val="20"/>
+          <w:szCs w:val="20"/>
+        </w:rPr>
+      </w:pPr>
+      <w:r>
+        <w:rPr>
+          <w:rFonts w:ascii="Consolas" w:eastAsia="Times New Roman" w:hAnsi="Consolas" w:cs="Courier New"/>
+          <w:color w:val="333333"/>
+          <w:sz w:val="20"/>
+          <w:szCs w:val="20"/>
+        </w:rPr>
+        <w:t xml:space="preserve">    </w:t>
+      </w:r>
+      <w:r>
+        <w:rPr>
+          <w:rFonts w:ascii="Consolas" w:eastAsia="Times New Roman" w:hAnsi="Consolas" w:cs="Courier New"/>
+          <w:color w:val="183691"/>
+          <w:sz w:val="20"/>
+          <w:szCs w:val="20"/>
+        </w:rPr>
+        <w:t>"events</w:t>
+      </w:r>
+      <w:proofErr w:type="gramStart"/>
+      <w:r>
+        <w:rPr>
+          <w:rFonts w:ascii="Consolas" w:eastAsia="Times New Roman" w:hAnsi="Consolas" w:cs="Courier New"/>
+          <w:color w:val="183691"/>
+          <w:sz w:val="20"/>
+          <w:szCs w:val="20"/>
+        </w:rPr>
+        <w:t>"</w:t>
+      </w:r>
+      <w:r>
+        <w:rPr>
+          <w:rFonts w:ascii="Consolas" w:eastAsia="Times New Roman" w:hAnsi="Consolas" w:cs="Courier New"/>
+          <w:color w:val="333333"/>
+          <w:sz w:val="20"/>
+          <w:szCs w:val="20"/>
+        </w:rPr>
+        <w:t>:[</w:t>
+      </w:r>
+      <w:proofErr w:type="gramEnd"/>
+      <w:r>
+        <w:rPr>
+          <w:rFonts w:ascii="Consolas" w:eastAsia="Times New Roman" w:hAnsi="Consolas" w:cs="Courier New"/>
+          <w:color w:val="333333"/>
+          <w:sz w:val="20"/>
+          <w:szCs w:val="20"/>
+        </w:rPr>
+        <w:t>{</w:t>
+      </w:r>
+    </w:p>
+    <w:p>
+      <w:pPr>
+        <w:pStyle w:val="ListParagraph"/>
+        <w:shd w:val="clear" w:color="auto" w:fill="F7F7F7"/>
+        <w:tabs>
+          <w:tab w:val="left" w:pos="916"/>
+          <w:tab w:val="left" w:pos="1832"/>
+          <w:tab w:val="left" w:pos="2748"/>
+          <w:tab w:val="left" w:pos="3664"/>
+          <w:tab w:val="left" w:pos="4580"/>
+          <w:tab w:val="left" w:pos="5496"/>
+          <w:tab w:val="left" w:pos="6412"/>
+          <w:tab w:val="left" w:pos="7328"/>
+          <w:tab w:val="left" w:pos="8244"/>
+          <w:tab w:val="left" w:pos="9160"/>
+          <w:tab w:val="left" w:pos="10076"/>
+          <w:tab w:val="left" w:pos="10992"/>
+          <w:tab w:val="left" w:pos="11908"/>
+          <w:tab w:val="left" w:pos="12824"/>
+          <w:tab w:val="left" w:pos="13740"/>
+          <w:tab w:val="left" w:pos="14656"/>
+        </w:tabs>
+        <w:spacing w:after="0" w:line="240" w:lineRule="auto"/>
+        <w:rPr>
+          <w:rFonts w:ascii="Consolas" w:eastAsia="Times New Roman" w:hAnsi="Consolas" w:cs="Courier New"/>
+          <w:color w:val="333333"/>
+          <w:sz w:val="20"/>
+          <w:szCs w:val="20"/>
+        </w:rPr>
+      </w:pPr>
+      <w:r>
+        <w:rPr>
+          <w:rFonts w:ascii="Consolas" w:eastAsia="Times New Roman" w:hAnsi="Consolas" w:cs="Courier New"/>
+          <w:color w:val="333333"/>
+          <w:sz w:val="20"/>
+          <w:szCs w:val="20"/>
+        </w:rPr>
+        <w:t xml:space="preserve">        </w:t>
+      </w:r>
+      <w:r>
+        <w:rPr>
+          <w:rFonts w:ascii="Consolas" w:eastAsia="Times New Roman" w:hAnsi="Consolas" w:cs="Courier New"/>
+          <w:color w:val="183691"/>
+          <w:sz w:val="20"/>
+          <w:szCs w:val="20"/>
+        </w:rPr>
+        <w:t>"device"</w:t>
+      </w:r>
+      <w:r>
+        <w:rPr>
+          <w:rFonts w:ascii="Consolas" w:eastAsia="Times New Roman" w:hAnsi="Consolas" w:cs="Courier New"/>
+          <w:color w:val="333333"/>
+          <w:sz w:val="20"/>
+          <w:szCs w:val="20"/>
+        </w:rPr>
+        <w:t xml:space="preserve">: </w:t>
+      </w:r>
+      <w:r>
+        <w:rPr>
+          <w:rFonts w:ascii="Consolas" w:eastAsia="Times New Roman" w:hAnsi="Consolas" w:cs="Courier New"/>
+          <w:color w:val="183691"/>
+          <w:sz w:val="20"/>
+          <w:szCs w:val="20"/>
+        </w:rPr>
+        <w:t>"lamp"</w:t>
+      </w:r>
+      <w:r>
+        <w:rPr>
+          <w:rFonts w:ascii="Consolas" w:eastAsia="Times New Roman" w:hAnsi="Consolas" w:cs="Courier New"/>
+          <w:color w:val="333333"/>
+          <w:sz w:val="20"/>
+          <w:szCs w:val="20"/>
+        </w:rPr>
+        <w:t>,</w:t>
+      </w:r>
+    </w:p>
+    <w:p>
+      <w:pPr>
+        <w:pStyle w:val="ListParagraph"/>
+        <w:shd w:val="clear" w:color="auto" w:fill="F7F7F7"/>
+        <w:tabs>
+          <w:tab w:val="left" w:pos="916"/>
+          <w:tab w:val="left" w:pos="1832"/>
+          <w:tab w:val="left" w:pos="2748"/>
+          <w:tab w:val="left" w:pos="3664"/>
+          <w:tab w:val="left" w:pos="4580"/>
+          <w:tab w:val="left" w:pos="5496"/>
+          <w:tab w:val="left" w:pos="6412"/>
+          <w:tab w:val="left" w:pos="7328"/>
+          <w:tab w:val="left" w:pos="8244"/>
+          <w:tab w:val="left" w:pos="9160"/>
+          <w:tab w:val="left" w:pos="10076"/>
+          <w:tab w:val="left" w:pos="10992"/>
+          <w:tab w:val="left" w:pos="11908"/>
+          <w:tab w:val="left" w:pos="12824"/>
+          <w:tab w:val="left" w:pos="13740"/>
+          <w:tab w:val="left" w:pos="14656"/>
+        </w:tabs>
+        <w:spacing w:after="0" w:line="240" w:lineRule="auto"/>
+        <w:rPr>
+          <w:rFonts w:ascii="Consolas" w:eastAsia="Times New Roman" w:hAnsi="Consolas" w:cs="Courier New"/>
+          <w:color w:val="333333"/>
+          <w:sz w:val="20"/>
+          <w:szCs w:val="20"/>
+        </w:rPr>
+      </w:pPr>
+      <w:r>
+        <w:rPr>
+          <w:rFonts w:ascii="Consolas" w:eastAsia="Times New Roman" w:hAnsi="Consolas" w:cs="Courier New"/>
+          <w:color w:val="333333"/>
+          <w:sz w:val="20"/>
+          <w:szCs w:val="20"/>
+        </w:rPr>
+        <w:t xml:space="preserve">        </w:t>
+      </w:r>
+      <w:r>
+        <w:rPr>
+          <w:rFonts w:ascii="Consolas" w:eastAsia="Times New Roman" w:hAnsi="Consolas" w:cs="Courier New"/>
+          <w:color w:val="183691"/>
+          <w:sz w:val="20"/>
+          <w:szCs w:val="20"/>
+        </w:rPr>
+        <w:t>"name"</w:t>
+      </w:r>
+      <w:r>
+        <w:rPr>
+          <w:rFonts w:ascii="Consolas" w:eastAsia="Times New Roman" w:hAnsi="Consolas" w:cs="Courier New"/>
+          <w:color w:val="333333"/>
+          <w:sz w:val="20"/>
+          <w:szCs w:val="20"/>
+        </w:rPr>
+        <w:t xml:space="preserve">: </w:t>
+      </w:r>
+      <w:r>
+        <w:rPr>
+          <w:rFonts w:ascii="Consolas" w:eastAsia="Times New Roman" w:hAnsi="Consolas" w:cs="Courier New"/>
+          <w:color w:val="183691"/>
+          <w:sz w:val="20"/>
+          <w:szCs w:val="20"/>
+        </w:rPr>
+        <w:t>"</w:t>
+      </w:r>
+      <w:proofErr w:type="spellStart"/>
+      <w:r>
+        <w:rPr>
+          <w:rFonts w:ascii="Consolas" w:eastAsia="Times New Roman" w:hAnsi="Consolas" w:cs="Courier New"/>
+          <w:color w:val="183691"/>
+          <w:sz w:val="20"/>
+          <w:szCs w:val="20"/>
+        </w:rPr>
+        <w:t>OnI</w:t>
+      </w:r>
+      <w:proofErr w:type="spellEnd"/>
+      <w:r>
+        <w:rPr>
+          <w:rFonts w:ascii="Consolas" w:eastAsia="Times New Roman" w:hAnsi="Consolas" w:cs="Courier New"/>
+          <w:color w:val="183691"/>
+          <w:sz w:val="20"/>
+          <w:szCs w:val="20"/>
+        </w:rPr>
+        <w:t>"</w:t>
+      </w:r>
+      <w:r>
+        <w:rPr>
+          <w:rFonts w:ascii="Consolas" w:eastAsia="Times New Roman" w:hAnsi="Consolas" w:cs="Courier New"/>
+          <w:color w:val="333333"/>
+          <w:sz w:val="20"/>
+          <w:szCs w:val="20"/>
+        </w:rPr>
+        <w:t>,</w:t>
+      </w:r>
+    </w:p>
+    <w:p>
+      <w:pPr>
+        <w:pStyle w:val="ListParagraph"/>
+        <w:shd w:val="clear" w:color="auto" w:fill="F7F7F7"/>
+        <w:tabs>
+          <w:tab w:val="left" w:pos="916"/>
+          <w:tab w:val="left" w:pos="1832"/>
+          <w:tab w:val="left" w:pos="2748"/>
+          <w:tab w:val="left" w:pos="3664"/>
+          <w:tab w:val="left" w:pos="4580"/>
+          <w:tab w:val="left" w:pos="5496"/>
+          <w:tab w:val="left" w:pos="6412"/>
+          <w:tab w:val="left" w:pos="7328"/>
+          <w:tab w:val="left" w:pos="8244"/>
+          <w:tab w:val="left" w:pos="9160"/>
+          <w:tab w:val="left" w:pos="10076"/>
+          <w:tab w:val="left" w:pos="10992"/>
+          <w:tab w:val="left" w:pos="11908"/>
+          <w:tab w:val="left" w:pos="12824"/>
+          <w:tab w:val="left" w:pos="13740"/>
+          <w:tab w:val="left" w:pos="14656"/>
+        </w:tabs>
+        <w:spacing w:after="0" w:line="240" w:lineRule="auto"/>
+        <w:rPr>
+          <w:rFonts w:ascii="Consolas" w:eastAsia="Times New Roman" w:hAnsi="Consolas" w:cs="Courier New"/>
+          <w:color w:val="333333"/>
+          <w:sz w:val="20"/>
+          <w:szCs w:val="20"/>
+        </w:rPr>
+      </w:pPr>
+      <w:r>
+        <w:rPr>
+          <w:rFonts w:ascii="Consolas" w:eastAsia="Times New Roman" w:hAnsi="Consolas" w:cs="Courier New"/>
+          <w:color w:val="333333"/>
+          <w:sz w:val="20"/>
+          <w:szCs w:val="20"/>
+        </w:rPr>
+        <w:t xml:space="preserve">        </w:t>
+      </w:r>
+      <w:r>
+        <w:rPr>
+          <w:rFonts w:ascii="Consolas" w:eastAsia="Times New Roman" w:hAnsi="Consolas" w:cs="Courier New"/>
+          <w:color w:val="183691"/>
+          <w:sz w:val="20"/>
+          <w:szCs w:val="20"/>
+        </w:rPr>
+        <w:t>"method"</w:t>
+      </w:r>
+      <w:r>
+        <w:rPr>
+          <w:rFonts w:ascii="Consolas" w:eastAsia="Times New Roman" w:hAnsi="Consolas" w:cs="Courier New"/>
+          <w:color w:val="333333"/>
+          <w:sz w:val="20"/>
+          <w:szCs w:val="20"/>
+        </w:rPr>
+        <w:t xml:space="preserve">: </w:t>
+      </w:r>
+      <w:r>
+        <w:rPr>
+          <w:rFonts w:ascii="Consolas" w:eastAsia="Times New Roman" w:hAnsi="Consolas" w:cs="Courier New"/>
+          <w:color w:val="183691"/>
+          <w:sz w:val="20"/>
+          <w:szCs w:val="20"/>
+        </w:rPr>
+        <w:t>"POST"</w:t>
+      </w:r>
+    </w:p>
+    <w:p>
+      <w:pPr>
+        <w:pStyle w:val="ListParagraph"/>
+        <w:shd w:val="clear" w:color="auto" w:fill="F7F7F7"/>
+        <w:tabs>
+          <w:tab w:val="left" w:pos="916"/>
+          <w:tab w:val="left" w:pos="1832"/>
+          <w:tab w:val="left" w:pos="2748"/>
+          <w:tab w:val="left" w:pos="3664"/>
+          <w:tab w:val="left" w:pos="4580"/>
+          <w:tab w:val="left" w:pos="5496"/>
+          <w:tab w:val="left" w:pos="6412"/>
+          <w:tab w:val="left" w:pos="7328"/>
+          <w:tab w:val="left" w:pos="8244"/>
+          <w:tab w:val="left" w:pos="9160"/>
+          <w:tab w:val="left" w:pos="10076"/>
+          <w:tab w:val="left" w:pos="10992"/>
+          <w:tab w:val="left" w:pos="11908"/>
+          <w:tab w:val="left" w:pos="12824"/>
+          <w:tab w:val="left" w:pos="13740"/>
+          <w:tab w:val="left" w:pos="14656"/>
+        </w:tabs>
+        <w:spacing w:after="0" w:line="240" w:lineRule="auto"/>
+        <w:rPr>
+          <w:rFonts w:ascii="Consolas" w:eastAsia="Times New Roman" w:hAnsi="Consolas" w:cs="Courier New"/>
+          <w:color w:val="333333"/>
+          <w:sz w:val="20"/>
+          <w:szCs w:val="20"/>
+        </w:rPr>
+      </w:pPr>
+      <w:r>
+        <w:rPr>
+          <w:rFonts w:ascii="Consolas" w:eastAsia="Times New Roman" w:hAnsi="Consolas" w:cs="Courier New"/>
+          <w:color w:val="333333"/>
+          <w:sz w:val="20"/>
+          <w:szCs w:val="20"/>
+        </w:rPr>
+        <w:t xml:space="preserve">    },{</w:t>
+      </w:r>
+    </w:p>
+    <w:p>
+      <w:pPr>
+        <w:pStyle w:val="ListParagraph"/>
+        <w:shd w:val="clear" w:color="auto" w:fill="F7F7F7"/>
+        <w:tabs>
+          <w:tab w:val="left" w:pos="916"/>
+          <w:tab w:val="left" w:pos="1832"/>
+          <w:tab w:val="left" w:pos="2748"/>
+          <w:tab w:val="left" w:pos="3664"/>
+          <w:tab w:val="left" w:pos="4580"/>
+          <w:tab w:val="left" w:pos="5496"/>
+          <w:tab w:val="left" w:pos="6412"/>
+          <w:tab w:val="left" w:pos="7328"/>
+          <w:tab w:val="left" w:pos="8244"/>
+          <w:tab w:val="left" w:pos="9160"/>
+          <w:tab w:val="left" w:pos="10076"/>
+          <w:tab w:val="left" w:pos="10992"/>
+          <w:tab w:val="left" w:pos="11908"/>
+          <w:tab w:val="left" w:pos="12824"/>
+          <w:tab w:val="left" w:pos="13740"/>
+          <w:tab w:val="left" w:pos="14656"/>
+        </w:tabs>
+        <w:spacing w:after="0" w:line="240" w:lineRule="auto"/>
+        <w:rPr>
+          <w:rFonts w:ascii="Consolas" w:eastAsia="Times New Roman" w:hAnsi="Consolas" w:cs="Courier New"/>
+          <w:color w:val="333333"/>
+          <w:sz w:val="20"/>
+          <w:szCs w:val="20"/>
+        </w:rPr>
+      </w:pPr>
+      <w:r>
+        <w:rPr>
+          <w:rFonts w:ascii="Consolas" w:eastAsia="Times New Roman" w:hAnsi="Consolas" w:cs="Courier New"/>
+          <w:color w:val="333333"/>
+          <w:sz w:val="20"/>
+          <w:szCs w:val="20"/>
+        </w:rPr>
+        <w:t xml:space="preserve">        </w:t>
+      </w:r>
+      <w:r>
+        <w:rPr>
+          <w:rFonts w:ascii="Consolas" w:eastAsia="Times New Roman" w:hAnsi="Consolas" w:cs="Courier New"/>
+          <w:color w:val="183691"/>
+          <w:sz w:val="20"/>
+          <w:szCs w:val="20"/>
+        </w:rPr>
+        <w:t>"device"</w:t>
+      </w:r>
+      <w:r>
+        <w:rPr>
+          <w:rFonts w:ascii="Consolas" w:eastAsia="Times New Roman" w:hAnsi="Consolas" w:cs="Courier New"/>
+          <w:color w:val="333333"/>
+          <w:sz w:val="20"/>
+          <w:szCs w:val="20"/>
+        </w:rPr>
+        <w:t xml:space="preserve">: </w:t>
+      </w:r>
+      <w:r>
+        <w:rPr>
+          <w:rFonts w:ascii="Consolas" w:eastAsia="Times New Roman" w:hAnsi="Consolas" w:cs="Courier New"/>
+          <w:color w:val="183691"/>
+          <w:sz w:val="20"/>
+          <w:szCs w:val="20"/>
+        </w:rPr>
+        <w:t>"lamp"</w:t>
+      </w:r>
+      <w:r>
+        <w:rPr>
+          <w:rFonts w:ascii="Consolas" w:eastAsia="Times New Roman" w:hAnsi="Consolas" w:cs="Courier New"/>
+          <w:color w:val="333333"/>
+          <w:sz w:val="20"/>
+          <w:szCs w:val="20"/>
+        </w:rPr>
+        <w:t>,</w:t>
+      </w:r>
+    </w:p>
+    <w:p>
+      <w:pPr>
+        <w:pStyle w:val="ListParagraph"/>
+        <w:shd w:val="clear" w:color="auto" w:fill="F7F7F7"/>
+        <w:tabs>
+          <w:tab w:val="left" w:pos="916"/>
+          <w:tab w:val="left" w:pos="1832"/>
+          <w:tab w:val="left" w:pos="2748"/>
+          <w:tab w:val="left" w:pos="3664"/>
+          <w:tab w:val="left" w:pos="4580"/>
+          <w:tab w:val="left" w:pos="5496"/>
+          <w:tab w:val="left" w:pos="6412"/>
+          <w:tab w:val="left" w:pos="7328"/>
+          <w:tab w:val="left" w:pos="8244"/>
+          <w:tab w:val="left" w:pos="9160"/>
+          <w:tab w:val="left" w:pos="10076"/>
+          <w:tab w:val="left" w:pos="10992"/>
+          <w:tab w:val="left" w:pos="11908"/>
+          <w:tab w:val="left" w:pos="12824"/>
+          <w:tab w:val="left" w:pos="13740"/>
+          <w:tab w:val="left" w:pos="14656"/>
+        </w:tabs>
+        <w:spacing w:after="0" w:line="240" w:lineRule="auto"/>
+        <w:rPr>
+          <w:rFonts w:ascii="Consolas" w:eastAsia="Times New Roman" w:hAnsi="Consolas" w:cs="Courier New"/>
+          <w:color w:val="333333"/>
+          <w:sz w:val="20"/>
+          <w:szCs w:val="20"/>
+        </w:rPr>
+      </w:pPr>
+      <w:r>
+        <w:rPr>
+          <w:rFonts w:ascii="Consolas" w:eastAsia="Times New Roman" w:hAnsi="Consolas" w:cs="Courier New"/>
+          <w:color w:val="333333"/>
+          <w:sz w:val="20"/>
+          <w:szCs w:val="20"/>
+        </w:rPr>
+        <w:t xml:space="preserve">        </w:t>
+      </w:r>
+      <w:r>
+        <w:rPr>
+          <w:rFonts w:ascii="Consolas" w:eastAsia="Times New Roman" w:hAnsi="Consolas" w:cs="Courier New"/>
+          <w:color w:val="183691"/>
+          <w:sz w:val="20"/>
+          <w:szCs w:val="20"/>
+        </w:rPr>
+        <w:t>"name"</w:t>
+      </w:r>
+      <w:r>
+        <w:rPr>
+          <w:rFonts w:ascii="Consolas" w:eastAsia="Times New Roman" w:hAnsi="Consolas" w:cs="Courier New"/>
+          <w:color w:val="333333"/>
+          <w:sz w:val="20"/>
+          <w:szCs w:val="20"/>
+        </w:rPr>
+        <w:t xml:space="preserve">: </w:t>
+      </w:r>
+      <w:r>
+        <w:rPr>
+          <w:rFonts w:ascii="Consolas" w:eastAsia="Times New Roman" w:hAnsi="Consolas" w:cs="Courier New"/>
+          <w:color w:val="183691"/>
+          <w:sz w:val="20"/>
+          <w:szCs w:val="20"/>
+        </w:rPr>
+        <w:t>"turn"</w:t>
+      </w:r>
+      <w:r>
+        <w:rPr>
+          <w:rFonts w:ascii="Consolas" w:eastAsia="Times New Roman" w:hAnsi="Consolas" w:cs="Courier New"/>
+          <w:color w:val="333333"/>
+          <w:sz w:val="20"/>
+          <w:szCs w:val="20"/>
+        </w:rPr>
+        <w:t>,</w:t>
+      </w:r>
+    </w:p>
+    <w:p>
+      <w:pPr>
+        <w:pStyle w:val="ListParagraph"/>
+        <w:shd w:val="clear" w:color="auto" w:fill="F7F7F7"/>
+        <w:tabs>
+          <w:tab w:val="left" w:pos="916"/>
+          <w:tab w:val="left" w:pos="1832"/>
+          <w:tab w:val="left" w:pos="2748"/>
+          <w:tab w:val="left" w:pos="3664"/>
+          <w:tab w:val="left" w:pos="4580"/>
+          <w:tab w:val="left" w:pos="5496"/>
+          <w:tab w:val="left" w:pos="6412"/>
+          <w:tab w:val="left" w:pos="7328"/>
+          <w:tab w:val="left" w:pos="8244"/>
+          <w:tab w:val="left" w:pos="9160"/>
+          <w:tab w:val="left" w:pos="10076"/>
+          <w:tab w:val="left" w:pos="10992"/>
+          <w:tab w:val="left" w:pos="11908"/>
+          <w:tab w:val="left" w:pos="12824"/>
+          <w:tab w:val="left" w:pos="13740"/>
+          <w:tab w:val="left" w:pos="14656"/>
+        </w:tabs>
+        <w:spacing w:after="0" w:line="240" w:lineRule="auto"/>
+        <w:rPr>
+          <w:rFonts w:ascii="Consolas" w:eastAsia="Times New Roman" w:hAnsi="Consolas" w:cs="Courier New"/>
+          <w:color w:val="333333"/>
+          <w:sz w:val="20"/>
+          <w:szCs w:val="20"/>
+        </w:rPr>
+      </w:pPr>
+      <w:r>
+        <w:rPr>
+          <w:rFonts w:ascii="Consolas" w:eastAsia="Times New Roman" w:hAnsi="Consolas" w:cs="Courier New"/>
+          <w:color w:val="333333"/>
+          <w:sz w:val="20"/>
+          <w:szCs w:val="20"/>
+        </w:rPr>
+        <w:t xml:space="preserve">        </w:t>
+      </w:r>
+      <w:r>
+        <w:rPr>
+          <w:rFonts w:ascii="Consolas" w:eastAsia="Times New Roman" w:hAnsi="Consolas" w:cs="Courier New"/>
+          <w:color w:val="183691"/>
+          <w:sz w:val="20"/>
+          <w:szCs w:val="20"/>
+        </w:rPr>
+        <w:t>"method"</w:t>
+      </w:r>
+      <w:r>
+        <w:rPr>
+          <w:rFonts w:ascii="Consolas" w:eastAsia="Times New Roman" w:hAnsi="Consolas" w:cs="Courier New"/>
+          <w:color w:val="333333"/>
+          <w:sz w:val="20"/>
+          <w:szCs w:val="20"/>
+        </w:rPr>
+        <w:t xml:space="preserve">: </w:t>
+      </w:r>
+      <w:r>
+        <w:rPr>
+          <w:rFonts w:ascii="Consolas" w:eastAsia="Times New Roman" w:hAnsi="Consolas" w:cs="Courier New"/>
+          <w:color w:val="183691"/>
+          <w:sz w:val="20"/>
+          <w:szCs w:val="20"/>
+        </w:rPr>
+        <w:t>"POST"</w:t>
+      </w:r>
+    </w:p>
+    <w:p>
+      <w:pPr>
+        <w:pStyle w:val="ListParagraph"/>
+        <w:shd w:val="clear" w:color="auto" w:fill="F7F7F7"/>
+        <w:tabs>
+          <w:tab w:val="left" w:pos="916"/>
+          <w:tab w:val="left" w:pos="1832"/>
+          <w:tab w:val="left" w:pos="2748"/>
+          <w:tab w:val="left" w:pos="3664"/>
+          <w:tab w:val="left" w:pos="4580"/>
+          <w:tab w:val="left" w:pos="5496"/>
+          <w:tab w:val="left" w:pos="6412"/>
+          <w:tab w:val="left" w:pos="7328"/>
+          <w:tab w:val="left" w:pos="8244"/>
+          <w:tab w:val="left" w:pos="9160"/>
+          <w:tab w:val="left" w:pos="10076"/>
+          <w:tab w:val="left" w:pos="10992"/>
+          <w:tab w:val="left" w:pos="11908"/>
+          <w:tab w:val="left" w:pos="12824"/>
+          <w:tab w:val="left" w:pos="13740"/>
+          <w:tab w:val="left" w:pos="14656"/>
+        </w:tabs>
+        <w:spacing w:after="0" w:line="240" w:lineRule="auto"/>
+        <w:rPr>
+          <w:rFonts w:ascii="Consolas" w:eastAsia="Times New Roman" w:hAnsi="Consolas" w:cs="Courier New"/>
+          <w:color w:val="333333"/>
+          <w:sz w:val="20"/>
+          <w:szCs w:val="20"/>
+        </w:rPr>
+      </w:pPr>
+      <w:r>
+        <w:rPr>
+          <w:rFonts w:ascii="Consolas" w:eastAsia="Times New Roman" w:hAnsi="Consolas" w:cs="Courier New"/>
+          <w:color w:val="333333"/>
+          <w:sz w:val="20"/>
+          <w:szCs w:val="20"/>
+        </w:rPr>
+        <w:t xml:space="preserve">    }],</w:t>
+      </w:r>
+    </w:p>
+    <w:p>
+      <w:pPr>
+        <w:pStyle w:val="ListParagraph"/>
+        <w:shd w:val="clear" w:color="auto" w:fill="F7F7F7"/>
+        <w:tabs>
+          <w:tab w:val="left" w:pos="916"/>
+          <w:tab w:val="left" w:pos="1832"/>
+          <w:tab w:val="left" w:pos="2748"/>
+          <w:tab w:val="left" w:pos="3664"/>
+          <w:tab w:val="left" w:pos="4580"/>
+          <w:tab w:val="left" w:pos="5496"/>
+          <w:tab w:val="left" w:pos="6412"/>
+          <w:tab w:val="left" w:pos="7328"/>
+          <w:tab w:val="left" w:pos="8244"/>
+          <w:tab w:val="left" w:pos="9160"/>
+          <w:tab w:val="left" w:pos="10076"/>
+          <w:tab w:val="left" w:pos="10992"/>
+          <w:tab w:val="left" w:pos="11908"/>
+          <w:tab w:val="left" w:pos="12824"/>
+          <w:tab w:val="left" w:pos="13740"/>
+          <w:tab w:val="left" w:pos="14656"/>
+        </w:tabs>
+        <w:spacing w:after="0" w:line="240" w:lineRule="auto"/>
+        <w:rPr>
+          <w:rFonts w:ascii="Consolas" w:eastAsia="Times New Roman" w:hAnsi="Consolas" w:cs="Courier New"/>
+          <w:color w:val="333333"/>
+          <w:sz w:val="20"/>
+          <w:szCs w:val="20"/>
+        </w:rPr>
+      </w:pPr>
+      <w:r>
+        <w:rPr>
+          <w:rFonts w:ascii="Consolas" w:eastAsia="Times New Roman" w:hAnsi="Consolas" w:cs="Courier New"/>
+          <w:color w:val="333333"/>
+          <w:sz w:val="20"/>
+          <w:szCs w:val="20"/>
+        </w:rPr>
+        <w:t xml:space="preserve">    </w:t>
+      </w:r>
+      <w:r>
+        <w:rPr>
+          <w:rFonts w:ascii="Consolas" w:eastAsia="Times New Roman" w:hAnsi="Consolas" w:cs="Courier New"/>
+          <w:color w:val="183691"/>
+          <w:sz w:val="20"/>
+          <w:szCs w:val="20"/>
+        </w:rPr>
+        <w:t>"</w:t>
+      </w:r>
+      <w:proofErr w:type="spellStart"/>
+      <w:r>
+        <w:rPr>
+          <w:rFonts w:ascii="Consolas" w:eastAsia="Times New Roman" w:hAnsi="Consolas" w:cs="Courier New"/>
+          <w:color w:val="183691"/>
+          <w:sz w:val="20"/>
+          <w:szCs w:val="20"/>
+        </w:rPr>
+        <w:t>eventdest</w:t>
+      </w:r>
+      <w:proofErr w:type="spellEnd"/>
+      <w:r>
+        <w:rPr>
+          <w:rFonts w:ascii="Consolas" w:eastAsia="Times New Roman" w:hAnsi="Consolas" w:cs="Courier New"/>
+          <w:color w:val="183691"/>
+          <w:sz w:val="20"/>
+          <w:szCs w:val="20"/>
+        </w:rPr>
+        <w:t>"</w:t>
+      </w:r>
+      <w:r>
+        <w:rPr>
+          <w:rFonts w:ascii="Consolas" w:eastAsia="Times New Roman" w:hAnsi="Consolas" w:cs="Courier New"/>
+          <w:color w:val="333333"/>
+          <w:sz w:val="20"/>
+          <w:szCs w:val="20"/>
+        </w:rPr>
+        <w:t xml:space="preserve">: </w:t>
+      </w:r>
+      <w:r>
+        <w:rPr>
+          <w:rFonts w:ascii="Consolas" w:eastAsia="Times New Roman" w:hAnsi="Consolas" w:cs="Courier New"/>
+          <w:color w:val="183691"/>
+          <w:sz w:val="20"/>
+          <w:szCs w:val="20"/>
+        </w:rPr>
+        <w:t>"http://192.168.128.90:4500"</w:t>
+      </w:r>
+      <w:r>
+        <w:rPr>
+          <w:rFonts w:ascii="Consolas" w:eastAsia="Times New Roman" w:hAnsi="Consolas" w:cs="Courier New"/>
+          <w:color w:val="333333"/>
+          <w:sz w:val="20"/>
+          <w:szCs w:val="20"/>
+        </w:rPr>
+        <w:t>,</w:t>
+      </w:r>
+    </w:p>
+    <w:p>
+      <w:pPr>
+        <w:pStyle w:val="ListParagraph"/>
+        <w:shd w:val="clear" w:color="auto" w:fill="F7F7F7"/>
+        <w:tabs>
+          <w:tab w:val="left" w:pos="916"/>
+          <w:tab w:val="left" w:pos="1832"/>
+          <w:tab w:val="left" w:pos="2748"/>
+          <w:tab w:val="left" w:pos="3664"/>
+          <w:tab w:val="left" w:pos="4580"/>
+          <w:tab w:val="left" w:pos="5496"/>
+          <w:tab w:val="left" w:pos="6412"/>
+          <w:tab w:val="left" w:pos="7328"/>
+          <w:tab w:val="left" w:pos="8244"/>
+          <w:tab w:val="left" w:pos="9160"/>
+          <w:tab w:val="left" w:pos="10076"/>
+          <w:tab w:val="left" w:pos="10992"/>
+          <w:tab w:val="left" w:pos="11908"/>
+          <w:tab w:val="left" w:pos="12824"/>
+          <w:tab w:val="left" w:pos="13740"/>
+          <w:tab w:val="left" w:pos="14656"/>
+        </w:tabs>
+        <w:spacing w:after="0" w:line="240" w:lineRule="auto"/>
+        <w:rPr>
+          <w:rFonts w:ascii="Consolas" w:eastAsia="Times New Roman" w:hAnsi="Consolas" w:cs="Courier New"/>
+          <w:color w:val="333333"/>
+          <w:sz w:val="20"/>
+          <w:szCs w:val="20"/>
+        </w:rPr>
+      </w:pPr>
+      <w:r>
+        <w:rPr>
+          <w:rFonts w:ascii="Consolas" w:eastAsia="Times New Roman" w:hAnsi="Consolas" w:cs="Courier New"/>
+          <w:color w:val="333333"/>
+          <w:sz w:val="20"/>
+          <w:szCs w:val="20"/>
+        </w:rPr>
+        <w:t xml:space="preserve">    </w:t>
+      </w:r>
+      <w:r>
+        <w:rPr>
+          <w:rFonts w:ascii="Consolas" w:eastAsia="Times New Roman" w:hAnsi="Consolas" w:cs="Courier New"/>
+          <w:color w:val="183691"/>
+          <w:sz w:val="20"/>
+          <w:szCs w:val="20"/>
+        </w:rPr>
+        <w:t>"</w:t>
+      </w:r>
+      <w:proofErr w:type="spellStart"/>
+      <w:r>
+        <w:rPr>
+          <w:rFonts w:ascii="Consolas" w:eastAsia="Times New Roman" w:hAnsi="Consolas" w:cs="Courier New"/>
+          <w:color w:val="183691"/>
+          <w:sz w:val="20"/>
+          <w:szCs w:val="20"/>
+        </w:rPr>
+        <w:t>eventname</w:t>
+      </w:r>
+      <w:proofErr w:type="spellEnd"/>
+      <w:r>
+        <w:rPr>
+          <w:rFonts w:ascii="Consolas" w:eastAsia="Times New Roman" w:hAnsi="Consolas" w:cs="Courier New"/>
+          <w:color w:val="183691"/>
+          <w:sz w:val="20"/>
+          <w:szCs w:val="20"/>
+        </w:rPr>
+        <w:t>"</w:t>
+      </w:r>
+      <w:r>
+        <w:rPr>
+          <w:rFonts w:ascii="Consolas" w:eastAsia="Times New Roman" w:hAnsi="Consolas" w:cs="Courier New"/>
+          <w:color w:val="333333"/>
+          <w:sz w:val="20"/>
+          <w:szCs w:val="20"/>
+        </w:rPr>
+        <w:t xml:space="preserve">: </w:t>
+      </w:r>
+      <w:r>
+        <w:rPr>
+          <w:rFonts w:ascii="Consolas" w:eastAsia="Times New Roman" w:hAnsi="Consolas" w:cs="Courier New"/>
+          <w:color w:val="183691"/>
+          <w:sz w:val="20"/>
+          <w:szCs w:val="20"/>
+        </w:rPr>
+        <w:t>"Lamp"</w:t>
+      </w:r>
+    </w:p>
+    <w:p>
+      <w:pPr>
+        <w:pStyle w:val="ListParagraph"/>
+        <w:shd w:val="clear" w:color="auto" w:fill="F7F7F7"/>
+        <w:tabs>
+          <w:tab w:val="left" w:pos="916"/>
+          <w:tab w:val="left" w:pos="1832"/>
+          <w:tab w:val="left" w:pos="2748"/>
+          <w:tab w:val="left" w:pos="3664"/>
+          <w:tab w:val="left" w:pos="4580"/>
+          <w:tab w:val="left" w:pos="5496"/>
+          <w:tab w:val="left" w:pos="6412"/>
+          <w:tab w:val="left" w:pos="7328"/>
+          <w:tab w:val="left" w:pos="8244"/>
+          <w:tab w:val="left" w:pos="9160"/>
+          <w:tab w:val="left" w:pos="10076"/>
+          <w:tab w:val="left" w:pos="10992"/>
+          <w:tab w:val="left" w:pos="11908"/>
+          <w:tab w:val="left" w:pos="12824"/>
+          <w:tab w:val="left" w:pos="13740"/>
+          <w:tab w:val="left" w:pos="14656"/>
+        </w:tabs>
+        <w:spacing w:after="0" w:line="240" w:lineRule="auto"/>
+        <w:rPr>
+          <w:rFonts w:ascii="Consolas" w:eastAsia="Times New Roman" w:hAnsi="Consolas" w:cs="Courier New"/>
+          <w:color w:val="333333"/>
+          <w:sz w:val="20"/>
+          <w:szCs w:val="20"/>
+        </w:rPr>
+      </w:pPr>
+      <w:r>
+        <w:rPr>
+          <w:rFonts w:ascii="Consolas" w:eastAsia="Times New Roman" w:hAnsi="Consolas" w:cs="Courier New"/>
+          <w:color w:val="333333"/>
+          <w:sz w:val="20"/>
+          <w:szCs w:val="20"/>
+        </w:rPr>
+        <w:t>}</w:t>
+      </w:r>
+    </w:p>
+    <w:p>
+      <w:pPr>
+        <w:pStyle w:val="ListParagraph"/>
+        <w:rPr>
+          <w:lang w:bidi="fa-IR"/>
+        </w:rPr>
+      </w:pPr>
+    </w:p>
+    <w:p>
+      <w:pPr>
+        <w:pStyle w:val="ListParagraph"/>
         <w:numPr>
-          <w:ilvl w:val="1"/>
+          <w:ilvl w:val="0"/>
           <w:numId w:val="2"/>
         </w:numPr>
         <w:rPr>
@@ -1516,7 +2536,7 @@
         <w:rPr>
           <w:lang w:bidi="fa-IR"/>
         </w:rPr>
-        <w:t>URL: /event/Device/Name</w:t>
+        <w:t>Events:</w:t>
       </w:r>
     </w:p>
     <w:p>
@@ -1534,7 +2554,7 @@
         <w:rPr>
           <w:lang w:bidi="fa-IR"/>
         </w:rPr>
-        <w:t>Method: POST, GET</w:t>
+        <w:t>URL: /event/Device/Name</w:t>
       </w:r>
     </w:p>
     <w:p>
@@ -1552,6 +2572,24 @@
         <w:rPr>
           <w:lang w:bidi="fa-IR"/>
         </w:rPr>
+        <w:t>Method: POST, GET</w:t>
+      </w:r>
+    </w:p>
+    <w:p>
+      <w:pPr>
+        <w:pStyle w:val="ListParagraph"/>
+        <w:numPr>
+          <w:ilvl w:val="1"/>
+          <w:numId w:val="2"/>
+        </w:numPr>
+        <w:rPr>
+          <w:lang w:bidi="fa-IR"/>
+        </w:rPr>
+      </w:pPr>
+      <w:r>
+        <w:rPr>
+          <w:lang w:bidi="fa-IR"/>
+        </w:rPr>
         <w:t>Response Codes:</w:t>
       </w:r>
     </w:p>
@@ -1593,6 +2631,23 @@
     </w:p>
     <w:p>
       <w:pPr>
+        <w:rPr>
+          <w:rFonts w:ascii="Time New Roman" w:eastAsiaTheme="majorEastAsia" w:hAnsi="Time New Roman" w:cs="B Roya"/>
+          <w:color w:val="2E74B5" w:themeColor="accent1" w:themeShade="BF"/>
+          <w:sz w:val="32"/>
+          <w:szCs w:val="32"/>
+          <w:lang w:bidi="fa-IR"/>
+        </w:rPr>
+      </w:pPr>
+      <w:r>
+        <w:rPr>
+          <w:lang w:bidi="fa-IR"/>
+        </w:rPr>
+        <w:br w:type="page"/>
+      </w:r>
+    </w:p>
+    <w:p>
+      <w:pPr>
         <w:pStyle w:val="Heading1"/>
         <w:rPr>
           <w:lang w:bidi="fa-IR"/>
@@ -1602,6 +2657,7 @@
         <w:rPr>
           <w:lang w:bidi="fa-IR"/>
         </w:rPr>
+        <w:lastRenderedPageBreak/>
         <w:t>Lamp API</w:t>
       </w:r>
     </w:p>
@@ -1660,8 +2716,18 @@
           <w:color w:val="333333"/>
           <w:sz w:val="24"/>
         </w:rPr>
-        <w:t>/lamp/OnI</w:t>
-      </w:r>
+        <w:t>/lamp/</w:t>
+      </w:r>
+      <w:proofErr w:type="spellStart"/>
+      <w:r>
+        <w:rPr>
+          <w:rFonts w:ascii="Helvetica" w:eastAsia="Times New Roman" w:hAnsi="Helvetica" w:cs="Times New Roman"/>
+          <w:color w:val="333333"/>
+          <w:sz w:val="24"/>
+        </w:rPr>
+        <w:t>OnI</w:t>
+      </w:r>
+      <w:proofErr w:type="spellEnd"/>
     </w:p>
     <w:p>
       <w:pPr>
@@ -1987,17 +3053,8 @@
       </w:tr>
     </w:tbl>
     <w:p/>
-    <w:p/>
-    <w:p/>
-    <w:p/>
-    <w:p/>
-    <w:p/>
-    <w:p/>
-    <w:p/>
-    <w:p/>
     <w:p>
       <w:r>
-        <w:lastRenderedPageBreak/>
         <w:t>Turn the lamp on or off generally (no interval specific)</w:t>
       </w:r>
     </w:p>
@@ -2335,6 +3392,7 @@
                 <w:sz w:val="24"/>
               </w:rPr>
             </w:pPr>
+            <w:proofErr w:type="spellStart"/>
             <w:r>
               <w:rPr>
                 <w:rFonts w:ascii="Helvetica" w:eastAsia="Times New Roman" w:hAnsi="Helvetica" w:cs="Times New Roman"/>
@@ -2343,6 +3401,7 @@
               </w:rPr>
               <w:t>boolean</w:t>
             </w:r>
+            <w:proofErr w:type="spellEnd"/>
           </w:p>
         </w:tc>
         <w:tc>
@@ -2409,6 +3468,23 @@
     </w:p>
     <w:p>
       <w:pPr>
+        <w:rPr>
+          <w:rFonts w:ascii="Time New Roman" w:eastAsiaTheme="majorEastAsia" w:hAnsi="Time New Roman" w:cs="B Roya"/>
+          <w:color w:val="2E74B5" w:themeColor="accent1" w:themeShade="BF"/>
+          <w:sz w:val="32"/>
+          <w:szCs w:val="32"/>
+          <w:lang w:bidi="fa-IR"/>
+        </w:rPr>
+      </w:pPr>
+      <w:r>
+        <w:rPr>
+          <w:lang w:bidi="fa-IR"/>
+        </w:rPr>
+        <w:br w:type="page"/>
+      </w:r>
+    </w:p>
+    <w:p>
+      <w:pPr>
         <w:pStyle w:val="Heading1"/>
         <w:rPr>
           <w:lang w:bidi="fa-IR"/>
@@ -2418,6 +3494,7 @@
         <w:rPr>
           <w:lang w:bidi="fa-IR"/>
         </w:rPr>
+        <w:lastRenderedPageBreak/>
         <w:t>PIR Sensors API</w:t>
       </w:r>
     </w:p>
@@ -2478,8 +3555,6 @@
         </w:rPr>
         <w:t>statistics</w:t>
       </w:r>
-      <w:bookmarkStart w:id="0" w:name="_GoBack"/>
-      <w:bookmarkEnd w:id="0"/>
       <w:r>
         <w:rPr>
           <w:rFonts w:ascii="Helvetica" w:eastAsia="Times New Roman" w:hAnsi="Helvetica" w:cs="Times New Roman"/>
@@ -2488,6 +3563,7 @@
         </w:rPr>
         <w:t>/</w:t>
       </w:r>
+      <w:proofErr w:type="spellStart"/>
       <w:r>
         <w:rPr>
           <w:rFonts w:ascii="Helvetica" w:eastAsia="Times New Roman" w:hAnsi="Helvetica" w:cs="Times New Roman"/>
@@ -2496,6 +3572,7 @@
         </w:rPr>
         <w:t>pir</w:t>
       </w:r>
+      <w:proofErr w:type="spellEnd"/>
       <w:r>
         <w:rPr>
           <w:rFonts w:ascii="Helvetica" w:eastAsia="Times New Roman" w:hAnsi="Helvetica" w:cs="Times New Roman"/>
@@ -2929,6 +4006,7 @@
                 <w:sz w:val="24"/>
               </w:rPr>
             </w:pPr>
+            <w:proofErr w:type="spellStart"/>
             <w:r>
               <w:rPr>
                 <w:rFonts w:ascii="Helvetica" w:eastAsia="Times New Roman" w:hAnsi="Helvetica" w:cs="Times New Roman"/>
@@ -2937,6 +4015,7 @@
               </w:rPr>
               <w:t>boolean</w:t>
             </w:r>
+            <w:proofErr w:type="spellEnd"/>
           </w:p>
         </w:tc>
         <w:tc>
@@ -3025,7 +4104,25 @@
         </w:rPr>
       </w:pPr>
     </w:p>
-    <w:p/>
+    <w:p>
+      <w:pPr>
+        <w:pStyle w:val="Heading1"/>
+      </w:pPr>
+      <w:r>
+        <w:t>Discovery API</w:t>
+      </w:r>
+    </w:p>
+    <w:p>
+      <w:pPr>
+        <w:rPr>
+          <w:rFonts w:hint="cs"/>
+          <w:rtl/>
+          <w:lang w:bidi="fa-IR"/>
+        </w:rPr>
+      </w:pPr>
+      <w:bookmarkStart w:id="0" w:name="_GoBack"/>
+      <w:bookmarkEnd w:id="0"/>
+    </w:p>
     <w:p/>
     <w:p/>
     <w:p/>
@@ -3122,6 +4219,7 @@
       </w:rPr>
       <w:t xml:space="preserve">تیم نرم افزاری </w:t>
     </w:r>
+    <w:proofErr w:type="spellStart"/>
     <w:r>
       <w:rPr>
         <w:rFonts w:cs="B Traffic"/>
@@ -3131,6 +4229,7 @@
       </w:rPr>
       <w:t>IoT</w:t>
     </w:r>
+    <w:proofErr w:type="spellEnd"/>
     <w:r>
       <w:rPr>
         <w:rFonts w:cs="B Traffic"/>
@@ -3231,7 +4330,7 @@
         <w:rtl/>
         <w:lang w:bidi="fa-IR"/>
       </w:rPr>
-      <w:t>3</w:t>
+      <w:t>4</w:t>
     </w:r>
     <w:r>
       <w:rPr>
@@ -4524,6 +5623,64 @@
       </w:tcPr>
     </w:tblStylePr>
   </w:style>
+  <w:style w:type="paragraph" w:styleId="HTMLPreformatted">
+    <w:name w:val="HTML Preformatted"/>
+    <w:basedOn w:val="Normal"/>
+    <w:link w:val="HTMLPreformattedChar"/>
+    <w:uiPriority w:val="99"/>
+    <w:semiHidden/>
+    <w:unhideWhenUsed/>
+    <w:rsid w:val="00EF10CD"/>
+    <w:pPr>
+      <w:tabs>
+        <w:tab w:val="left" w:pos="916"/>
+        <w:tab w:val="left" w:pos="1832"/>
+        <w:tab w:val="left" w:pos="2748"/>
+        <w:tab w:val="left" w:pos="3664"/>
+        <w:tab w:val="left" w:pos="4580"/>
+        <w:tab w:val="left" w:pos="5496"/>
+        <w:tab w:val="left" w:pos="6412"/>
+        <w:tab w:val="left" w:pos="7328"/>
+        <w:tab w:val="left" w:pos="8244"/>
+        <w:tab w:val="left" w:pos="9160"/>
+        <w:tab w:val="left" w:pos="10076"/>
+        <w:tab w:val="left" w:pos="10992"/>
+        <w:tab w:val="left" w:pos="11908"/>
+        <w:tab w:val="left" w:pos="12824"/>
+        <w:tab w:val="left" w:pos="13740"/>
+        <w:tab w:val="left" w:pos="14656"/>
+      </w:tabs>
+      <w:spacing w:after="0" w:line="240" w:lineRule="auto"/>
+    </w:pPr>
+    <w:rPr>
+      <w:rFonts w:ascii="Courier New" w:eastAsia="Times New Roman" w:hAnsi="Courier New" w:cs="Courier New"/>
+      <w:sz w:val="20"/>
+      <w:szCs w:val="20"/>
+    </w:rPr>
+  </w:style>
+  <w:style w:type="character" w:customStyle="1" w:styleId="HTMLPreformattedChar">
+    <w:name w:val="HTML Preformatted Char"/>
+    <w:basedOn w:val="DefaultParagraphFont"/>
+    <w:link w:val="HTMLPreformatted"/>
+    <w:uiPriority w:val="99"/>
+    <w:semiHidden/>
+    <w:rsid w:val="00EF10CD"/>
+    <w:rPr>
+      <w:rFonts w:ascii="Courier New" w:eastAsia="Times New Roman" w:hAnsi="Courier New" w:cs="Courier New"/>
+      <w:sz w:val="20"/>
+      <w:szCs w:val="20"/>
+    </w:rPr>
+  </w:style>
+  <w:style w:type="character" w:customStyle="1" w:styleId="pl-s">
+    <w:name w:val="pl-s"/>
+    <w:basedOn w:val="DefaultParagraphFont"/>
+    <w:rsid w:val="00EF10CD"/>
+  </w:style>
+  <w:style w:type="character" w:customStyle="1" w:styleId="pl-pds">
+    <w:name w:val="pl-pds"/>
+    <w:basedOn w:val="DefaultParagraphFont"/>
+    <w:rsid w:val="00EF10CD"/>
+  </w:style>
 </w:styles>
 </file>
 
@@ -4685,19 +5842,19 @@
     <w:pitch w:val="variable"/>
     <w:sig w:usb0="00002001" w:usb1="80000000" w:usb2="00000008" w:usb3="00000000" w:csb0="00000040" w:csb1="00000000"/>
   </w:font>
+  <w:font w:name="Consolas">
+    <w:panose1 w:val="020B0609020204030204"/>
+    <w:charset w:val="00"/>
+    <w:family w:val="modern"/>
+    <w:pitch w:val="fixed"/>
+    <w:sig w:usb0="E00002FF" w:usb1="0000FCFF" w:usb2="00000001" w:usb3="00000000" w:csb0="0000019F" w:csb1="00000000"/>
+  </w:font>
   <w:font w:name="Helvetica">
     <w:panose1 w:val="020B0604020202020204"/>
     <w:charset w:val="00"/>
     <w:family w:val="swiss"/>
     <w:pitch w:val="variable"/>
     <w:sig w:usb0="00000003" w:usb1="00000000" w:usb2="00000000" w:usb3="00000000" w:csb0="00000001" w:csb1="00000000"/>
-  </w:font>
-  <w:font w:name="Consolas">
-    <w:panose1 w:val="020B0609020204030204"/>
-    <w:charset w:val="00"/>
-    <w:family w:val="modern"/>
-    <w:pitch w:val="fixed"/>
-    <w:sig w:usb0="E00002FF" w:usb1="0000FCFF" w:usb2="00000001" w:usb3="00000000" w:csb0="0000019F" w:csb1="00000000"/>
   </w:font>
   <w:font w:name="B Traffic">
     <w:panose1 w:val="00000400000000000000"/>
@@ -5471,7 +6628,7 @@
 </file>
 
 <file path=customXml/itemProps1.xml><?xml version="1.0" encoding="utf-8"?>
-<ds:datastoreItem xmlns:ds="http://schemas.openxmlformats.org/officeDocument/2006/customXml" ds:itemID="{43E774E1-7021-4A9F-B86A-9111E4F233ED}">
+<ds:datastoreItem xmlns:ds="http://schemas.openxmlformats.org/officeDocument/2006/customXml" ds:itemID="{CAA8793D-3777-44C3-B6B9-C79AFAAC5DD4}">
   <ds:schemaRefs>
     <ds:schemaRef ds:uri="http://schemas.openxmlformats.org/officeDocument/2006/bibliography"/>
   </ds:schemaRefs>

</xml_diff>

<commit_message>
Architecture persian documentation was improved.
</commit_message>
<xml_diff>
--- a/doc/architecture.docx
+++ b/doc/architecture.docx
@@ -985,33 +985,11 @@
           <w:lang w:bidi="fa-IR"/>
         </w:rPr>
       </w:pPr>
-      <w:proofErr w:type="spellStart"/>
-      <w:r>
-        <w:rPr>
-          <w:lang w:bidi="fa-IR"/>
-        </w:rPr>
-        <w:t>Kaa</w:t>
-      </w:r>
-      <w:proofErr w:type="spellEnd"/>
-      <w:r>
-        <w:rPr>
-          <w:lang w:bidi="fa-IR"/>
-        </w:rPr>
-        <w:t xml:space="preserve"> </w:t>
-      </w:r>
-      <w:proofErr w:type="spellStart"/>
-      <w:r>
-        <w:rPr>
-          <w:lang w:bidi="fa-IR"/>
-        </w:rPr>
-        <w:t>IoT</w:t>
-      </w:r>
-      <w:proofErr w:type="spellEnd"/>
-      <w:r>
-        <w:rPr>
-          <w:lang w:bidi="fa-IR"/>
-        </w:rPr>
-        <w:t xml:space="preserve"> Platform</w:t>
+      <w:r>
+        <w:rPr>
+          <w:lang w:bidi="fa-IR"/>
+        </w:rPr>
+        <w:t>Kaa IoT Platform</w:t>
       </w:r>
     </w:p>
     <w:p>
@@ -1030,14 +1008,12 @@
         </w:rPr>
         <w:t xml:space="preserve">بستر </w:t>
       </w:r>
-      <w:proofErr w:type="spellStart"/>
       <w:r>
         <w:rPr>
           <w:lang w:bidi="fa-IR"/>
         </w:rPr>
         <w:t>Kaa</w:t>
       </w:r>
-      <w:proofErr w:type="spellEnd"/>
       <w:r>
         <w:rPr>
           <w:rFonts w:hint="cs"/>
@@ -1046,14 +1022,12 @@
         </w:rPr>
         <w:t xml:space="preserve"> نقش اصلی در میان‌افزار </w:t>
       </w:r>
-      <w:proofErr w:type="spellStart"/>
       <w:r>
         <w:rPr>
           <w:lang w:bidi="fa-IR"/>
         </w:rPr>
         <w:t>IoT</w:t>
       </w:r>
-      <w:proofErr w:type="spellEnd"/>
       <w:r>
         <w:rPr>
           <w:rFonts w:hint="cs"/>
@@ -1179,14 +1153,12 @@
         </w:rPr>
         <w:t xml:space="preserve">ها برای نودها را دارد، در بستر </w:t>
       </w:r>
-      <w:proofErr w:type="spellStart"/>
       <w:r>
         <w:rPr>
           <w:lang w:bidi="fa-IR"/>
         </w:rPr>
         <w:t>Kaa</w:t>
       </w:r>
-      <w:proofErr w:type="spellEnd"/>
       <w:r>
         <w:rPr>
           <w:rFonts w:hint="cs"/>
@@ -1223,14 +1195,12 @@
         </w:rPr>
         <w:t xml:space="preserve">های ما در این سطح نودهای </w:t>
       </w:r>
-      <w:proofErr w:type="spellStart"/>
       <w:r>
         <w:rPr>
           <w:lang w:bidi="fa-IR"/>
         </w:rPr>
         <w:t>Kaa</w:t>
       </w:r>
-      <w:proofErr w:type="spellEnd"/>
       <w:r>
         <w:rPr>
           <w:rFonts w:hint="cs"/>
@@ -1289,14 +1259,12 @@
         </w:rPr>
         <w:t xml:space="preserve"> این نودها مشخص بوده و میتوان از هر جایی به آن‌ها تقاضا داد، بررسی سطح دسترسی شما در تولید تقاضاها در بستر </w:t>
       </w:r>
-      <w:proofErr w:type="spellStart"/>
       <w:r>
         <w:rPr>
           <w:lang w:bidi="fa-IR"/>
         </w:rPr>
         <w:t>Kaa</w:t>
       </w:r>
-      <w:proofErr w:type="spellEnd"/>
       <w:r>
         <w:rPr>
           <w:rFonts w:hint="cs"/>
@@ -1325,30 +1293,8 @@
         <w:rPr>
           <w:lang w:bidi="fa-IR"/>
         </w:rPr>
-        <w:t xml:space="preserve">18.20 The </w:t>
-      </w:r>
-      <w:proofErr w:type="spellStart"/>
-      <w:r>
-        <w:rPr>
-          <w:lang w:bidi="fa-IR"/>
-        </w:rPr>
-        <w:t>IoT</w:t>
-      </w:r>
-      <w:proofErr w:type="spellEnd"/>
-      <w:r>
-        <w:rPr>
-          <w:lang w:bidi="fa-IR"/>
-        </w:rPr>
-        <w:t xml:space="preserve"> REST </w:t>
-      </w:r>
-      <w:proofErr w:type="spellStart"/>
-      <w:r>
-        <w:rPr>
-          <w:lang w:bidi="fa-IR"/>
-        </w:rPr>
-        <w:t>eXchanger</w:t>
-      </w:r>
-      <w:proofErr w:type="spellEnd"/>
+        <w:t>18.20 The IoT REST eXchanger</w:t>
+      </w:r>
     </w:p>
     <w:p>
       <w:pPr>
@@ -1365,14 +1311,12 @@
         </w:rPr>
         <w:t xml:space="preserve">وظیفه‌ی اصلی این بستر توزیع تقاضاها به طور مناسب بین بستر </w:t>
       </w:r>
-      <w:proofErr w:type="spellStart"/>
       <w:r>
         <w:rPr>
           <w:lang w:bidi="fa-IR"/>
         </w:rPr>
         <w:t>Kaa</w:t>
       </w:r>
-      <w:proofErr w:type="spellEnd"/>
       <w:r>
         <w:rPr>
           <w:rFonts w:hint="cs"/>
@@ -1720,36 +1664,16 @@
           <w:sz w:val="20"/>
           <w:szCs w:val="20"/>
         </w:rPr>
-        <w:t>"events</w:t>
-      </w:r>
-      <w:proofErr w:type="gramStart"/>
+        <w:t>"events"</w:t>
+      </w:r>
       <w:r>
         <w:rPr>
           <w:rFonts w:ascii="Consolas" w:eastAsia="Times New Roman" w:hAnsi="Consolas" w:cs="Courier New"/>
-          <w:color w:val="183691"/>
+          <w:color w:val="333333"/>
           <w:sz w:val="20"/>
           <w:szCs w:val="20"/>
         </w:rPr>
-        <w:t>"</w:t>
-      </w:r>
-      <w:r>
-        <w:rPr>
-          <w:rFonts w:ascii="Consolas" w:eastAsia="Times New Roman" w:hAnsi="Consolas" w:cs="Courier New"/>
-          <w:color w:val="333333"/>
-          <w:sz w:val="20"/>
-          <w:szCs w:val="20"/>
-        </w:rPr>
-        <w:t>:[</w:t>
-      </w:r>
-      <w:proofErr w:type="gramEnd"/>
-      <w:r>
-        <w:rPr>
-          <w:rFonts w:ascii="Consolas" w:eastAsia="Times New Roman" w:hAnsi="Consolas" w:cs="Courier New"/>
-          <w:color w:val="333333"/>
-          <w:sz w:val="20"/>
-          <w:szCs w:val="20"/>
-        </w:rPr>
-        <w:t>{</w:t>
+        <w:t>:[{</w:t>
       </w:r>
     </w:p>
     <w:p>
@@ -1892,27 +1816,7 @@
           <w:sz w:val="20"/>
           <w:szCs w:val="20"/>
         </w:rPr>
-        <w:t>"</w:t>
-      </w:r>
-      <w:proofErr w:type="spellStart"/>
-      <w:r>
-        <w:rPr>
-          <w:rFonts w:ascii="Consolas" w:eastAsia="Times New Roman" w:hAnsi="Consolas" w:cs="Courier New"/>
-          <w:color w:val="183691"/>
-          <w:sz w:val="20"/>
-          <w:szCs w:val="20"/>
-        </w:rPr>
-        <w:t>OnI</w:t>
-      </w:r>
-      <w:proofErr w:type="spellEnd"/>
-      <w:r>
-        <w:rPr>
-          <w:rFonts w:ascii="Consolas" w:eastAsia="Times New Roman" w:hAnsi="Consolas" w:cs="Courier New"/>
-          <w:color w:val="183691"/>
-          <w:sz w:val="20"/>
-          <w:szCs w:val="20"/>
-        </w:rPr>
-        <w:t>"</w:t>
+        <w:t>"OnI"</w:t>
       </w:r>
       <w:r>
         <w:rPr>
@@ -2336,27 +2240,7 @@
           <w:sz w:val="20"/>
           <w:szCs w:val="20"/>
         </w:rPr>
-        <w:t>"</w:t>
-      </w:r>
-      <w:proofErr w:type="spellStart"/>
-      <w:r>
-        <w:rPr>
-          <w:rFonts w:ascii="Consolas" w:eastAsia="Times New Roman" w:hAnsi="Consolas" w:cs="Courier New"/>
-          <w:color w:val="183691"/>
-          <w:sz w:val="20"/>
-          <w:szCs w:val="20"/>
-        </w:rPr>
-        <w:t>eventdest</w:t>
-      </w:r>
-      <w:proofErr w:type="spellEnd"/>
-      <w:r>
-        <w:rPr>
-          <w:rFonts w:ascii="Consolas" w:eastAsia="Times New Roman" w:hAnsi="Consolas" w:cs="Courier New"/>
-          <w:color w:val="183691"/>
-          <w:sz w:val="20"/>
-          <w:szCs w:val="20"/>
-        </w:rPr>
-        <w:t>"</w:t>
+        <w:t>"eventdest"</w:t>
       </w:r>
       <w:r>
         <w:rPr>
@@ -2432,27 +2316,7 @@
           <w:sz w:val="20"/>
           <w:szCs w:val="20"/>
         </w:rPr>
-        <w:t>"</w:t>
-      </w:r>
-      <w:proofErr w:type="spellStart"/>
-      <w:r>
-        <w:rPr>
-          <w:rFonts w:ascii="Consolas" w:eastAsia="Times New Roman" w:hAnsi="Consolas" w:cs="Courier New"/>
-          <w:color w:val="183691"/>
-          <w:sz w:val="20"/>
-          <w:szCs w:val="20"/>
-        </w:rPr>
-        <w:t>eventname</w:t>
-      </w:r>
-      <w:proofErr w:type="spellEnd"/>
-      <w:r>
-        <w:rPr>
-          <w:rFonts w:ascii="Consolas" w:eastAsia="Times New Roman" w:hAnsi="Consolas" w:cs="Courier New"/>
-          <w:color w:val="183691"/>
-          <w:sz w:val="20"/>
-          <w:szCs w:val="20"/>
-        </w:rPr>
-        <w:t>"</w:t>
+        <w:t>"eventname"</w:t>
       </w:r>
       <w:r>
         <w:rPr>
@@ -2631,6 +2495,147 @@
     </w:p>
     <w:p>
       <w:pPr>
+        <w:bidi/>
+        <w:rPr>
+          <w:rFonts w:hint="cs"/>
+          <w:rtl/>
+          <w:lang w:bidi="fa-IR"/>
+        </w:rPr>
+      </w:pPr>
+      <w:r>
+        <w:rPr>
+          <w:rFonts w:hint="cs"/>
+          <w:rtl/>
+          <w:lang w:bidi="fa-IR"/>
+        </w:rPr>
+        <w:t>بنابر آنچه بیان شد این وظیه به صورت خلاصه وظیفه دارد:</w:t>
+      </w:r>
+    </w:p>
+    <w:p>
+      <w:pPr>
+        <w:pStyle w:val="ListParagraph"/>
+        <w:numPr>
+          <w:ilvl w:val="0"/>
+          <w:numId w:val="2"/>
+        </w:numPr>
+        <w:bidi/>
+        <w:rPr>
+          <w:rFonts w:hint="cs"/>
+          <w:lang w:bidi="fa-IR"/>
+        </w:rPr>
+      </w:pPr>
+      <w:r>
+        <w:rPr>
+          <w:rFonts w:hint="cs"/>
+          <w:rtl/>
+          <w:lang w:bidi="fa-IR"/>
+        </w:rPr>
+        <w:t>دریافت و پیاده‌سازی توصیف اشیا</w:t>
+      </w:r>
+    </w:p>
+    <w:p>
+      <w:pPr>
+        <w:pStyle w:val="ListParagraph"/>
+        <w:numPr>
+          <w:ilvl w:val="0"/>
+          <w:numId w:val="2"/>
+        </w:numPr>
+        <w:bidi/>
+        <w:rPr>
+          <w:rFonts w:hint="cs"/>
+          <w:lang w:bidi="fa-IR"/>
+        </w:rPr>
+      </w:pPr>
+      <w:r>
+        <w:rPr>
+          <w:rFonts w:hint="cs"/>
+          <w:rtl/>
+          <w:lang w:bidi="fa-IR"/>
+        </w:rPr>
+        <w:t>نگهداری توصیف اشیا برای دسترسی‌ها آینده</w:t>
+      </w:r>
+    </w:p>
+    <w:p>
+      <w:pPr>
+        <w:pStyle w:val="ListParagraph"/>
+        <w:numPr>
+          <w:ilvl w:val="0"/>
+          <w:numId w:val="2"/>
+        </w:numPr>
+        <w:bidi/>
+        <w:rPr>
+          <w:lang w:bidi="fa-IR"/>
+        </w:rPr>
+      </w:pPr>
+      <w:r>
+        <w:rPr>
+          <w:rFonts w:hint="cs"/>
+          <w:rtl/>
+          <w:lang w:bidi="fa-IR"/>
+        </w:rPr>
+        <w:t xml:space="preserve">توزیع مناسب تقاضاها بین </w:t>
+      </w:r>
+      <w:r>
+        <w:rPr>
+          <w:lang w:bidi="fa-IR"/>
+        </w:rPr>
+        <w:t>Lamp-REST</w:t>
+      </w:r>
+      <w:r>
+        <w:rPr>
+          <w:rFonts w:hint="cs"/>
+          <w:rtl/>
+          <w:lang w:bidi="fa-IR"/>
+        </w:rPr>
+        <w:t xml:space="preserve"> و </w:t>
+      </w:r>
+      <w:r>
+        <w:rPr>
+          <w:lang w:bidi="fa-IR"/>
+        </w:rPr>
+        <w:t>Kaa</w:t>
+      </w:r>
+    </w:p>
+    <w:p>
+      <w:pPr>
+        <w:pStyle w:val="ListParagraph"/>
+        <w:numPr>
+          <w:ilvl w:val="0"/>
+          <w:numId w:val="2"/>
+        </w:numPr>
+        <w:bidi/>
+        <w:rPr>
+          <w:lang w:bidi="fa-IR"/>
+        </w:rPr>
+      </w:pPr>
+      <w:r>
+        <w:rPr>
+          <w:rFonts w:hint="cs"/>
+          <w:rtl/>
+          <w:lang w:bidi="fa-IR"/>
+        </w:rPr>
+        <w:t xml:space="preserve">برآورده ساختن یک </w:t>
+      </w:r>
+      <w:r>
+        <w:rPr>
+          <w:lang w:bidi="fa-IR"/>
+        </w:rPr>
+        <w:t>API</w:t>
+      </w:r>
+      <w:r>
+        <w:rPr>
+          <w:rFonts w:hint="cs"/>
+          <w:rtl/>
+          <w:lang w:bidi="fa-IR"/>
+        </w:rPr>
+        <w:t xml:space="preserve"> یکسان برای تمامی دسترسی‌های لایه‌های بالاتر</w:t>
+      </w:r>
+      <w:bookmarkStart w:id="0" w:name="_GoBack"/>
+      <w:bookmarkEnd w:id="0"/>
+    </w:p>
+    <w:p>
+      <w:pPr>
+        <w:bidi/>
         <w:rPr>
           <w:rFonts w:ascii="Time New Roman" w:eastAsiaTheme="majorEastAsia" w:hAnsi="Time New Roman" w:cs="B Roya"/>
           <w:color w:val="2E74B5" w:themeColor="accent1" w:themeShade="BF"/>
@@ -2716,18 +2721,8 @@
           <w:color w:val="333333"/>
           <w:sz w:val="24"/>
         </w:rPr>
-        <w:t>/lamp/</w:t>
-      </w:r>
-      <w:proofErr w:type="spellStart"/>
-      <w:r>
-        <w:rPr>
-          <w:rFonts w:ascii="Helvetica" w:eastAsia="Times New Roman" w:hAnsi="Helvetica" w:cs="Times New Roman"/>
-          <w:color w:val="333333"/>
-          <w:sz w:val="24"/>
-        </w:rPr>
-        <w:t>OnI</w:t>
-      </w:r>
-      <w:proofErr w:type="spellEnd"/>
+        <w:t>/lamp/OnI</w:t>
+      </w:r>
     </w:p>
     <w:p>
       <w:pPr>
@@ -3392,7 +3387,6 @@
                 <w:sz w:val="24"/>
               </w:rPr>
             </w:pPr>
-            <w:proofErr w:type="spellStart"/>
             <w:r>
               <w:rPr>
                 <w:rFonts w:ascii="Helvetica" w:eastAsia="Times New Roman" w:hAnsi="Helvetica" w:cs="Times New Roman"/>
@@ -3401,7 +3395,6 @@
               </w:rPr>
               <w:t>boolean</w:t>
             </w:r>
-            <w:proofErr w:type="spellEnd"/>
           </w:p>
         </w:tc>
         <w:tc>
@@ -3563,7 +3556,6 @@
         </w:rPr>
         <w:t>/</w:t>
       </w:r>
-      <w:proofErr w:type="spellStart"/>
       <w:r>
         <w:rPr>
           <w:rFonts w:ascii="Helvetica" w:eastAsia="Times New Roman" w:hAnsi="Helvetica" w:cs="Times New Roman"/>
@@ -3572,7 +3564,6 @@
         </w:rPr>
         <w:t>pir</w:t>
       </w:r>
-      <w:proofErr w:type="spellEnd"/>
       <w:r>
         <w:rPr>
           <w:rFonts w:ascii="Helvetica" w:eastAsia="Times New Roman" w:hAnsi="Helvetica" w:cs="Times New Roman"/>
@@ -3866,6 +3857,14 @@
         </w:rPr>
         <w:t>Response JSON</w:t>
       </w:r>
+      <w:r>
+        <w:rPr>
+          <w:rFonts w:ascii="Helvetica" w:eastAsia="Times New Roman" w:hAnsi="Helvetica" w:cs="Times New Roman"/>
+          <w:color w:val="333333"/>
+          <w:sz w:val="24"/>
+        </w:rPr>
+        <w:t>:</w:t>
+      </w:r>
     </w:p>
     <w:tbl>
       <w:tblPr>
@@ -4006,7 +4005,6 @@
                 <w:sz w:val="24"/>
               </w:rPr>
             </w:pPr>
-            <w:proofErr w:type="spellStart"/>
             <w:r>
               <w:rPr>
                 <w:rFonts w:ascii="Helvetica" w:eastAsia="Times New Roman" w:hAnsi="Helvetica" w:cs="Times New Roman"/>
@@ -4015,7 +4013,6 @@
               </w:rPr>
               <w:t>boolean</w:t>
             </w:r>
-            <w:proofErr w:type="spellEnd"/>
           </w:p>
         </w:tc>
         <w:tc>
@@ -4115,14 +4112,382 @@
     <w:p>
       <w:pPr>
         <w:rPr>
-          <w:rFonts w:hint="cs"/>
-          <w:rtl/>
-          <w:lang w:bidi="fa-IR"/>
-        </w:rPr>
-      </w:pPr>
-      <w:bookmarkStart w:id="0" w:name="_GoBack"/>
-      <w:bookmarkEnd w:id="0"/>
+          <w:lang w:bidi="fa-IR"/>
+        </w:rPr>
+      </w:pPr>
     </w:p>
+    <w:p>
+      <w:pPr>
+        <w:rPr>
+          <w:lang w:bidi="fa-IR"/>
+        </w:rPr>
+      </w:pPr>
+      <w:r>
+        <w:rPr>
+          <w:lang w:bidi="fa-IR"/>
+        </w:rPr>
+        <w:t xml:space="preserve">Get ID and Description of </w:t>
+      </w:r>
+      <w:r>
+        <w:rPr>
+          <w:lang w:bidi="fa-IR"/>
+        </w:rPr>
+        <w:t>lamps</w:t>
+      </w:r>
+    </w:p>
+    <w:p>
+      <w:pPr>
+        <w:numPr>
+          <w:ilvl w:val="0"/>
+          <w:numId w:val="4"/>
+        </w:numPr>
+        <w:spacing w:before="100" w:beforeAutospacing="1" w:after="100" w:afterAutospacing="1" w:line="384" w:lineRule="atLeast"/>
+        <w:rPr>
+          <w:rFonts w:ascii="Helvetica" w:eastAsia="Times New Roman" w:hAnsi="Helvetica" w:cs="Times New Roman"/>
+          <w:color w:val="333333"/>
+          <w:sz w:val="24"/>
+        </w:rPr>
+      </w:pPr>
+      <w:r>
+        <w:rPr>
+          <w:rFonts w:ascii="Helvetica" w:eastAsia="Times New Roman" w:hAnsi="Helvetica" w:cs="Times New Roman"/>
+          <w:color w:val="333333"/>
+          <w:sz w:val="24"/>
+        </w:rPr>
+        <w:t xml:space="preserve">URL: </w:t>
+      </w:r>
+      <w:r>
+        <w:rPr>
+          <w:rFonts w:ascii="Helvetica" w:eastAsia="Times New Roman" w:hAnsi="Helvetica" w:cs="Times New Roman"/>
+          <w:color w:val="333333"/>
+          <w:sz w:val="24"/>
+        </w:rPr>
+        <w:t>/</w:t>
+      </w:r>
+      <w:r>
+        <w:rPr>
+          <w:rFonts w:ascii="Helvetica" w:eastAsia="Times New Roman" w:hAnsi="Helvetica" w:cs="Times New Roman"/>
+          <w:color w:val="333333"/>
+          <w:sz w:val="24"/>
+        </w:rPr>
+        <w:t>discovery/Lamp</w:t>
+      </w:r>
+    </w:p>
+    <w:p>
+      <w:pPr>
+        <w:numPr>
+          <w:ilvl w:val="0"/>
+          <w:numId w:val="4"/>
+        </w:numPr>
+        <w:spacing w:beforeAutospacing="1" w:after="0" w:afterAutospacing="1" w:line="384" w:lineRule="atLeast"/>
+        <w:rPr>
+          <w:rFonts w:ascii="Helvetica" w:eastAsia="Times New Roman" w:hAnsi="Helvetica" w:cs="Times New Roman"/>
+          <w:color w:val="333333"/>
+          <w:sz w:val="24"/>
+        </w:rPr>
+      </w:pPr>
+      <w:r>
+        <w:rPr>
+          <w:rFonts w:ascii="Helvetica" w:eastAsia="Times New Roman" w:hAnsi="Helvetica" w:cs="Times New Roman"/>
+          <w:color w:val="333333"/>
+          <w:sz w:val="24"/>
+        </w:rPr>
+        <w:t>Method: </w:t>
+      </w:r>
+      <w:r>
+        <w:rPr>
+          <w:rFonts w:ascii="Consolas" w:eastAsia="Times New Roman" w:hAnsi="Consolas" w:cs="Courier New"/>
+          <w:color w:val="333333"/>
+          <w:sz w:val="20"/>
+          <w:szCs w:val="20"/>
+        </w:rPr>
+        <w:t>GET</w:t>
+      </w:r>
+    </w:p>
+    <w:p>
+      <w:pPr>
+        <w:pStyle w:val="ListParagraph"/>
+        <w:numPr>
+          <w:ilvl w:val="0"/>
+          <w:numId w:val="4"/>
+        </w:numPr>
+        <w:spacing w:beforeAutospacing="1" w:after="0" w:afterAutospacing="1" w:line="384" w:lineRule="atLeast"/>
+        <w:rPr>
+          <w:rFonts w:ascii="Helvetica" w:eastAsia="Times New Roman" w:hAnsi="Helvetica" w:cs="Times New Roman"/>
+          <w:color w:val="333333"/>
+          <w:sz w:val="24"/>
+        </w:rPr>
+      </w:pPr>
+      <w:r>
+        <w:rPr>
+          <w:rFonts w:ascii="Helvetica" w:eastAsia="Times New Roman" w:hAnsi="Helvetica" w:cs="Times New Roman"/>
+          <w:color w:val="333333"/>
+          <w:sz w:val="24"/>
+        </w:rPr>
+        <w:t>Response JSON</w:t>
+      </w:r>
+      <w:r>
+        <w:rPr>
+          <w:rFonts w:ascii="Helvetica" w:eastAsia="Times New Roman" w:hAnsi="Helvetica" w:cs="Times New Roman"/>
+          <w:color w:val="333333"/>
+          <w:sz w:val="24"/>
+        </w:rPr>
+        <w:t xml:space="preserve"> [Response contain array of JSON objects with following description]:</w:t>
+      </w:r>
+    </w:p>
+    <w:tbl>
+      <w:tblPr>
+        <w:tblStyle w:val="GridTable2-Accent1"/>
+        <w:tblW w:w="5000" w:type="pct"/>
+        <w:tblLook w:val="0420" w:firstRow="1" w:lastRow="0" w:firstColumn="0" w:lastColumn="0" w:noHBand="0" w:noVBand="1"/>
+      </w:tblPr>
+      <w:tblGrid>
+        <w:gridCol w:w="2003"/>
+        <w:gridCol w:w="2619"/>
+        <w:gridCol w:w="4738"/>
+      </w:tblGrid>
+      <w:tr>
+        <w:trPr>
+          <w:cnfStyle w:val="100000000000" w:firstRow="1" w:lastRow="0" w:firstColumn="0" w:lastColumn="0" w:oddVBand="0" w:evenVBand="0" w:oddHBand="0" w:evenHBand="0" w:firstRowFirstColumn="0" w:firstRowLastColumn="0" w:lastRowFirstColumn="0" w:lastRowLastColumn="0"/>
+        </w:trPr>
+        <w:tc>
+          <w:tcPr>
+            <w:tcW w:w="1070" w:type="pct"/>
+            <w:vAlign w:val="center"/>
+            <w:hideMark/>
+          </w:tcPr>
+          <w:p>
+            <w:pPr>
+              <w:spacing w:after="240" w:line="384" w:lineRule="atLeast"/>
+              <w:jc w:val="center"/>
+              <w:rPr>
+                <w:rFonts w:ascii="Helvetica" w:eastAsia="Times New Roman" w:hAnsi="Helvetica" w:cs="Times New Roman"/>
+                <w:color w:val="333333"/>
+                <w:sz w:val="24"/>
+              </w:rPr>
+            </w:pPr>
+            <w:r>
+              <w:rPr>
+                <w:rFonts w:ascii="Helvetica" w:eastAsia="Times New Roman" w:hAnsi="Helvetica" w:cs="Times New Roman"/>
+                <w:color w:val="333333"/>
+                <w:sz w:val="24"/>
+              </w:rPr>
+              <w:t>Parameter</w:t>
+            </w:r>
+          </w:p>
+        </w:tc>
+        <w:tc>
+          <w:tcPr>
+            <w:tcW w:w="1399" w:type="pct"/>
+            <w:vAlign w:val="center"/>
+            <w:hideMark/>
+          </w:tcPr>
+          <w:p>
+            <w:pPr>
+              <w:spacing w:after="240" w:line="384" w:lineRule="atLeast"/>
+              <w:jc w:val="center"/>
+              <w:rPr>
+                <w:rFonts w:ascii="Helvetica" w:eastAsia="Times New Roman" w:hAnsi="Helvetica" w:cs="Times New Roman"/>
+                <w:color w:val="333333"/>
+                <w:sz w:val="24"/>
+              </w:rPr>
+            </w:pPr>
+            <w:r>
+              <w:rPr>
+                <w:rFonts w:ascii="Helvetica" w:eastAsia="Times New Roman" w:hAnsi="Helvetica" w:cs="Times New Roman"/>
+                <w:color w:val="333333"/>
+                <w:sz w:val="24"/>
+              </w:rPr>
+              <w:t>Value</w:t>
+            </w:r>
+          </w:p>
+        </w:tc>
+        <w:tc>
+          <w:tcPr>
+            <w:tcW w:w="2531" w:type="pct"/>
+            <w:vAlign w:val="center"/>
+            <w:hideMark/>
+          </w:tcPr>
+          <w:p>
+            <w:pPr>
+              <w:spacing w:after="240" w:line="384" w:lineRule="atLeast"/>
+              <w:jc w:val="center"/>
+              <w:rPr>
+                <w:rFonts w:ascii="Helvetica" w:eastAsia="Times New Roman" w:hAnsi="Helvetica" w:cs="Times New Roman"/>
+                <w:color w:val="333333"/>
+                <w:sz w:val="24"/>
+              </w:rPr>
+            </w:pPr>
+            <w:r>
+              <w:rPr>
+                <w:rFonts w:ascii="Helvetica" w:eastAsia="Times New Roman" w:hAnsi="Helvetica" w:cs="Times New Roman"/>
+                <w:color w:val="333333"/>
+                <w:sz w:val="24"/>
+              </w:rPr>
+              <w:t>Description</w:t>
+            </w:r>
+          </w:p>
+        </w:tc>
+      </w:tr>
+      <w:tr>
+        <w:trPr>
+          <w:cnfStyle w:val="000000100000" w:firstRow="0" w:lastRow="0" w:firstColumn="0" w:lastColumn="0" w:oddVBand="0" w:evenVBand="0" w:oddHBand="1" w:evenHBand="0" w:firstRowFirstColumn="0" w:firstRowLastColumn="0" w:lastRowFirstColumn="0" w:lastRowLastColumn="0"/>
+        </w:trPr>
+        <w:tc>
+          <w:tcPr>
+            <w:tcW w:w="1070" w:type="pct"/>
+            <w:vAlign w:val="center"/>
+            <w:hideMark/>
+          </w:tcPr>
+          <w:p>
+            <w:pPr>
+              <w:spacing w:after="240" w:line="384" w:lineRule="atLeast"/>
+              <w:jc w:val="center"/>
+              <w:rPr>
+                <w:rFonts w:ascii="Helvetica" w:eastAsia="Times New Roman" w:hAnsi="Helvetica" w:cs="Times New Roman"/>
+                <w:color w:val="333333"/>
+                <w:sz w:val="24"/>
+              </w:rPr>
+            </w:pPr>
+            <w:r>
+              <w:rPr>
+                <w:rFonts w:ascii="Helvetica" w:eastAsia="Times New Roman" w:hAnsi="Helvetica" w:cs="Times New Roman"/>
+                <w:color w:val="333333"/>
+                <w:sz w:val="24"/>
+              </w:rPr>
+              <w:t>id</w:t>
+            </w:r>
+          </w:p>
+        </w:tc>
+        <w:tc>
+          <w:tcPr>
+            <w:tcW w:w="1399" w:type="pct"/>
+            <w:hideMark/>
+          </w:tcPr>
+          <w:p>
+            <w:pPr>
+              <w:spacing w:after="240" w:line="384" w:lineRule="atLeast"/>
+              <w:jc w:val="center"/>
+              <w:rPr>
+                <w:rFonts w:ascii="Helvetica" w:eastAsia="Times New Roman" w:hAnsi="Helvetica" w:cs="Times New Roman"/>
+                <w:color w:val="333333"/>
+                <w:sz w:val="24"/>
+              </w:rPr>
+            </w:pPr>
+            <w:r>
+              <w:rPr>
+                <w:rFonts w:ascii="Helvetica" w:eastAsia="Times New Roman" w:hAnsi="Helvetica" w:cs="Times New Roman"/>
+                <w:color w:val="333333"/>
+                <w:sz w:val="24"/>
+              </w:rPr>
+              <w:t>string(2)</w:t>
+            </w:r>
+          </w:p>
+        </w:tc>
+        <w:tc>
+          <w:tcPr>
+            <w:tcW w:w="2531" w:type="pct"/>
+            <w:vAlign w:val="center"/>
+            <w:hideMark/>
+          </w:tcPr>
+          <w:p>
+            <w:pPr>
+              <w:spacing w:line="384" w:lineRule="atLeast"/>
+              <w:jc w:val="center"/>
+              <w:rPr>
+                <w:rFonts w:ascii="Helvetica" w:eastAsia="Times New Roman" w:hAnsi="Helvetica" w:cs="Times New Roman"/>
+                <w:color w:val="333333"/>
+                <w:sz w:val="24"/>
+              </w:rPr>
+            </w:pPr>
+            <w:r>
+              <w:rPr>
+                <w:rFonts w:ascii="Helvetica" w:eastAsia="Times New Roman" w:hAnsi="Helvetica" w:cs="Times New Roman"/>
+                <w:color w:val="333333"/>
+                <w:sz w:val="24"/>
+              </w:rPr>
+              <w:t>Lamp ID</w:t>
+            </w:r>
+          </w:p>
+        </w:tc>
+      </w:tr>
+      <w:tr>
+        <w:tc>
+          <w:tcPr>
+            <w:tcW w:w="1070" w:type="pct"/>
+            <w:vAlign w:val="center"/>
+          </w:tcPr>
+          <w:p>
+            <w:pPr>
+              <w:spacing w:after="240" w:line="384" w:lineRule="atLeast"/>
+              <w:jc w:val="center"/>
+              <w:rPr>
+                <w:rFonts w:ascii="Helvetica" w:eastAsia="Times New Roman" w:hAnsi="Helvetica" w:cs="Times New Roman"/>
+                <w:color w:val="333333"/>
+                <w:sz w:val="24"/>
+              </w:rPr>
+            </w:pPr>
+            <w:r>
+              <w:rPr>
+                <w:rFonts w:ascii="Helvetica" w:eastAsia="Times New Roman" w:hAnsi="Helvetica" w:cs="Times New Roman"/>
+                <w:color w:val="333333"/>
+                <w:sz w:val="24"/>
+              </w:rPr>
+              <w:t>description</w:t>
+            </w:r>
+          </w:p>
+        </w:tc>
+        <w:tc>
+          <w:tcPr>
+            <w:tcW w:w="1399" w:type="pct"/>
+          </w:tcPr>
+          <w:p>
+            <w:pPr>
+              <w:spacing w:after="240" w:line="384" w:lineRule="atLeast"/>
+              <w:jc w:val="center"/>
+              <w:rPr>
+                <w:rFonts w:ascii="Helvetica" w:eastAsia="Times New Roman" w:hAnsi="Helvetica" w:cs="Times New Roman"/>
+                <w:color w:val="333333"/>
+                <w:sz w:val="24"/>
+              </w:rPr>
+            </w:pPr>
+            <w:r>
+              <w:rPr>
+                <w:rFonts w:ascii="Helvetica" w:eastAsia="Times New Roman" w:hAnsi="Helvetica" w:cs="Times New Roman"/>
+                <w:color w:val="333333"/>
+                <w:sz w:val="24"/>
+              </w:rPr>
+              <w:t>string</w:t>
+            </w:r>
+          </w:p>
+        </w:tc>
+        <w:tc>
+          <w:tcPr>
+            <w:tcW w:w="2531" w:type="pct"/>
+            <w:vAlign w:val="center"/>
+          </w:tcPr>
+          <w:p>
+            <w:pPr>
+              <w:spacing w:line="384" w:lineRule="atLeast"/>
+              <w:jc w:val="center"/>
+              <w:rPr>
+                <w:rFonts w:ascii="Helvetica" w:eastAsia="Times New Roman" w:hAnsi="Helvetica" w:cs="Times New Roman"/>
+                <w:color w:val="333333"/>
+                <w:sz w:val="24"/>
+              </w:rPr>
+            </w:pPr>
+            <w:r>
+              <w:rPr>
+                <w:rFonts w:ascii="Helvetica" w:eastAsia="Times New Roman" w:hAnsi="Helvetica" w:cs="Times New Roman"/>
+                <w:color w:val="333333"/>
+                <w:sz w:val="24"/>
+              </w:rPr>
+              <w:t>Description of our Lamp</w:t>
+            </w:r>
+          </w:p>
+        </w:tc>
+      </w:tr>
+    </w:tbl>
     <w:p/>
     <w:p/>
     <w:p/>
@@ -4137,12 +4502,7 @@
       </w:pPr>
     </w:p>
     <w:sectPr>
-      <w:headerReference w:type="even" r:id="rId9"/>
-      <w:headerReference w:type="default" r:id="rId10"/>
-      <w:footerReference w:type="even" r:id="rId11"/>
-      <w:footerReference w:type="default" r:id="rId12"/>
-      <w:headerReference w:type="first" r:id="rId13"/>
-      <w:footerReference w:type="first" r:id="rId14"/>
+      <w:footerReference w:type="default" r:id="rId9"/>
       <w:pgSz w:w="12240" w:h="15840"/>
       <w:pgMar w:top="1440" w:right="1440" w:bottom="1440" w:left="1440" w:header="720" w:footer="720" w:gutter="0"/>
       <w:pgBorders w:offsetFrom="page">
@@ -4186,16 +4546,6 @@
 </file>
 
 <file path=word/footer1.xml><?xml version="1.0" encoding="utf-8"?>
-<w:ftr xmlns:wpc="http://schemas.microsoft.com/office/word/2010/wordprocessingCanvas" xmlns:cx="http://schemas.microsoft.com/office/drawing/2014/chartex" xmlns:mc="http://schemas.openxmlformats.org/markup-compatibility/2006" xmlns:o="urn:schemas-microsoft-com:office:office" xmlns:r="http://schemas.openxmlformats.org/officeDocument/2006/relationships" xmlns:m="http://schemas.openxmlformats.org/officeDocument/2006/math" xmlns:v="urn:schemas-microsoft-com:vml" xmlns:wp14="http://schemas.microsoft.com/office/word/2010/wordprocessingDrawing" xmlns:wp="http://schemas.openxmlformats.org/drawingml/2006/wordprocessingDrawing" xmlns:w10="urn:schemas-microsoft-com:office:word" xmlns:w="http://schemas.openxmlformats.org/wordprocessingml/2006/main" xmlns:w14="http://schemas.microsoft.com/office/word/2010/wordml" xmlns:w15="http://schemas.microsoft.com/office/word/2012/wordml" xmlns:w16se="http://schemas.microsoft.com/office/word/2015/wordml/symex" xmlns:wpg="http://schemas.microsoft.com/office/word/2010/wordprocessingGroup" xmlns:wpi="http://schemas.microsoft.com/office/word/2010/wordprocessingInk" xmlns:wne="http://schemas.microsoft.com/office/word/2006/wordml" xmlns:wps="http://schemas.microsoft.com/office/word/2010/wordprocessingShape" mc:Ignorable="w14 w15 w16se wp14">
-  <w:p>
-    <w:pPr>
-      <w:pStyle w:val="Footer"/>
-    </w:pPr>
-  </w:p>
-</w:ftr>
-</file>
-
-<file path=word/footer2.xml><?xml version="1.0" encoding="utf-8"?>
 <w:ftr xmlns:wpc="http://schemas.microsoft.com/office/word/2010/wordprocessingCanvas" xmlns:cx="http://schemas.microsoft.com/office/drawing/2014/chartex" xmlns:mc="http://schemas.openxmlformats.org/markup-compatibility/2006" xmlns:o="urn:schemas-microsoft-com:office:office" xmlns:r="http://schemas.openxmlformats.org/officeDocument/2006/relationships" xmlns:m="http://schemas.openxmlformats.org/officeDocument/2006/math" xmlns:v="urn:schemas-microsoft-com:vml" xmlns:wp14="http://schemas.microsoft.com/office/word/2010/wordprocessingDrawing" xmlns:wp="http://schemas.openxmlformats.org/drawingml/2006/wordprocessingDrawing" xmlns:w10="urn:schemas-microsoft-com:office:word" xmlns:w="http://schemas.openxmlformats.org/wordprocessingml/2006/main" xmlns:w14="http://schemas.microsoft.com/office/word/2010/wordml" xmlns:w15="http://schemas.microsoft.com/office/word/2012/wordml" xmlns:w16se="http://schemas.microsoft.com/office/word/2015/wordml/symex" xmlns:wpg="http://schemas.microsoft.com/office/word/2010/wordprocessingGroup" xmlns:wpi="http://schemas.microsoft.com/office/word/2010/wordprocessingInk" xmlns:wne="http://schemas.microsoft.com/office/word/2006/wordml" xmlns:wps="http://schemas.microsoft.com/office/word/2010/wordprocessingShape" mc:Ignorable="w14 w15 w16se wp14">
   <w:p>
     <w:pPr>
@@ -4219,7 +4569,6 @@
       </w:rPr>
       <w:t xml:space="preserve">تیم نرم افزاری </w:t>
     </w:r>
-    <w:proofErr w:type="spellStart"/>
     <w:r>
       <w:rPr>
         <w:rFonts w:cs="B Traffic"/>
@@ -4229,7 +4578,6 @@
       </w:rPr>
       <w:t>IoT</w:t>
     </w:r>
-    <w:proofErr w:type="spellEnd"/>
     <w:r>
       <w:rPr>
         <w:rFonts w:cs="B Traffic"/>
@@ -4330,7 +4678,7 @@
         <w:rtl/>
         <w:lang w:bidi="fa-IR"/>
       </w:rPr>
-      <w:t>4</w:t>
+      <w:t>2</w:t>
     </w:r>
     <w:r>
       <w:rPr>
@@ -4362,18 +4710,8 @@
         <w:rtl/>
         <w:lang w:bidi="fa-IR"/>
       </w:rPr>
-      <w:t>۲</w:t>
+      <w:t>۵</w:t>
     </w:r>
-  </w:p>
-</w:ftr>
-</file>
-
-<file path=word/footer3.xml><?xml version="1.0" encoding="utf-8"?>
-<w:ftr xmlns:wpc="http://schemas.microsoft.com/office/word/2010/wordprocessingCanvas" xmlns:cx="http://schemas.microsoft.com/office/drawing/2014/chartex" xmlns:mc="http://schemas.openxmlformats.org/markup-compatibility/2006" xmlns:o="urn:schemas-microsoft-com:office:office" xmlns:r="http://schemas.openxmlformats.org/officeDocument/2006/relationships" xmlns:m="http://schemas.openxmlformats.org/officeDocument/2006/math" xmlns:v="urn:schemas-microsoft-com:vml" xmlns:wp14="http://schemas.microsoft.com/office/word/2010/wordprocessingDrawing" xmlns:wp="http://schemas.openxmlformats.org/drawingml/2006/wordprocessingDrawing" xmlns:w10="urn:schemas-microsoft-com:office:word" xmlns:w="http://schemas.openxmlformats.org/wordprocessingml/2006/main" xmlns:w14="http://schemas.microsoft.com/office/word/2010/wordml" xmlns:w15="http://schemas.microsoft.com/office/word/2012/wordml" xmlns:w16se="http://schemas.microsoft.com/office/word/2015/wordml/symex" xmlns:wpg="http://schemas.microsoft.com/office/word/2010/wordprocessingGroup" xmlns:wpi="http://schemas.microsoft.com/office/word/2010/wordprocessingInk" xmlns:wne="http://schemas.microsoft.com/office/word/2006/wordml" xmlns:wps="http://schemas.microsoft.com/office/word/2010/wordprocessingShape" mc:Ignorable="w14 w15 w16se wp14">
-  <w:p>
-    <w:pPr>
-      <w:pStyle w:val="Footer"/>
-    </w:pPr>
   </w:p>
 </w:ftr>
 </file>
@@ -4401,36 +4739,6 @@
     </w:p>
   </w:footnote>
 </w:footnotes>
-</file>
-
-<file path=word/header1.xml><?xml version="1.0" encoding="utf-8"?>
-<w:hdr xmlns:wpc="http://schemas.microsoft.com/office/word/2010/wordprocessingCanvas" xmlns:cx="http://schemas.microsoft.com/office/drawing/2014/chartex" xmlns:mc="http://schemas.openxmlformats.org/markup-compatibility/2006" xmlns:o="urn:schemas-microsoft-com:office:office" xmlns:r="http://schemas.openxmlformats.org/officeDocument/2006/relationships" xmlns:m="http://schemas.openxmlformats.org/officeDocument/2006/math" xmlns:v="urn:schemas-microsoft-com:vml" xmlns:wp14="http://schemas.microsoft.com/office/word/2010/wordprocessingDrawing" xmlns:wp="http://schemas.openxmlformats.org/drawingml/2006/wordprocessingDrawing" xmlns:w10="urn:schemas-microsoft-com:office:word" xmlns:w="http://schemas.openxmlformats.org/wordprocessingml/2006/main" xmlns:w14="http://schemas.microsoft.com/office/word/2010/wordml" xmlns:w15="http://schemas.microsoft.com/office/word/2012/wordml" xmlns:w16se="http://schemas.microsoft.com/office/word/2015/wordml/symex" xmlns:wpg="http://schemas.microsoft.com/office/word/2010/wordprocessingGroup" xmlns:wpi="http://schemas.microsoft.com/office/word/2010/wordprocessingInk" xmlns:wne="http://schemas.microsoft.com/office/word/2006/wordml" xmlns:wps="http://schemas.microsoft.com/office/word/2010/wordprocessingShape" mc:Ignorable="w14 w15 w16se wp14">
-  <w:p>
-    <w:pPr>
-      <w:pStyle w:val="Header"/>
-    </w:pPr>
-  </w:p>
-</w:hdr>
-</file>
-
-<file path=word/header2.xml><?xml version="1.0" encoding="utf-8"?>
-<w:hdr xmlns:wpc="http://schemas.microsoft.com/office/word/2010/wordprocessingCanvas" xmlns:cx="http://schemas.microsoft.com/office/drawing/2014/chartex" xmlns:mc="http://schemas.openxmlformats.org/markup-compatibility/2006" xmlns:o="urn:schemas-microsoft-com:office:office" xmlns:r="http://schemas.openxmlformats.org/officeDocument/2006/relationships" xmlns:m="http://schemas.openxmlformats.org/officeDocument/2006/math" xmlns:v="urn:schemas-microsoft-com:vml" xmlns:wp14="http://schemas.microsoft.com/office/word/2010/wordprocessingDrawing" xmlns:wp="http://schemas.openxmlformats.org/drawingml/2006/wordprocessingDrawing" xmlns:w10="urn:schemas-microsoft-com:office:word" xmlns:w="http://schemas.openxmlformats.org/wordprocessingml/2006/main" xmlns:w14="http://schemas.microsoft.com/office/word/2010/wordml" xmlns:w15="http://schemas.microsoft.com/office/word/2012/wordml" xmlns:w16se="http://schemas.microsoft.com/office/word/2015/wordml/symex" xmlns:wpg="http://schemas.microsoft.com/office/word/2010/wordprocessingGroup" xmlns:wpi="http://schemas.microsoft.com/office/word/2010/wordprocessingInk" xmlns:wne="http://schemas.microsoft.com/office/word/2006/wordml" xmlns:wps="http://schemas.microsoft.com/office/word/2010/wordprocessingShape" mc:Ignorable="w14 w15 w16se wp14">
-  <w:p>
-    <w:pPr>
-      <w:pStyle w:val="Header"/>
-    </w:pPr>
-  </w:p>
-</w:hdr>
-</file>
-
-<file path=word/header3.xml><?xml version="1.0" encoding="utf-8"?>
-<w:hdr xmlns:wpc="http://schemas.microsoft.com/office/word/2010/wordprocessingCanvas" xmlns:cx="http://schemas.microsoft.com/office/drawing/2014/chartex" xmlns:mc="http://schemas.openxmlformats.org/markup-compatibility/2006" xmlns:o="urn:schemas-microsoft-com:office:office" xmlns:r="http://schemas.openxmlformats.org/officeDocument/2006/relationships" xmlns:m="http://schemas.openxmlformats.org/officeDocument/2006/math" xmlns:v="urn:schemas-microsoft-com:vml" xmlns:wp14="http://schemas.microsoft.com/office/word/2010/wordprocessingDrawing" xmlns:wp="http://schemas.openxmlformats.org/drawingml/2006/wordprocessingDrawing" xmlns:w10="urn:schemas-microsoft-com:office:word" xmlns:w="http://schemas.openxmlformats.org/wordprocessingml/2006/main" xmlns:w14="http://schemas.microsoft.com/office/word/2010/wordml" xmlns:w15="http://schemas.microsoft.com/office/word/2012/wordml" xmlns:w16se="http://schemas.microsoft.com/office/word/2015/wordml/symex" xmlns:wpg="http://schemas.microsoft.com/office/word/2010/wordprocessingGroup" xmlns:wpi="http://schemas.microsoft.com/office/word/2010/wordprocessingInk" xmlns:wne="http://schemas.microsoft.com/office/word/2006/wordml" xmlns:wps="http://schemas.microsoft.com/office/word/2010/wordprocessingShape" mc:Ignorable="w14 w15 w16se wp14">
-  <w:p>
-    <w:pPr>
-      <w:pStyle w:val="Header"/>
-    </w:pPr>
-  </w:p>
-</w:hdr>
 </file>
 
 <file path=word/numbering.xml><?xml version="1.0" encoding="utf-8"?>
@@ -6628,7 +6936,7 @@
 </file>
 
 <file path=customXml/itemProps1.xml><?xml version="1.0" encoding="utf-8"?>
-<ds:datastoreItem xmlns:ds="http://schemas.openxmlformats.org/officeDocument/2006/customXml" ds:itemID="{CAA8793D-3777-44C3-B6B9-C79AFAAC5DD4}">
+<ds:datastoreItem xmlns:ds="http://schemas.openxmlformats.org/officeDocument/2006/customXml" ds:itemID="{0D3AD1BE-41EB-45A1-8F20-30F80B2B6B69}">
   <ds:schemaRefs>
     <ds:schemaRef ds:uri="http://schemas.openxmlformats.org/officeDocument/2006/bibliography"/>
   </ds:schemaRefs>

</xml_diff>